<commit_message>
Actualización de Actividad 1
Archivos de Actividad 1
</commit_message>
<xml_diff>
--- a/Archivos/Actividades_Equipo_MEED/Act01_P1_MRG_ODLB_JESA_EAMM_ITI801/Act01_P1_MRG_ODLB_JESA_EAMM.docx
+++ b/Archivos/Actividades_Equipo_MEED/Act01_P1_MRG_ODLB_JESA_EAMM_ITI801/Act01_P1_MRG_ODLB_JESA_EAMM.docx
@@ -1001,7 +1001,11 @@
     <w:sdt>
       <w:sdtPr>
         <w:rPr>
-          <w:lang w:val="es-ES"/>
+          <w:rFonts w:ascii="Arial" w:eastAsiaTheme="minorHAnsi" w:hAnsi="Arial" w:cs="Arial"/>
+          <w:color w:val="000000"/>
+          <w:sz w:val="24"/>
+          <w:szCs w:val="24"/>
+          <w:lang w:val="es-ES" w:eastAsia="en-US"/>
         </w:rPr>
         <w:id w:val="2131661158"/>
         <w:docPartObj>
@@ -1011,13 +1015,8 @@
       </w:sdtPr>
       <w:sdtEndPr>
         <w:rPr>
-          <w:rFonts w:ascii="Arial" w:eastAsiaTheme="minorHAnsi" w:hAnsi="Arial" w:cs="Arial"/>
           <w:b/>
           <w:bCs/>
-          <w:color w:val="000000"/>
-          <w:sz w:val="24"/>
-          <w:szCs w:val="24"/>
-          <w:lang w:eastAsia="en-US"/>
         </w:rPr>
       </w:sdtEndPr>
       <w:sdtContent>
@@ -2716,8 +2715,6 @@
               </w:rPr>
               <w:t>Deliverables</w:t>
             </w:r>
-            <w:bookmarkStart w:id="0" w:name="_GoBack"/>
-            <w:bookmarkEnd w:id="0"/>
             <w:r>
               <w:rPr>
                 <w:noProof/>
@@ -2995,7 +2992,7 @@
           <w:szCs w:val="28"/>
         </w:rPr>
       </w:pPr>
-      <w:bookmarkStart w:id="1" w:name="_Toc505522270"/>
+      <w:bookmarkStart w:id="0" w:name="_Toc505522270"/>
       <w:r>
         <w:rPr>
           <w:sz w:val="28"/>
@@ -3003,7 +3000,7 @@
         </w:rPr>
         <w:t>INTRODUCCIÓN</w:t>
       </w:r>
-      <w:bookmarkEnd w:id="1"/>
+      <w:bookmarkEnd w:id="0"/>
     </w:p>
     <w:p>
       <w:pPr>
@@ -3055,7 +3052,7 @@
           <w:szCs w:val="28"/>
         </w:rPr>
       </w:pPr>
-      <w:bookmarkStart w:id="2" w:name="_Toc505522271"/>
+      <w:bookmarkStart w:id="1" w:name="_Toc505522271"/>
       <w:r>
         <w:rPr>
           <w:rStyle w:val="Ttulo1Car"/>
@@ -3065,7 +3062,7 @@
         <w:lastRenderedPageBreak/>
         <w:t>ANTECEDENTES</w:t>
       </w:r>
-      <w:bookmarkEnd w:id="2"/>
+      <w:bookmarkEnd w:id="1"/>
     </w:p>
     <w:p>
       <w:pPr>
@@ -3090,7 +3087,7 @@
           <w:sz w:val="24"/>
         </w:rPr>
       </w:pPr>
-      <w:bookmarkStart w:id="3" w:name="_Toc505522272"/>
+      <w:bookmarkStart w:id="2" w:name="_Toc505522272"/>
       <w:r>
         <w:rPr>
           <w:rFonts w:ascii="Arial" w:hAnsi="Arial" w:cs="Arial"/>
@@ -3099,7 +3096,7 @@
         </w:rPr>
         <w:t>Historia</w:t>
       </w:r>
-      <w:bookmarkEnd w:id="3"/>
+      <w:bookmarkEnd w:id="2"/>
     </w:p>
     <w:p>
       <w:pPr>
@@ -3797,12 +3794,12 @@
         <w:pStyle w:val="TTULODESEGUNDOORDEN"/>
         <w:outlineLvl w:val="1"/>
       </w:pPr>
-      <w:bookmarkStart w:id="4" w:name="_Toc505522273"/>
+      <w:bookmarkStart w:id="3" w:name="_Toc505522273"/>
       <w:r>
         <w:lastRenderedPageBreak/>
         <w:t>Antecedentes del proyecto</w:t>
       </w:r>
-      <w:bookmarkEnd w:id="4"/>
+      <w:bookmarkEnd w:id="3"/>
     </w:p>
     <w:p/>
     <w:p>
@@ -3901,7 +3898,7 @@
           <w:lang w:val="es-ES"/>
         </w:rPr>
       </w:pPr>
-      <w:bookmarkStart w:id="5" w:name="_Toc505522274"/>
+      <w:bookmarkStart w:id="4" w:name="_Toc505522274"/>
       <w:r>
         <w:rPr>
           <w:lang w:val="es-ES"/>
@@ -3909,7 +3906,7 @@
         <w:lastRenderedPageBreak/>
         <w:t>problemática</w:t>
       </w:r>
-      <w:bookmarkEnd w:id="5"/>
+      <w:bookmarkEnd w:id="4"/>
     </w:p>
     <w:p>
       <w:pPr>
@@ -3998,7 +3995,7 @@
           <w:lang w:val="es-ES"/>
         </w:rPr>
       </w:pPr>
-      <w:bookmarkStart w:id="6" w:name="_Toc505522275"/>
+      <w:bookmarkStart w:id="5" w:name="_Toc505522275"/>
       <w:r>
         <w:rPr>
           <w:lang w:val="es-ES"/>
@@ -4006,7 +4003,7 @@
         <w:lastRenderedPageBreak/>
         <w:t>justificación</w:t>
       </w:r>
-      <w:bookmarkEnd w:id="6"/>
+      <w:bookmarkEnd w:id="5"/>
     </w:p>
     <w:p>
       <w:pPr>
@@ -4103,7 +4100,7 @@
           <w:lang w:val="es-ES"/>
         </w:rPr>
       </w:pPr>
-      <w:bookmarkStart w:id="7" w:name="_Toc505522276"/>
+      <w:bookmarkStart w:id="6" w:name="_Toc505522276"/>
       <w:r>
         <w:rPr>
           <w:lang w:val="es-ES"/>
@@ -4111,7 +4108,7 @@
         <w:lastRenderedPageBreak/>
         <w:t>objetivos</w:t>
       </w:r>
-      <w:bookmarkEnd w:id="7"/>
+      <w:bookmarkEnd w:id="6"/>
       <w:r>
         <w:rPr>
           <w:color w:val="FF0000"/>
@@ -4222,11 +4219,11 @@
       <w:r>
         <w:t xml:space="preserve"> </w:t>
       </w:r>
-      <w:bookmarkStart w:id="8" w:name="_Toc505522277"/>
+      <w:bookmarkStart w:id="7" w:name="_Toc505522277"/>
       <w:r>
         <w:t>OBJETIVO GENERAL</w:t>
       </w:r>
-      <w:bookmarkEnd w:id="8"/>
+      <w:bookmarkEnd w:id="7"/>
     </w:p>
     <w:p>
       <w:pPr>
@@ -4316,11 +4313,11 @@
       <w:r>
         <w:t xml:space="preserve"> </w:t>
       </w:r>
-      <w:bookmarkStart w:id="9" w:name="_Toc505522278"/>
+      <w:bookmarkStart w:id="8" w:name="_Toc505522278"/>
       <w:r>
         <w:t>OBJETIVOS METODOLÓGICOS</w:t>
       </w:r>
-      <w:bookmarkEnd w:id="9"/>
+      <w:bookmarkEnd w:id="8"/>
       <w:r>
         <w:t xml:space="preserve"> </w:t>
       </w:r>
@@ -4497,7 +4494,7 @@
         <w:lastRenderedPageBreak/>
         <w:t xml:space="preserve"> </w:t>
       </w:r>
-      <w:bookmarkStart w:id="10" w:name="_Toc505522279"/>
+      <w:bookmarkStart w:id="9" w:name="_Toc505522279"/>
       <w:r>
         <w:rPr>
           <w:rFonts w:cs="Arial"/>
@@ -4506,7 +4503,7 @@
         </w:rPr>
         <w:t>ALCANCE</w:t>
       </w:r>
-      <w:bookmarkEnd w:id="10"/>
+      <w:bookmarkEnd w:id="9"/>
     </w:p>
     <w:p>
       <w:pPr>
@@ -4561,7 +4558,7 @@
           <w:lang w:val="es-MX"/>
         </w:rPr>
       </w:pPr>
-      <w:bookmarkStart w:id="11" w:name="_Toc505522280"/>
+      <w:bookmarkStart w:id="10" w:name="_Toc505522280"/>
       <w:r>
         <w:rPr>
           <w:b/>
@@ -4572,7 +4569,7 @@
         <w:lastRenderedPageBreak/>
         <w:t>MARCO TEÓRICO</w:t>
       </w:r>
-      <w:bookmarkEnd w:id="11"/>
+      <w:bookmarkEnd w:id="10"/>
       <w:r>
         <w:rPr>
           <w:b/>
@@ -4795,7 +4792,7 @@
           <w:lang w:val="es-MX"/>
         </w:rPr>
       </w:pPr>
-      <w:bookmarkStart w:id="12" w:name="_Toc505522281"/>
+      <w:bookmarkStart w:id="11" w:name="_Toc505522281"/>
       <w:r>
         <w:rPr>
           <w:b/>
@@ -4815,7 +4812,7 @@
         </w:rPr>
         <w:t>A</w:t>
       </w:r>
-      <w:bookmarkEnd w:id="12"/>
+      <w:bookmarkEnd w:id="11"/>
     </w:p>
     <w:p>
       <w:pPr>
@@ -4875,7 +4872,7 @@
         </w:rPr>
         <w:br w:type="page"/>
       </w:r>
-      <w:bookmarkStart w:id="13" w:name="_Toc505522282"/>
+      <w:bookmarkStart w:id="12" w:name="_Toc505522282"/>
       <w:r>
         <w:rPr>
           <w:b/>
@@ -4886,7 +4883,7 @@
         <w:lastRenderedPageBreak/>
         <w:t>RESULTADOS</w:t>
       </w:r>
-      <w:bookmarkEnd w:id="13"/>
+      <w:bookmarkEnd w:id="12"/>
     </w:p>
     <w:p>
       <w:pPr>
@@ -4929,7 +4926,7 @@
         </w:rPr>
         <w:br w:type="page"/>
       </w:r>
-      <w:bookmarkStart w:id="14" w:name="_Toc505522283"/>
+      <w:bookmarkStart w:id="13" w:name="_Toc505522283"/>
       <w:r>
         <w:rPr>
           <w:sz w:val="28"/>
@@ -4938,7 +4935,7 @@
         <w:lastRenderedPageBreak/>
         <w:t>CONCLUSIONES</w:t>
       </w:r>
-      <w:bookmarkEnd w:id="14"/>
+      <w:bookmarkEnd w:id="13"/>
     </w:p>
     <w:p>
       <w:pPr>
@@ -4972,7 +4969,7 @@
           <w:sz w:val="24"/>
         </w:rPr>
       </w:pPr>
-      <w:bookmarkStart w:id="15" w:name="_Toc505522284"/>
+      <w:bookmarkStart w:id="14" w:name="_Toc505522284"/>
       <w:proofErr w:type="spellStart"/>
       <w:r>
         <w:rPr>
@@ -4991,7 +4988,7 @@
         </w:rPr>
         <w:t xml:space="preserve"> Reyes Galán</w:t>
       </w:r>
-      <w:bookmarkEnd w:id="15"/>
+      <w:bookmarkEnd w:id="14"/>
     </w:p>
     <w:p>
       <w:pPr>
@@ -5034,7 +5031,7 @@
           <w:sz w:val="24"/>
         </w:rPr>
       </w:pPr>
-      <w:bookmarkStart w:id="16" w:name="_Toc505522285"/>
+      <w:bookmarkStart w:id="15" w:name="_Toc505522285"/>
       <w:r>
         <w:rPr>
           <w:rFonts w:ascii="Arial" w:hAnsi="Arial" w:cs="Arial"/>
@@ -5043,7 +5040,7 @@
         </w:rPr>
         <w:t>Oscar David López Bárcenas</w:t>
       </w:r>
-      <w:bookmarkEnd w:id="16"/>
+      <w:bookmarkEnd w:id="15"/>
     </w:p>
     <w:p>
       <w:pPr>
@@ -5084,7 +5081,7 @@
           <w:color w:val="auto"/>
         </w:rPr>
       </w:pPr>
-      <w:bookmarkStart w:id="17" w:name="_Toc505522286"/>
+      <w:bookmarkStart w:id="16" w:name="_Toc505522286"/>
       <w:r>
         <w:rPr>
           <w:rFonts w:ascii="Arial" w:hAnsi="Arial" w:cs="Arial"/>
@@ -5092,7 +5089,7 @@
         </w:rPr>
         <w:t>José Eduardo Soreque Ávila</w:t>
       </w:r>
-      <w:bookmarkEnd w:id="17"/>
+      <w:bookmarkEnd w:id="16"/>
     </w:p>
     <w:p>
       <w:pPr>
@@ -5209,7 +5206,7 @@
           <w:sz w:val="24"/>
         </w:rPr>
       </w:pPr>
-      <w:bookmarkStart w:id="18" w:name="_Toc505522287"/>
+      <w:bookmarkStart w:id="17" w:name="_Toc505522287"/>
       <w:r>
         <w:rPr>
           <w:rFonts w:ascii="Arial" w:hAnsi="Arial" w:cs="Arial"/>
@@ -5219,7 +5216,7 @@
         <w:lastRenderedPageBreak/>
         <w:t>Erick Antonio Mejía Meza</w:t>
       </w:r>
-      <w:bookmarkEnd w:id="18"/>
+      <w:bookmarkEnd w:id="17"/>
     </w:p>
     <w:p>
       <w:pPr>
@@ -5283,7 +5280,7 @@
         </w:rPr>
         <w:br w:type="page"/>
       </w:r>
-      <w:bookmarkStart w:id="19" w:name="_Toc505522288"/>
+      <w:bookmarkStart w:id="18" w:name="_Toc505522288"/>
       <w:r>
         <w:rPr>
           <w:sz w:val="28"/>
@@ -5292,7 +5289,7 @@
         <w:lastRenderedPageBreak/>
         <w:t>REFERENCIAS</w:t>
       </w:r>
-      <w:bookmarkEnd w:id="19"/>
+      <w:bookmarkEnd w:id="18"/>
     </w:p>
     <w:p>
       <w:pPr>
@@ -5448,7 +5445,7 @@
           <w:szCs w:val="28"/>
         </w:rPr>
       </w:pPr>
-      <w:bookmarkStart w:id="20" w:name="_Toc505522289"/>
+      <w:bookmarkStart w:id="19" w:name="_Toc505522289"/>
       <w:r>
         <w:rPr>
           <w:color w:val="000000" w:themeColor="text1"/>
@@ -5458,7 +5455,7 @@
         <w:lastRenderedPageBreak/>
         <w:t>ANEXOS</w:t>
       </w:r>
-      <w:bookmarkEnd w:id="20"/>
+      <w:bookmarkEnd w:id="19"/>
     </w:p>
     <w:p>
       <w:pPr>
@@ -5476,14 +5473,14 @@
           <w:b/>
         </w:rPr>
       </w:pPr>
-      <w:bookmarkStart w:id="21" w:name="_Toc505522290"/>
+      <w:bookmarkStart w:id="20" w:name="_Toc505522290"/>
       <w:r>
         <w:rPr>
           <w:b/>
         </w:rPr>
         <w:t>Currículos de los integrantes del equipo</w:t>
       </w:r>
-      <w:bookmarkEnd w:id="21"/>
+      <w:bookmarkEnd w:id="20"/>
     </w:p>
     <w:p>
       <w:pPr>
@@ -5668,14 +5665,14 @@
           <w:b/>
         </w:rPr>
       </w:pPr>
-      <w:bookmarkStart w:id="22" w:name="_Toc505522291"/>
+      <w:bookmarkStart w:id="21" w:name="_Toc505522291"/>
       <w:r>
         <w:rPr>
           <w:b/>
         </w:rPr>
         <w:t>Minuta</w:t>
       </w:r>
-      <w:bookmarkEnd w:id="22"/>
+      <w:bookmarkEnd w:id="21"/>
     </w:p>
     <w:p>
       <w:pPr>
@@ -5732,7 +5729,7 @@
           <w:b/>
         </w:rPr>
       </w:pPr>
-      <w:bookmarkStart w:id="23" w:name="_Toc505522292"/>
+      <w:bookmarkStart w:id="22" w:name="_Toc505522292"/>
       <w:proofErr w:type="spellStart"/>
       <w:r>
         <w:rPr>
@@ -5741,7 +5738,7 @@
         <w:lastRenderedPageBreak/>
         <w:t>Deliverables</w:t>
       </w:r>
-      <w:bookmarkEnd w:id="23"/>
+      <w:bookmarkEnd w:id="22"/>
       <w:proofErr w:type="spellEnd"/>
     </w:p>
     <w:p>
@@ -5884,7 +5881,7 @@
           <w:color w:val="auto"/>
         </w:rPr>
       </w:pPr>
-      <w:bookmarkStart w:id="24" w:name="_Toc505522293"/>
+      <w:bookmarkStart w:id="23" w:name="_Toc505522293"/>
       <w:r>
         <w:rPr>
           <w:rFonts w:ascii="Arial" w:hAnsi="Arial" w:cs="Arial"/>
@@ -5893,7 +5890,7 @@
         <w:lastRenderedPageBreak/>
         <w:t>Estudio de Roles</w:t>
       </w:r>
-      <w:bookmarkEnd w:id="24"/>
+      <w:bookmarkEnd w:id="23"/>
     </w:p>
     <w:p>
       <w:pPr>
@@ -8381,6 +8378,12 @@
           <w:b/>
         </w:rPr>
       </w:pPr>
+      <w:r>
+        <w:rPr>
+          <w:b/>
+        </w:rPr>
+        <w:t xml:space="preserve">Tablas </w:t>
+      </w:r>
     </w:p>
     <w:p>
       <w:pPr>
@@ -8389,6 +8392,3892 @@
           <w:b/>
         </w:rPr>
       </w:pPr>
+    </w:p>
+    <w:tbl>
+      <w:tblPr>
+        <w:tblStyle w:val="Tabladecuadrcula5oscura"/>
+        <w:tblW w:w="0" w:type="auto"/>
+        <w:tblInd w:w="487" w:type="dxa"/>
+        <w:tblLook w:val="04A0" w:firstRow="1" w:lastRow="0" w:firstColumn="1" w:lastColumn="0" w:noHBand="0" w:noVBand="1"/>
+      </w:tblPr>
+      <w:tblGrid>
+        <w:gridCol w:w="2931"/>
+        <w:gridCol w:w="1345"/>
+        <w:gridCol w:w="1368"/>
+        <w:gridCol w:w="1156"/>
+        <w:gridCol w:w="1571"/>
+        <w:gridCol w:w="1334"/>
+      </w:tblGrid>
+      <w:tr>
+        <w:trPr>
+          <w:cnfStyle w:val="100000000000" w:firstRow="1" w:lastRow="0" w:firstColumn="0" w:lastColumn="0" w:oddVBand="0" w:evenVBand="0" w:oddHBand="0" w:evenHBand="0" w:firstRowFirstColumn="0" w:firstRowLastColumn="0" w:lastRowFirstColumn="0" w:lastRowLastColumn="0"/>
+          <w:trHeight w:val="346"/>
+        </w:trPr>
+        <w:tc>
+          <w:tcPr>
+            <w:cnfStyle w:val="001000000000" w:firstRow="0" w:lastRow="0" w:firstColumn="1" w:lastColumn="0" w:oddVBand="0" w:evenVBand="0" w:oddHBand="0" w:evenHBand="0" w:firstRowFirstColumn="0" w:firstRowLastColumn="0" w:lastRowFirstColumn="0" w:lastRowLastColumn="0"/>
+            <w:tcW w:w="2931" w:type="dxa"/>
+          </w:tcPr>
+          <w:p>
+            <w:pPr>
+              <w:rPr>
+                <w:sz w:val="28"/>
+              </w:rPr>
+            </w:pPr>
+            <w:r>
+              <w:rPr>
+                <w:sz w:val="28"/>
+              </w:rPr>
+              <w:t>STAKEHOLDERS</w:t>
+            </w:r>
+          </w:p>
+        </w:tc>
+        <w:tc>
+          <w:tcPr>
+            <w:tcW w:w="1345" w:type="dxa"/>
+          </w:tcPr>
+          <w:p>
+            <w:pPr>
+              <w:cnfStyle w:val="100000000000" w:firstRow="1" w:lastRow="0" w:firstColumn="0" w:lastColumn="0" w:oddVBand="0" w:evenVBand="0" w:oddHBand="0" w:evenHBand="0" w:firstRowFirstColumn="0" w:firstRowLastColumn="0" w:lastRowFirstColumn="0" w:lastRowLastColumn="0"/>
+              <w:rPr>
+                <w:sz w:val="28"/>
+              </w:rPr>
+            </w:pPr>
+            <w:proofErr w:type="spellStart"/>
+            <w:r>
+              <w:rPr>
+                <w:sz w:val="28"/>
+              </w:rPr>
+              <w:t>Unaware</w:t>
+            </w:r>
+            <w:proofErr w:type="spellEnd"/>
+          </w:p>
+        </w:tc>
+        <w:tc>
+          <w:tcPr>
+            <w:tcW w:w="1368" w:type="dxa"/>
+          </w:tcPr>
+          <w:p>
+            <w:pPr>
+              <w:cnfStyle w:val="100000000000" w:firstRow="1" w:lastRow="0" w:firstColumn="0" w:lastColumn="0" w:oddVBand="0" w:evenVBand="0" w:oddHBand="0" w:evenHBand="0" w:firstRowFirstColumn="0" w:firstRowLastColumn="0" w:lastRowFirstColumn="0" w:lastRowLastColumn="0"/>
+              <w:rPr>
+                <w:sz w:val="28"/>
+              </w:rPr>
+            </w:pPr>
+            <w:proofErr w:type="spellStart"/>
+            <w:r>
+              <w:rPr>
+                <w:sz w:val="28"/>
+              </w:rPr>
+              <w:t>Resistant</w:t>
+            </w:r>
+            <w:proofErr w:type="spellEnd"/>
+          </w:p>
+        </w:tc>
+        <w:tc>
+          <w:tcPr>
+            <w:tcW w:w="1156" w:type="dxa"/>
+          </w:tcPr>
+          <w:p>
+            <w:pPr>
+              <w:cnfStyle w:val="100000000000" w:firstRow="1" w:lastRow="0" w:firstColumn="0" w:lastColumn="0" w:oddVBand="0" w:evenVBand="0" w:oddHBand="0" w:evenHBand="0" w:firstRowFirstColumn="0" w:firstRowLastColumn="0" w:lastRowFirstColumn="0" w:lastRowLastColumn="0"/>
+              <w:rPr>
+                <w:sz w:val="28"/>
+              </w:rPr>
+            </w:pPr>
+            <w:r>
+              <w:rPr>
+                <w:sz w:val="28"/>
+              </w:rPr>
+              <w:t>Neutral</w:t>
+            </w:r>
+          </w:p>
+        </w:tc>
+        <w:tc>
+          <w:tcPr>
+            <w:tcW w:w="1571" w:type="dxa"/>
+          </w:tcPr>
+          <w:p>
+            <w:pPr>
+              <w:cnfStyle w:val="100000000000" w:firstRow="1" w:lastRow="0" w:firstColumn="0" w:lastColumn="0" w:oddVBand="0" w:evenVBand="0" w:oddHBand="0" w:evenHBand="0" w:firstRowFirstColumn="0" w:firstRowLastColumn="0" w:lastRowFirstColumn="0" w:lastRowLastColumn="0"/>
+              <w:rPr>
+                <w:sz w:val="28"/>
+              </w:rPr>
+            </w:pPr>
+            <w:proofErr w:type="spellStart"/>
+            <w:r>
+              <w:rPr>
+                <w:sz w:val="28"/>
+              </w:rPr>
+              <w:t>Supportive</w:t>
+            </w:r>
+            <w:proofErr w:type="spellEnd"/>
+          </w:p>
+        </w:tc>
+        <w:tc>
+          <w:tcPr>
+            <w:tcW w:w="1334" w:type="dxa"/>
+          </w:tcPr>
+          <w:p>
+            <w:pPr>
+              <w:cnfStyle w:val="100000000000" w:firstRow="1" w:lastRow="0" w:firstColumn="0" w:lastColumn="0" w:oddVBand="0" w:evenVBand="0" w:oddHBand="0" w:evenHBand="0" w:firstRowFirstColumn="0" w:firstRowLastColumn="0" w:lastRowFirstColumn="0" w:lastRowLastColumn="0"/>
+              <w:rPr>
+                <w:sz w:val="28"/>
+              </w:rPr>
+            </w:pPr>
+            <w:proofErr w:type="spellStart"/>
+            <w:r>
+              <w:rPr>
+                <w:sz w:val="28"/>
+              </w:rPr>
+              <w:t>Leading</w:t>
+            </w:r>
+            <w:proofErr w:type="spellEnd"/>
+          </w:p>
+        </w:tc>
+      </w:tr>
+      <w:tr>
+        <w:trPr>
+          <w:cnfStyle w:val="000000100000" w:firstRow="0" w:lastRow="0" w:firstColumn="0" w:lastColumn="0" w:oddVBand="0" w:evenVBand="0" w:oddHBand="1" w:evenHBand="0" w:firstRowFirstColumn="0" w:firstRowLastColumn="0" w:lastRowFirstColumn="0" w:lastRowLastColumn="0"/>
+          <w:trHeight w:val="361"/>
+        </w:trPr>
+        <w:tc>
+          <w:tcPr>
+            <w:cnfStyle w:val="001000000000" w:firstRow="0" w:lastRow="0" w:firstColumn="1" w:lastColumn="0" w:oddVBand="0" w:evenVBand="0" w:oddHBand="0" w:evenHBand="0" w:firstRowFirstColumn="0" w:firstRowLastColumn="0" w:lastRowFirstColumn="0" w:lastRowLastColumn="0"/>
+            <w:tcW w:w="2931" w:type="dxa"/>
+          </w:tcPr>
+          <w:p>
+            <w:pPr>
+              <w:jc w:val="center"/>
+              <w:rPr>
+                <w:sz w:val="28"/>
+              </w:rPr>
+            </w:pPr>
+            <w:proofErr w:type="spellStart"/>
+            <w:r>
+              <w:rPr>
+                <w:sz w:val="28"/>
+              </w:rPr>
+              <w:t>Client-Barquillos.choc</w:t>
+            </w:r>
+            <w:proofErr w:type="spellEnd"/>
+          </w:p>
+        </w:tc>
+        <w:tc>
+          <w:tcPr>
+            <w:tcW w:w="1345" w:type="dxa"/>
+          </w:tcPr>
+          <w:p>
+            <w:pPr>
+              <w:jc w:val="center"/>
+              <w:cnfStyle w:val="000000100000" w:firstRow="0" w:lastRow="0" w:firstColumn="0" w:lastColumn="0" w:oddVBand="0" w:evenVBand="0" w:oddHBand="1" w:evenHBand="0" w:firstRowFirstColumn="0" w:firstRowLastColumn="0" w:lastRowFirstColumn="0" w:lastRowLastColumn="0"/>
+              <w:rPr>
+                <w:sz w:val="28"/>
+              </w:rPr>
+            </w:pPr>
+          </w:p>
+        </w:tc>
+        <w:tc>
+          <w:tcPr>
+            <w:tcW w:w="1368" w:type="dxa"/>
+          </w:tcPr>
+          <w:p>
+            <w:pPr>
+              <w:jc w:val="center"/>
+              <w:cnfStyle w:val="000000100000" w:firstRow="0" w:lastRow="0" w:firstColumn="0" w:lastColumn="0" w:oddVBand="0" w:evenVBand="0" w:oddHBand="1" w:evenHBand="0" w:firstRowFirstColumn="0" w:firstRowLastColumn="0" w:lastRowFirstColumn="0" w:lastRowLastColumn="0"/>
+              <w:rPr>
+                <w:sz w:val="28"/>
+              </w:rPr>
+            </w:pPr>
+          </w:p>
+        </w:tc>
+        <w:tc>
+          <w:tcPr>
+            <w:tcW w:w="1156" w:type="dxa"/>
+          </w:tcPr>
+          <w:p>
+            <w:pPr>
+              <w:jc w:val="center"/>
+              <w:cnfStyle w:val="000000100000" w:firstRow="0" w:lastRow="0" w:firstColumn="0" w:lastColumn="0" w:oddVBand="0" w:evenVBand="0" w:oddHBand="1" w:evenHBand="0" w:firstRowFirstColumn="0" w:firstRowLastColumn="0" w:lastRowFirstColumn="0" w:lastRowLastColumn="0"/>
+              <w:rPr>
+                <w:sz w:val="28"/>
+              </w:rPr>
+            </w:pPr>
+          </w:p>
+        </w:tc>
+        <w:tc>
+          <w:tcPr>
+            <w:tcW w:w="1571" w:type="dxa"/>
+          </w:tcPr>
+          <w:p>
+            <w:pPr>
+              <w:jc w:val="center"/>
+              <w:cnfStyle w:val="000000100000" w:firstRow="0" w:lastRow="0" w:firstColumn="0" w:lastColumn="0" w:oddVBand="0" w:evenVBand="0" w:oddHBand="1" w:evenHBand="0" w:firstRowFirstColumn="0" w:firstRowLastColumn="0" w:lastRowFirstColumn="0" w:lastRowLastColumn="0"/>
+              <w:rPr>
+                <w:sz w:val="28"/>
+              </w:rPr>
+            </w:pPr>
+            <w:r>
+              <w:rPr>
+                <w:sz w:val="28"/>
+              </w:rPr>
+              <w:t>C</w:t>
+            </w:r>
+          </w:p>
+        </w:tc>
+        <w:tc>
+          <w:tcPr>
+            <w:tcW w:w="1334" w:type="dxa"/>
+          </w:tcPr>
+          <w:p>
+            <w:pPr>
+              <w:jc w:val="center"/>
+              <w:cnfStyle w:val="000000100000" w:firstRow="0" w:lastRow="0" w:firstColumn="0" w:lastColumn="0" w:oddVBand="0" w:evenVBand="0" w:oddHBand="1" w:evenHBand="0" w:firstRowFirstColumn="0" w:firstRowLastColumn="0" w:lastRowFirstColumn="0" w:lastRowLastColumn="0"/>
+              <w:rPr>
+                <w:sz w:val="28"/>
+              </w:rPr>
+            </w:pPr>
+          </w:p>
+        </w:tc>
+      </w:tr>
+      <w:tr>
+        <w:trPr>
+          <w:trHeight w:val="346"/>
+        </w:trPr>
+        <w:tc>
+          <w:tcPr>
+            <w:cnfStyle w:val="001000000000" w:firstRow="0" w:lastRow="0" w:firstColumn="1" w:lastColumn="0" w:oddVBand="0" w:evenVBand="0" w:oddHBand="0" w:evenHBand="0" w:firstRowFirstColumn="0" w:firstRowLastColumn="0" w:lastRowFirstColumn="0" w:lastRowLastColumn="0"/>
+            <w:tcW w:w="2931" w:type="dxa"/>
+          </w:tcPr>
+          <w:p>
+            <w:pPr>
+              <w:jc w:val="center"/>
+              <w:rPr>
+                <w:sz w:val="28"/>
+              </w:rPr>
+            </w:pPr>
+            <w:r>
+              <w:rPr>
+                <w:sz w:val="28"/>
+              </w:rPr>
+              <w:t>Project manager-JESA</w:t>
+            </w:r>
+          </w:p>
+        </w:tc>
+        <w:tc>
+          <w:tcPr>
+            <w:tcW w:w="1345" w:type="dxa"/>
+          </w:tcPr>
+          <w:p>
+            <w:pPr>
+              <w:jc w:val="center"/>
+              <w:cnfStyle w:val="000000000000" w:firstRow="0" w:lastRow="0" w:firstColumn="0" w:lastColumn="0" w:oddVBand="0" w:evenVBand="0" w:oddHBand="0" w:evenHBand="0" w:firstRowFirstColumn="0" w:firstRowLastColumn="0" w:lastRowFirstColumn="0" w:lastRowLastColumn="0"/>
+              <w:rPr>
+                <w:sz w:val="28"/>
+              </w:rPr>
+            </w:pPr>
+          </w:p>
+        </w:tc>
+        <w:tc>
+          <w:tcPr>
+            <w:tcW w:w="1368" w:type="dxa"/>
+          </w:tcPr>
+          <w:p>
+            <w:pPr>
+              <w:jc w:val="center"/>
+              <w:cnfStyle w:val="000000000000" w:firstRow="0" w:lastRow="0" w:firstColumn="0" w:lastColumn="0" w:oddVBand="0" w:evenVBand="0" w:oddHBand="0" w:evenHBand="0" w:firstRowFirstColumn="0" w:firstRowLastColumn="0" w:lastRowFirstColumn="0" w:lastRowLastColumn="0"/>
+              <w:rPr>
+                <w:sz w:val="28"/>
+              </w:rPr>
+            </w:pPr>
+          </w:p>
+        </w:tc>
+        <w:tc>
+          <w:tcPr>
+            <w:tcW w:w="1156" w:type="dxa"/>
+          </w:tcPr>
+          <w:p>
+            <w:pPr>
+              <w:jc w:val="center"/>
+              <w:cnfStyle w:val="000000000000" w:firstRow="0" w:lastRow="0" w:firstColumn="0" w:lastColumn="0" w:oddVBand="0" w:evenVBand="0" w:oddHBand="0" w:evenHBand="0" w:firstRowFirstColumn="0" w:firstRowLastColumn="0" w:lastRowFirstColumn="0" w:lastRowLastColumn="0"/>
+              <w:rPr>
+                <w:sz w:val="28"/>
+              </w:rPr>
+            </w:pPr>
+          </w:p>
+        </w:tc>
+        <w:tc>
+          <w:tcPr>
+            <w:tcW w:w="1571" w:type="dxa"/>
+          </w:tcPr>
+          <w:p>
+            <w:pPr>
+              <w:jc w:val="center"/>
+              <w:cnfStyle w:val="000000000000" w:firstRow="0" w:lastRow="0" w:firstColumn="0" w:lastColumn="0" w:oddVBand="0" w:evenVBand="0" w:oddHBand="0" w:evenHBand="0" w:firstRowFirstColumn="0" w:firstRowLastColumn="0" w:lastRowFirstColumn="0" w:lastRowLastColumn="0"/>
+              <w:rPr>
+                <w:sz w:val="28"/>
+              </w:rPr>
+            </w:pPr>
+            <w:r>
+              <w:rPr>
+                <w:sz w:val="28"/>
+              </w:rPr>
+              <w:t>C</w:t>
+            </w:r>
+          </w:p>
+        </w:tc>
+        <w:tc>
+          <w:tcPr>
+            <w:tcW w:w="1334" w:type="dxa"/>
+          </w:tcPr>
+          <w:p>
+            <w:pPr>
+              <w:jc w:val="center"/>
+              <w:cnfStyle w:val="000000000000" w:firstRow="0" w:lastRow="0" w:firstColumn="0" w:lastColumn="0" w:oddVBand="0" w:evenVBand="0" w:oddHBand="0" w:evenHBand="0" w:firstRowFirstColumn="0" w:firstRowLastColumn="0" w:lastRowFirstColumn="0" w:lastRowLastColumn="0"/>
+              <w:rPr>
+                <w:sz w:val="28"/>
+              </w:rPr>
+            </w:pPr>
+            <w:r>
+              <w:rPr>
+                <w:sz w:val="28"/>
+              </w:rPr>
+              <w:t>C</w:t>
+            </w:r>
+          </w:p>
+        </w:tc>
+      </w:tr>
+      <w:tr>
+        <w:trPr>
+          <w:cnfStyle w:val="000000100000" w:firstRow="0" w:lastRow="0" w:firstColumn="0" w:lastColumn="0" w:oddVBand="0" w:evenVBand="0" w:oddHBand="1" w:evenHBand="0" w:firstRowFirstColumn="0" w:firstRowLastColumn="0" w:lastRowFirstColumn="0" w:lastRowLastColumn="0"/>
+          <w:trHeight w:val="723"/>
+        </w:trPr>
+        <w:tc>
+          <w:tcPr>
+            <w:cnfStyle w:val="001000000000" w:firstRow="0" w:lastRow="0" w:firstColumn="1" w:lastColumn="0" w:oddVBand="0" w:evenVBand="0" w:oddHBand="0" w:evenHBand="0" w:firstRowFirstColumn="0" w:firstRowLastColumn="0" w:lastRowFirstColumn="0" w:lastRowLastColumn="0"/>
+            <w:tcW w:w="2931" w:type="dxa"/>
+          </w:tcPr>
+          <w:p>
+            <w:pPr>
+              <w:jc w:val="center"/>
+              <w:rPr>
+                <w:sz w:val="28"/>
+              </w:rPr>
+            </w:pPr>
+            <w:proofErr w:type="spellStart"/>
+            <w:r>
+              <w:rPr>
+                <w:sz w:val="28"/>
+              </w:rPr>
+              <w:t>System</w:t>
+            </w:r>
+            <w:proofErr w:type="spellEnd"/>
+            <w:r>
+              <w:rPr>
+                <w:sz w:val="28"/>
+              </w:rPr>
+              <w:t xml:space="preserve"> </w:t>
+            </w:r>
+            <w:proofErr w:type="spellStart"/>
+            <w:r>
+              <w:rPr>
+                <w:sz w:val="28"/>
+              </w:rPr>
+              <w:t>Architect</w:t>
+            </w:r>
+            <w:proofErr w:type="spellEnd"/>
+          </w:p>
+          <w:p>
+            <w:pPr>
+              <w:jc w:val="center"/>
+              <w:rPr>
+                <w:sz w:val="28"/>
+              </w:rPr>
+            </w:pPr>
+            <w:r>
+              <w:rPr>
+                <w:sz w:val="28"/>
+              </w:rPr>
+              <w:t xml:space="preserve">Erick - </w:t>
+            </w:r>
+            <w:proofErr w:type="spellStart"/>
+            <w:r>
+              <w:rPr>
+                <w:sz w:val="28"/>
+              </w:rPr>
+              <w:t>Mayrani</w:t>
+            </w:r>
+            <w:proofErr w:type="spellEnd"/>
+          </w:p>
+        </w:tc>
+        <w:tc>
+          <w:tcPr>
+            <w:tcW w:w="1345" w:type="dxa"/>
+          </w:tcPr>
+          <w:p>
+            <w:pPr>
+              <w:jc w:val="center"/>
+              <w:cnfStyle w:val="000000100000" w:firstRow="0" w:lastRow="0" w:firstColumn="0" w:lastColumn="0" w:oddVBand="0" w:evenVBand="0" w:oddHBand="1" w:evenHBand="0" w:firstRowFirstColumn="0" w:firstRowLastColumn="0" w:lastRowFirstColumn="0" w:lastRowLastColumn="0"/>
+              <w:rPr>
+                <w:sz w:val="28"/>
+              </w:rPr>
+            </w:pPr>
+          </w:p>
+        </w:tc>
+        <w:tc>
+          <w:tcPr>
+            <w:tcW w:w="1368" w:type="dxa"/>
+          </w:tcPr>
+          <w:p>
+            <w:pPr>
+              <w:jc w:val="center"/>
+              <w:cnfStyle w:val="000000100000" w:firstRow="0" w:lastRow="0" w:firstColumn="0" w:lastColumn="0" w:oddVBand="0" w:evenVBand="0" w:oddHBand="1" w:evenHBand="0" w:firstRowFirstColumn="0" w:firstRowLastColumn="0" w:lastRowFirstColumn="0" w:lastRowLastColumn="0"/>
+              <w:rPr>
+                <w:sz w:val="28"/>
+              </w:rPr>
+            </w:pPr>
+          </w:p>
+        </w:tc>
+        <w:tc>
+          <w:tcPr>
+            <w:tcW w:w="1156" w:type="dxa"/>
+          </w:tcPr>
+          <w:p>
+            <w:pPr>
+              <w:jc w:val="center"/>
+              <w:cnfStyle w:val="000000100000" w:firstRow="0" w:lastRow="0" w:firstColumn="0" w:lastColumn="0" w:oddVBand="0" w:evenVBand="0" w:oddHBand="1" w:evenHBand="0" w:firstRowFirstColumn="0" w:firstRowLastColumn="0" w:lastRowFirstColumn="0" w:lastRowLastColumn="0"/>
+              <w:rPr>
+                <w:sz w:val="28"/>
+              </w:rPr>
+            </w:pPr>
+          </w:p>
+        </w:tc>
+        <w:tc>
+          <w:tcPr>
+            <w:tcW w:w="1571" w:type="dxa"/>
+          </w:tcPr>
+          <w:p>
+            <w:pPr>
+              <w:jc w:val="center"/>
+              <w:cnfStyle w:val="000000100000" w:firstRow="0" w:lastRow="0" w:firstColumn="0" w:lastColumn="0" w:oddVBand="0" w:evenVBand="0" w:oddHBand="1" w:evenHBand="0" w:firstRowFirstColumn="0" w:firstRowLastColumn="0" w:lastRowFirstColumn="0" w:lastRowLastColumn="0"/>
+              <w:rPr>
+                <w:sz w:val="28"/>
+              </w:rPr>
+            </w:pPr>
+            <w:r>
+              <w:rPr>
+                <w:sz w:val="28"/>
+              </w:rPr>
+              <w:t>D</w:t>
+            </w:r>
+          </w:p>
+        </w:tc>
+        <w:tc>
+          <w:tcPr>
+            <w:tcW w:w="1334" w:type="dxa"/>
+          </w:tcPr>
+          <w:p>
+            <w:pPr>
+              <w:jc w:val="center"/>
+              <w:cnfStyle w:val="000000100000" w:firstRow="0" w:lastRow="0" w:firstColumn="0" w:lastColumn="0" w:oddVBand="0" w:evenVBand="0" w:oddHBand="1" w:evenHBand="0" w:firstRowFirstColumn="0" w:firstRowLastColumn="0" w:lastRowFirstColumn="0" w:lastRowLastColumn="0"/>
+              <w:rPr>
+                <w:sz w:val="28"/>
+              </w:rPr>
+            </w:pPr>
+          </w:p>
+        </w:tc>
+      </w:tr>
+      <w:tr>
+        <w:trPr>
+          <w:trHeight w:val="708"/>
+        </w:trPr>
+        <w:tc>
+          <w:tcPr>
+            <w:cnfStyle w:val="001000000000" w:firstRow="0" w:lastRow="0" w:firstColumn="1" w:lastColumn="0" w:oddVBand="0" w:evenVBand="0" w:oddHBand="0" w:evenHBand="0" w:firstRowFirstColumn="0" w:firstRowLastColumn="0" w:lastRowFirstColumn="0" w:lastRowLastColumn="0"/>
+            <w:tcW w:w="2931" w:type="dxa"/>
+          </w:tcPr>
+          <w:p>
+            <w:pPr>
+              <w:jc w:val="center"/>
+              <w:rPr>
+                <w:sz w:val="28"/>
+              </w:rPr>
+            </w:pPr>
+            <w:proofErr w:type="spellStart"/>
+            <w:r>
+              <w:rPr>
+                <w:sz w:val="28"/>
+              </w:rPr>
+              <w:t>Programmer</w:t>
+            </w:r>
+            <w:proofErr w:type="spellEnd"/>
+          </w:p>
+          <w:p>
+            <w:pPr>
+              <w:jc w:val="center"/>
+              <w:rPr>
+                <w:sz w:val="28"/>
+              </w:rPr>
+            </w:pPr>
+            <w:r>
+              <w:rPr>
+                <w:sz w:val="28"/>
+              </w:rPr>
+              <w:t>Óscar - Erick</w:t>
+            </w:r>
+          </w:p>
+        </w:tc>
+        <w:tc>
+          <w:tcPr>
+            <w:tcW w:w="1345" w:type="dxa"/>
+          </w:tcPr>
+          <w:p>
+            <w:pPr>
+              <w:jc w:val="center"/>
+              <w:cnfStyle w:val="000000000000" w:firstRow="0" w:lastRow="0" w:firstColumn="0" w:lastColumn="0" w:oddVBand="0" w:evenVBand="0" w:oddHBand="0" w:evenHBand="0" w:firstRowFirstColumn="0" w:firstRowLastColumn="0" w:lastRowFirstColumn="0" w:lastRowLastColumn="0"/>
+              <w:rPr>
+                <w:sz w:val="28"/>
+              </w:rPr>
+            </w:pPr>
+          </w:p>
+        </w:tc>
+        <w:tc>
+          <w:tcPr>
+            <w:tcW w:w="1368" w:type="dxa"/>
+          </w:tcPr>
+          <w:p>
+            <w:pPr>
+              <w:jc w:val="center"/>
+              <w:cnfStyle w:val="000000000000" w:firstRow="0" w:lastRow="0" w:firstColumn="0" w:lastColumn="0" w:oddVBand="0" w:evenVBand="0" w:oddHBand="0" w:evenHBand="0" w:firstRowFirstColumn="0" w:firstRowLastColumn="0" w:lastRowFirstColumn="0" w:lastRowLastColumn="0"/>
+              <w:rPr>
+                <w:sz w:val="28"/>
+              </w:rPr>
+            </w:pPr>
+          </w:p>
+        </w:tc>
+        <w:tc>
+          <w:tcPr>
+            <w:tcW w:w="1156" w:type="dxa"/>
+          </w:tcPr>
+          <w:p>
+            <w:pPr>
+              <w:jc w:val="center"/>
+              <w:cnfStyle w:val="000000000000" w:firstRow="0" w:lastRow="0" w:firstColumn="0" w:lastColumn="0" w:oddVBand="0" w:evenVBand="0" w:oddHBand="0" w:evenHBand="0" w:firstRowFirstColumn="0" w:firstRowLastColumn="0" w:lastRowFirstColumn="0" w:lastRowLastColumn="0"/>
+              <w:rPr>
+                <w:sz w:val="28"/>
+              </w:rPr>
+            </w:pPr>
+          </w:p>
+        </w:tc>
+        <w:tc>
+          <w:tcPr>
+            <w:tcW w:w="1571" w:type="dxa"/>
+          </w:tcPr>
+          <w:p>
+            <w:pPr>
+              <w:jc w:val="center"/>
+              <w:cnfStyle w:val="000000000000" w:firstRow="0" w:lastRow="0" w:firstColumn="0" w:lastColumn="0" w:oddVBand="0" w:evenVBand="0" w:oddHBand="0" w:evenHBand="0" w:firstRowFirstColumn="0" w:firstRowLastColumn="0" w:lastRowFirstColumn="0" w:lastRowLastColumn="0"/>
+              <w:rPr>
+                <w:sz w:val="28"/>
+              </w:rPr>
+            </w:pPr>
+            <w:r>
+              <w:rPr>
+                <w:sz w:val="28"/>
+              </w:rPr>
+              <w:t>C</w:t>
+            </w:r>
+          </w:p>
+        </w:tc>
+        <w:tc>
+          <w:tcPr>
+            <w:tcW w:w="1334" w:type="dxa"/>
+          </w:tcPr>
+          <w:p>
+            <w:pPr>
+              <w:jc w:val="center"/>
+              <w:cnfStyle w:val="000000000000" w:firstRow="0" w:lastRow="0" w:firstColumn="0" w:lastColumn="0" w:oddVBand="0" w:evenVBand="0" w:oddHBand="0" w:evenHBand="0" w:firstRowFirstColumn="0" w:firstRowLastColumn="0" w:lastRowFirstColumn="0" w:lastRowLastColumn="0"/>
+              <w:rPr>
+                <w:sz w:val="28"/>
+              </w:rPr>
+            </w:pPr>
+          </w:p>
+        </w:tc>
+      </w:tr>
+      <w:tr>
+        <w:trPr>
+          <w:cnfStyle w:val="000000100000" w:firstRow="0" w:lastRow="0" w:firstColumn="0" w:lastColumn="0" w:oddVBand="0" w:evenVBand="0" w:oddHBand="1" w:evenHBand="0" w:firstRowFirstColumn="0" w:firstRowLastColumn="0" w:lastRowFirstColumn="0" w:lastRowLastColumn="0"/>
+          <w:trHeight w:val="708"/>
+        </w:trPr>
+        <w:tc>
+          <w:tcPr>
+            <w:cnfStyle w:val="001000000000" w:firstRow="0" w:lastRow="0" w:firstColumn="1" w:lastColumn="0" w:oddVBand="0" w:evenVBand="0" w:oddHBand="0" w:evenHBand="0" w:firstRowFirstColumn="0" w:firstRowLastColumn="0" w:lastRowFirstColumn="0" w:lastRowLastColumn="0"/>
+            <w:tcW w:w="2931" w:type="dxa"/>
+          </w:tcPr>
+          <w:p>
+            <w:pPr>
+              <w:jc w:val="center"/>
+              <w:rPr>
+                <w:sz w:val="28"/>
+              </w:rPr>
+            </w:pPr>
+            <w:proofErr w:type="spellStart"/>
+            <w:r>
+              <w:rPr>
+                <w:sz w:val="28"/>
+              </w:rPr>
+              <w:t>Analist</w:t>
+            </w:r>
+            <w:proofErr w:type="spellEnd"/>
+          </w:p>
+          <w:p>
+            <w:pPr>
+              <w:jc w:val="center"/>
+              <w:rPr>
+                <w:sz w:val="28"/>
+              </w:rPr>
+            </w:pPr>
+            <w:r>
+              <w:rPr>
+                <w:sz w:val="28"/>
+              </w:rPr>
+              <w:t>Óscar</w:t>
+            </w:r>
+          </w:p>
+        </w:tc>
+        <w:tc>
+          <w:tcPr>
+            <w:tcW w:w="1345" w:type="dxa"/>
+          </w:tcPr>
+          <w:p>
+            <w:pPr>
+              <w:jc w:val="center"/>
+              <w:cnfStyle w:val="000000100000" w:firstRow="0" w:lastRow="0" w:firstColumn="0" w:lastColumn="0" w:oddVBand="0" w:evenVBand="0" w:oddHBand="1" w:evenHBand="0" w:firstRowFirstColumn="0" w:firstRowLastColumn="0" w:lastRowFirstColumn="0" w:lastRowLastColumn="0"/>
+              <w:rPr>
+                <w:sz w:val="28"/>
+              </w:rPr>
+            </w:pPr>
+          </w:p>
+        </w:tc>
+        <w:tc>
+          <w:tcPr>
+            <w:tcW w:w="1368" w:type="dxa"/>
+          </w:tcPr>
+          <w:p>
+            <w:pPr>
+              <w:jc w:val="center"/>
+              <w:cnfStyle w:val="000000100000" w:firstRow="0" w:lastRow="0" w:firstColumn="0" w:lastColumn="0" w:oddVBand="0" w:evenVBand="0" w:oddHBand="1" w:evenHBand="0" w:firstRowFirstColumn="0" w:firstRowLastColumn="0" w:lastRowFirstColumn="0" w:lastRowLastColumn="0"/>
+              <w:rPr>
+                <w:sz w:val="28"/>
+              </w:rPr>
+            </w:pPr>
+          </w:p>
+        </w:tc>
+        <w:tc>
+          <w:tcPr>
+            <w:tcW w:w="1156" w:type="dxa"/>
+          </w:tcPr>
+          <w:p>
+            <w:pPr>
+              <w:jc w:val="center"/>
+              <w:cnfStyle w:val="000000100000" w:firstRow="0" w:lastRow="0" w:firstColumn="0" w:lastColumn="0" w:oddVBand="0" w:evenVBand="0" w:oddHBand="1" w:evenHBand="0" w:firstRowFirstColumn="0" w:firstRowLastColumn="0" w:lastRowFirstColumn="0" w:lastRowLastColumn="0"/>
+              <w:rPr>
+                <w:sz w:val="28"/>
+              </w:rPr>
+            </w:pPr>
+          </w:p>
+        </w:tc>
+        <w:tc>
+          <w:tcPr>
+            <w:tcW w:w="1571" w:type="dxa"/>
+          </w:tcPr>
+          <w:p>
+            <w:pPr>
+              <w:jc w:val="center"/>
+              <w:cnfStyle w:val="000000100000" w:firstRow="0" w:lastRow="0" w:firstColumn="0" w:lastColumn="0" w:oddVBand="0" w:evenVBand="0" w:oddHBand="1" w:evenHBand="0" w:firstRowFirstColumn="0" w:firstRowLastColumn="0" w:lastRowFirstColumn="0" w:lastRowLastColumn="0"/>
+              <w:rPr>
+                <w:sz w:val="28"/>
+              </w:rPr>
+            </w:pPr>
+            <w:r>
+              <w:rPr>
+                <w:sz w:val="28"/>
+              </w:rPr>
+              <w:t>D</w:t>
+            </w:r>
+          </w:p>
+        </w:tc>
+        <w:tc>
+          <w:tcPr>
+            <w:tcW w:w="1334" w:type="dxa"/>
+          </w:tcPr>
+          <w:p>
+            <w:pPr>
+              <w:jc w:val="center"/>
+              <w:cnfStyle w:val="000000100000" w:firstRow="0" w:lastRow="0" w:firstColumn="0" w:lastColumn="0" w:oddVBand="0" w:evenVBand="0" w:oddHBand="1" w:evenHBand="0" w:firstRowFirstColumn="0" w:firstRowLastColumn="0" w:lastRowFirstColumn="0" w:lastRowLastColumn="0"/>
+              <w:rPr>
+                <w:sz w:val="28"/>
+              </w:rPr>
+            </w:pPr>
+          </w:p>
+        </w:tc>
+      </w:tr>
+      <w:tr>
+        <w:trPr>
+          <w:trHeight w:val="708"/>
+        </w:trPr>
+        <w:tc>
+          <w:tcPr>
+            <w:cnfStyle w:val="001000000000" w:firstRow="0" w:lastRow="0" w:firstColumn="1" w:lastColumn="0" w:oddVBand="0" w:evenVBand="0" w:oddHBand="0" w:evenHBand="0" w:firstRowFirstColumn="0" w:firstRowLastColumn="0" w:lastRowFirstColumn="0" w:lastRowLastColumn="0"/>
+            <w:tcW w:w="2931" w:type="dxa"/>
+          </w:tcPr>
+          <w:p>
+            <w:pPr>
+              <w:jc w:val="center"/>
+              <w:rPr>
+                <w:sz w:val="28"/>
+              </w:rPr>
+            </w:pPr>
+            <w:proofErr w:type="spellStart"/>
+            <w:r>
+              <w:rPr>
+                <w:sz w:val="28"/>
+              </w:rPr>
+              <w:t>Tester</w:t>
+            </w:r>
+            <w:proofErr w:type="spellEnd"/>
+          </w:p>
+          <w:p>
+            <w:pPr>
+              <w:jc w:val="center"/>
+              <w:rPr>
+                <w:sz w:val="28"/>
+              </w:rPr>
+            </w:pPr>
+            <w:r>
+              <w:rPr>
+                <w:sz w:val="28"/>
+              </w:rPr>
+              <w:t>Jairo</w:t>
+            </w:r>
+          </w:p>
+        </w:tc>
+        <w:tc>
+          <w:tcPr>
+            <w:tcW w:w="1345" w:type="dxa"/>
+          </w:tcPr>
+          <w:p>
+            <w:pPr>
+              <w:jc w:val="center"/>
+              <w:cnfStyle w:val="000000000000" w:firstRow="0" w:lastRow="0" w:firstColumn="0" w:lastColumn="0" w:oddVBand="0" w:evenVBand="0" w:oddHBand="0" w:evenHBand="0" w:firstRowFirstColumn="0" w:firstRowLastColumn="0" w:lastRowFirstColumn="0" w:lastRowLastColumn="0"/>
+              <w:rPr>
+                <w:sz w:val="28"/>
+              </w:rPr>
+            </w:pPr>
+          </w:p>
+        </w:tc>
+        <w:tc>
+          <w:tcPr>
+            <w:tcW w:w="1368" w:type="dxa"/>
+          </w:tcPr>
+          <w:p>
+            <w:pPr>
+              <w:jc w:val="center"/>
+              <w:cnfStyle w:val="000000000000" w:firstRow="0" w:lastRow="0" w:firstColumn="0" w:lastColumn="0" w:oddVBand="0" w:evenVBand="0" w:oddHBand="0" w:evenHBand="0" w:firstRowFirstColumn="0" w:firstRowLastColumn="0" w:lastRowFirstColumn="0" w:lastRowLastColumn="0"/>
+              <w:rPr>
+                <w:sz w:val="28"/>
+              </w:rPr>
+            </w:pPr>
+          </w:p>
+        </w:tc>
+        <w:tc>
+          <w:tcPr>
+            <w:tcW w:w="1156" w:type="dxa"/>
+          </w:tcPr>
+          <w:p>
+            <w:pPr>
+              <w:jc w:val="center"/>
+              <w:cnfStyle w:val="000000000000" w:firstRow="0" w:lastRow="0" w:firstColumn="0" w:lastColumn="0" w:oddVBand="0" w:evenVBand="0" w:oddHBand="0" w:evenHBand="0" w:firstRowFirstColumn="0" w:firstRowLastColumn="0" w:lastRowFirstColumn="0" w:lastRowLastColumn="0"/>
+              <w:rPr>
+                <w:sz w:val="28"/>
+              </w:rPr>
+            </w:pPr>
+          </w:p>
+        </w:tc>
+        <w:tc>
+          <w:tcPr>
+            <w:tcW w:w="1571" w:type="dxa"/>
+          </w:tcPr>
+          <w:p>
+            <w:pPr>
+              <w:jc w:val="center"/>
+              <w:cnfStyle w:val="000000000000" w:firstRow="0" w:lastRow="0" w:firstColumn="0" w:lastColumn="0" w:oddVBand="0" w:evenVBand="0" w:oddHBand="0" w:evenHBand="0" w:firstRowFirstColumn="0" w:firstRowLastColumn="0" w:lastRowFirstColumn="0" w:lastRowLastColumn="0"/>
+              <w:rPr>
+                <w:sz w:val="28"/>
+              </w:rPr>
+            </w:pPr>
+            <w:r>
+              <w:rPr>
+                <w:sz w:val="28"/>
+              </w:rPr>
+              <w:t>CD</w:t>
+            </w:r>
+          </w:p>
+        </w:tc>
+        <w:tc>
+          <w:tcPr>
+            <w:tcW w:w="1334" w:type="dxa"/>
+          </w:tcPr>
+          <w:p>
+            <w:pPr>
+              <w:jc w:val="center"/>
+              <w:cnfStyle w:val="000000000000" w:firstRow="0" w:lastRow="0" w:firstColumn="0" w:lastColumn="0" w:oddVBand="0" w:evenVBand="0" w:oddHBand="0" w:evenHBand="0" w:firstRowFirstColumn="0" w:firstRowLastColumn="0" w:lastRowFirstColumn="0" w:lastRowLastColumn="0"/>
+              <w:rPr>
+                <w:sz w:val="28"/>
+              </w:rPr>
+            </w:pPr>
+          </w:p>
+        </w:tc>
+      </w:tr>
+      <w:tr>
+        <w:trPr>
+          <w:cnfStyle w:val="000000100000" w:firstRow="0" w:lastRow="0" w:firstColumn="0" w:lastColumn="0" w:oddVBand="0" w:evenVBand="0" w:oddHBand="1" w:evenHBand="0" w:firstRowFirstColumn="0" w:firstRowLastColumn="0" w:lastRowFirstColumn="0" w:lastRowLastColumn="0"/>
+          <w:trHeight w:val="723"/>
+        </w:trPr>
+        <w:tc>
+          <w:tcPr>
+            <w:cnfStyle w:val="001000000000" w:firstRow="0" w:lastRow="0" w:firstColumn="1" w:lastColumn="0" w:oddVBand="0" w:evenVBand="0" w:oddHBand="0" w:evenHBand="0" w:firstRowFirstColumn="0" w:firstRowLastColumn="0" w:lastRowFirstColumn="0" w:lastRowLastColumn="0"/>
+            <w:tcW w:w="2931" w:type="dxa"/>
+          </w:tcPr>
+          <w:p>
+            <w:pPr>
+              <w:jc w:val="center"/>
+              <w:rPr>
+                <w:sz w:val="28"/>
+              </w:rPr>
+            </w:pPr>
+            <w:r>
+              <w:rPr>
+                <w:sz w:val="28"/>
+              </w:rPr>
+              <w:t>Documentador</w:t>
+            </w:r>
+          </w:p>
+          <w:p>
+            <w:pPr>
+              <w:jc w:val="center"/>
+              <w:rPr>
+                <w:sz w:val="28"/>
+              </w:rPr>
+            </w:pPr>
+            <w:proofErr w:type="spellStart"/>
+            <w:r>
+              <w:rPr>
+                <w:sz w:val="28"/>
+              </w:rPr>
+              <w:t>Mayrani</w:t>
+            </w:r>
+            <w:proofErr w:type="spellEnd"/>
+            <w:r>
+              <w:rPr>
+                <w:sz w:val="28"/>
+              </w:rPr>
+              <w:t xml:space="preserve"> - Óscar  </w:t>
+            </w:r>
+          </w:p>
+        </w:tc>
+        <w:tc>
+          <w:tcPr>
+            <w:tcW w:w="1345" w:type="dxa"/>
+          </w:tcPr>
+          <w:p>
+            <w:pPr>
+              <w:jc w:val="center"/>
+              <w:cnfStyle w:val="000000100000" w:firstRow="0" w:lastRow="0" w:firstColumn="0" w:lastColumn="0" w:oddVBand="0" w:evenVBand="0" w:oddHBand="1" w:evenHBand="0" w:firstRowFirstColumn="0" w:firstRowLastColumn="0" w:lastRowFirstColumn="0" w:lastRowLastColumn="0"/>
+              <w:rPr>
+                <w:sz w:val="28"/>
+              </w:rPr>
+            </w:pPr>
+          </w:p>
+        </w:tc>
+        <w:tc>
+          <w:tcPr>
+            <w:tcW w:w="1368" w:type="dxa"/>
+          </w:tcPr>
+          <w:p>
+            <w:pPr>
+              <w:jc w:val="center"/>
+              <w:cnfStyle w:val="000000100000" w:firstRow="0" w:lastRow="0" w:firstColumn="0" w:lastColumn="0" w:oddVBand="0" w:evenVBand="0" w:oddHBand="1" w:evenHBand="0" w:firstRowFirstColumn="0" w:firstRowLastColumn="0" w:lastRowFirstColumn="0" w:lastRowLastColumn="0"/>
+              <w:rPr>
+                <w:sz w:val="28"/>
+              </w:rPr>
+            </w:pPr>
+          </w:p>
+        </w:tc>
+        <w:tc>
+          <w:tcPr>
+            <w:tcW w:w="1156" w:type="dxa"/>
+          </w:tcPr>
+          <w:p>
+            <w:pPr>
+              <w:jc w:val="center"/>
+              <w:cnfStyle w:val="000000100000" w:firstRow="0" w:lastRow="0" w:firstColumn="0" w:lastColumn="0" w:oddVBand="0" w:evenVBand="0" w:oddHBand="1" w:evenHBand="0" w:firstRowFirstColumn="0" w:firstRowLastColumn="0" w:lastRowFirstColumn="0" w:lastRowLastColumn="0"/>
+              <w:rPr>
+                <w:sz w:val="28"/>
+              </w:rPr>
+            </w:pPr>
+            <w:r>
+              <w:rPr>
+                <w:sz w:val="28"/>
+              </w:rPr>
+              <w:t>C</w:t>
+            </w:r>
+          </w:p>
+        </w:tc>
+        <w:tc>
+          <w:tcPr>
+            <w:tcW w:w="1571" w:type="dxa"/>
+          </w:tcPr>
+          <w:p>
+            <w:pPr>
+              <w:jc w:val="center"/>
+              <w:cnfStyle w:val="000000100000" w:firstRow="0" w:lastRow="0" w:firstColumn="0" w:lastColumn="0" w:oddVBand="0" w:evenVBand="0" w:oddHBand="1" w:evenHBand="0" w:firstRowFirstColumn="0" w:firstRowLastColumn="0" w:lastRowFirstColumn="0" w:lastRowLastColumn="0"/>
+              <w:rPr>
+                <w:sz w:val="28"/>
+              </w:rPr>
+            </w:pPr>
+          </w:p>
+        </w:tc>
+        <w:tc>
+          <w:tcPr>
+            <w:tcW w:w="1334" w:type="dxa"/>
+          </w:tcPr>
+          <w:p>
+            <w:pPr>
+              <w:jc w:val="center"/>
+              <w:cnfStyle w:val="000000100000" w:firstRow="0" w:lastRow="0" w:firstColumn="0" w:lastColumn="0" w:oddVBand="0" w:evenVBand="0" w:oddHBand="1" w:evenHBand="0" w:firstRowFirstColumn="0" w:firstRowLastColumn="0" w:lastRowFirstColumn="0" w:lastRowLastColumn="0"/>
+              <w:rPr>
+                <w:sz w:val="28"/>
+              </w:rPr>
+            </w:pPr>
+          </w:p>
+        </w:tc>
+      </w:tr>
+      <w:tr>
+        <w:trPr>
+          <w:trHeight w:val="692"/>
+        </w:trPr>
+        <w:tc>
+          <w:tcPr>
+            <w:cnfStyle w:val="001000000000" w:firstRow="0" w:lastRow="0" w:firstColumn="1" w:lastColumn="0" w:oddVBand="0" w:evenVBand="0" w:oddHBand="0" w:evenHBand="0" w:firstRowFirstColumn="0" w:firstRowLastColumn="0" w:lastRowFirstColumn="0" w:lastRowLastColumn="0"/>
+            <w:tcW w:w="2931" w:type="dxa"/>
+          </w:tcPr>
+          <w:p>
+            <w:pPr>
+              <w:jc w:val="center"/>
+              <w:rPr>
+                <w:sz w:val="28"/>
+              </w:rPr>
+            </w:pPr>
+            <w:proofErr w:type="spellStart"/>
+            <w:r>
+              <w:rPr>
+                <w:sz w:val="28"/>
+              </w:rPr>
+              <w:t>Engagement</w:t>
+            </w:r>
+            <w:proofErr w:type="spellEnd"/>
+            <w:r>
+              <w:rPr>
+                <w:sz w:val="28"/>
+              </w:rPr>
+              <w:t xml:space="preserve"> Manager</w:t>
+            </w:r>
+          </w:p>
+          <w:p>
+            <w:pPr>
+              <w:jc w:val="center"/>
+              <w:rPr>
+                <w:sz w:val="28"/>
+              </w:rPr>
+            </w:pPr>
+            <w:proofErr w:type="spellStart"/>
+            <w:r>
+              <w:rPr>
+                <w:sz w:val="28"/>
+              </w:rPr>
+              <w:t>Mayrani</w:t>
+            </w:r>
+            <w:proofErr w:type="spellEnd"/>
+          </w:p>
+        </w:tc>
+        <w:tc>
+          <w:tcPr>
+            <w:tcW w:w="1345" w:type="dxa"/>
+          </w:tcPr>
+          <w:p>
+            <w:pPr>
+              <w:jc w:val="center"/>
+              <w:cnfStyle w:val="000000000000" w:firstRow="0" w:lastRow="0" w:firstColumn="0" w:lastColumn="0" w:oddVBand="0" w:evenVBand="0" w:oddHBand="0" w:evenHBand="0" w:firstRowFirstColumn="0" w:firstRowLastColumn="0" w:lastRowFirstColumn="0" w:lastRowLastColumn="0"/>
+              <w:rPr>
+                <w:sz w:val="28"/>
+              </w:rPr>
+            </w:pPr>
+            <w:r>
+              <w:rPr>
+                <w:sz w:val="28"/>
+              </w:rPr>
+              <w:t>D</w:t>
+            </w:r>
+          </w:p>
+        </w:tc>
+        <w:tc>
+          <w:tcPr>
+            <w:tcW w:w="1368" w:type="dxa"/>
+          </w:tcPr>
+          <w:p>
+            <w:pPr>
+              <w:jc w:val="center"/>
+              <w:cnfStyle w:val="000000000000" w:firstRow="0" w:lastRow="0" w:firstColumn="0" w:lastColumn="0" w:oddVBand="0" w:evenVBand="0" w:oddHBand="0" w:evenHBand="0" w:firstRowFirstColumn="0" w:firstRowLastColumn="0" w:lastRowFirstColumn="0" w:lastRowLastColumn="0"/>
+              <w:rPr>
+                <w:sz w:val="28"/>
+              </w:rPr>
+            </w:pPr>
+          </w:p>
+        </w:tc>
+        <w:tc>
+          <w:tcPr>
+            <w:tcW w:w="1156" w:type="dxa"/>
+          </w:tcPr>
+          <w:p>
+            <w:pPr>
+              <w:jc w:val="center"/>
+              <w:cnfStyle w:val="000000000000" w:firstRow="0" w:lastRow="0" w:firstColumn="0" w:lastColumn="0" w:oddVBand="0" w:evenVBand="0" w:oddHBand="0" w:evenHBand="0" w:firstRowFirstColumn="0" w:firstRowLastColumn="0" w:lastRowFirstColumn="0" w:lastRowLastColumn="0"/>
+              <w:rPr>
+                <w:sz w:val="28"/>
+              </w:rPr>
+            </w:pPr>
+          </w:p>
+        </w:tc>
+        <w:tc>
+          <w:tcPr>
+            <w:tcW w:w="1571" w:type="dxa"/>
+          </w:tcPr>
+          <w:p>
+            <w:pPr>
+              <w:jc w:val="center"/>
+              <w:cnfStyle w:val="000000000000" w:firstRow="0" w:lastRow="0" w:firstColumn="0" w:lastColumn="0" w:oddVBand="0" w:evenVBand="0" w:oddHBand="0" w:evenHBand="0" w:firstRowFirstColumn="0" w:firstRowLastColumn="0" w:lastRowFirstColumn="0" w:lastRowLastColumn="0"/>
+              <w:rPr>
+                <w:sz w:val="28"/>
+              </w:rPr>
+            </w:pPr>
+          </w:p>
+        </w:tc>
+        <w:tc>
+          <w:tcPr>
+            <w:tcW w:w="1334" w:type="dxa"/>
+          </w:tcPr>
+          <w:p>
+            <w:pPr>
+              <w:jc w:val="center"/>
+              <w:cnfStyle w:val="000000000000" w:firstRow="0" w:lastRow="0" w:firstColumn="0" w:lastColumn="0" w:oddVBand="0" w:evenVBand="0" w:oddHBand="0" w:evenHBand="0" w:firstRowFirstColumn="0" w:firstRowLastColumn="0" w:lastRowFirstColumn="0" w:lastRowLastColumn="0"/>
+              <w:rPr>
+                <w:sz w:val="28"/>
+              </w:rPr>
+            </w:pPr>
+          </w:p>
+        </w:tc>
+      </w:tr>
+    </w:tbl>
+    <w:p>
+      <w:pPr>
+        <w:pStyle w:val="Referencias"/>
+        <w:rPr>
+          <w:b/>
+        </w:rPr>
+      </w:pPr>
+    </w:p>
+    <w:p>
+      <w:pPr>
+        <w:pStyle w:val="Referencias"/>
+        <w:rPr>
+          <w:b/>
+        </w:rPr>
+      </w:pPr>
+    </w:p>
+    <w:p>
+      <w:pPr>
+        <w:pStyle w:val="Referencias"/>
+        <w:rPr>
+          <w:b/>
+        </w:rPr>
+      </w:pPr>
+    </w:p>
+    <w:tbl>
+      <w:tblPr>
+        <w:tblStyle w:val="Tabladecuadrcula5oscura-nfasis1"/>
+        <w:tblW w:w="0" w:type="auto"/>
+        <w:tblLook w:val="04A0" w:firstRow="1" w:lastRow="0" w:firstColumn="1" w:lastColumn="0" w:noHBand="0" w:noVBand="1"/>
+      </w:tblPr>
+      <w:tblGrid>
+        <w:gridCol w:w="2047"/>
+        <w:gridCol w:w="3618"/>
+        <w:gridCol w:w="6479"/>
+      </w:tblGrid>
+      <w:tr>
+        <w:trPr>
+          <w:cnfStyle w:val="100000000000" w:firstRow="1" w:lastRow="0" w:firstColumn="0" w:lastColumn="0" w:oddVBand="0" w:evenVBand="0" w:oddHBand="0" w:evenHBand="0" w:firstRowFirstColumn="0" w:firstRowLastColumn="0" w:lastRowFirstColumn="0" w:lastRowLastColumn="0"/>
+          <w:trHeight w:val="333"/>
+        </w:trPr>
+        <w:tc>
+          <w:tcPr>
+            <w:cnfStyle w:val="001000000000" w:firstRow="0" w:lastRow="0" w:firstColumn="1" w:lastColumn="0" w:oddVBand="0" w:evenVBand="0" w:oddHBand="0" w:evenHBand="0" w:firstRowFirstColumn="0" w:firstRowLastColumn="0" w:lastRowFirstColumn="0" w:lastRowLastColumn="0"/>
+            <w:tcW w:w="2047" w:type="dxa"/>
+          </w:tcPr>
+          <w:p>
+            <w:pPr>
+              <w:spacing w:line="259" w:lineRule="auto"/>
+              <w:rPr>
+                <w:sz w:val="28"/>
+              </w:rPr>
+            </w:pPr>
+            <w:r>
+              <w:rPr>
+                <w:sz w:val="28"/>
+              </w:rPr>
+              <w:t>Nombre</w:t>
+            </w:r>
+          </w:p>
+        </w:tc>
+        <w:tc>
+          <w:tcPr>
+            <w:tcW w:w="3618" w:type="dxa"/>
+          </w:tcPr>
+          <w:p>
+            <w:pPr>
+              <w:spacing w:line="259" w:lineRule="auto"/>
+              <w:jc w:val="center"/>
+              <w:cnfStyle w:val="100000000000" w:firstRow="1" w:lastRow="0" w:firstColumn="0" w:lastColumn="0" w:oddVBand="0" w:evenVBand="0" w:oddHBand="0" w:evenHBand="0" w:firstRowFirstColumn="0" w:firstRowLastColumn="0" w:lastRowFirstColumn="0" w:lastRowLastColumn="0"/>
+              <w:rPr>
+                <w:sz w:val="28"/>
+              </w:rPr>
+            </w:pPr>
+            <w:r>
+              <w:rPr>
+                <w:sz w:val="28"/>
+              </w:rPr>
+              <w:t>Rol Asignado</w:t>
+            </w:r>
+          </w:p>
+        </w:tc>
+        <w:tc>
+          <w:tcPr>
+            <w:tcW w:w="6479" w:type="dxa"/>
+          </w:tcPr>
+          <w:p>
+            <w:pPr>
+              <w:spacing w:line="259" w:lineRule="auto"/>
+              <w:jc w:val="center"/>
+              <w:cnfStyle w:val="100000000000" w:firstRow="1" w:lastRow="0" w:firstColumn="0" w:lastColumn="0" w:oddVBand="0" w:evenVBand="0" w:oddHBand="0" w:evenHBand="0" w:firstRowFirstColumn="0" w:firstRowLastColumn="0" w:lastRowFirstColumn="0" w:lastRowLastColumn="0"/>
+              <w:rPr>
+                <w:sz w:val="28"/>
+              </w:rPr>
+            </w:pPr>
+            <w:r>
+              <w:rPr>
+                <w:sz w:val="28"/>
+              </w:rPr>
+              <w:t>Justificación de los roles</w:t>
+            </w:r>
+          </w:p>
+        </w:tc>
+      </w:tr>
+      <w:tr>
+        <w:trPr>
+          <w:cnfStyle w:val="000000100000" w:firstRow="0" w:lastRow="0" w:firstColumn="0" w:lastColumn="0" w:oddVBand="0" w:evenVBand="0" w:oddHBand="1" w:evenHBand="0" w:firstRowFirstColumn="0" w:firstRowLastColumn="0" w:lastRowFirstColumn="0" w:lastRowLastColumn="0"/>
+          <w:trHeight w:val="954"/>
+        </w:trPr>
+        <w:tc>
+          <w:tcPr>
+            <w:cnfStyle w:val="001000000000" w:firstRow="0" w:lastRow="0" w:firstColumn="1" w:lastColumn="0" w:oddVBand="0" w:evenVBand="0" w:oddHBand="0" w:evenHBand="0" w:firstRowFirstColumn="0" w:firstRowLastColumn="0" w:lastRowFirstColumn="0" w:lastRowLastColumn="0"/>
+            <w:tcW w:w="2047" w:type="dxa"/>
+          </w:tcPr>
+          <w:p>
+            <w:pPr>
+              <w:spacing w:line="259" w:lineRule="auto"/>
+              <w:rPr>
+                <w:sz w:val="28"/>
+              </w:rPr>
+            </w:pPr>
+            <w:r>
+              <w:rPr>
+                <w:sz w:val="28"/>
+              </w:rPr>
+              <w:t>José Eduardo Soreque Ávila</w:t>
+            </w:r>
+          </w:p>
+        </w:tc>
+        <w:tc>
+          <w:tcPr>
+            <w:tcW w:w="3618" w:type="dxa"/>
+          </w:tcPr>
+          <w:p>
+            <w:pPr>
+              <w:pStyle w:val="Prrafodelista"/>
+              <w:numPr>
+                <w:ilvl w:val="0"/>
+                <w:numId w:val="24"/>
+              </w:numPr>
+              <w:spacing w:line="360" w:lineRule="auto"/>
+              <w:jc w:val="both"/>
+              <w:cnfStyle w:val="000000100000" w:firstRow="0" w:lastRow="0" w:firstColumn="0" w:lastColumn="0" w:oddVBand="0" w:evenVBand="0" w:oddHBand="1" w:evenHBand="0" w:firstRowFirstColumn="0" w:firstRowLastColumn="0" w:lastRowFirstColumn="0" w:lastRowLastColumn="0"/>
+              <w:rPr>
+                <w:sz w:val="28"/>
+              </w:rPr>
+            </w:pPr>
+            <w:r>
+              <w:rPr>
+                <w:sz w:val="28"/>
+              </w:rPr>
+              <w:t>Project Manager.</w:t>
+            </w:r>
+          </w:p>
+          <w:p>
+            <w:pPr>
+              <w:spacing w:line="360" w:lineRule="auto"/>
+              <w:jc w:val="both"/>
+              <w:cnfStyle w:val="000000100000" w:firstRow="0" w:lastRow="0" w:firstColumn="0" w:lastColumn="0" w:oddVBand="0" w:evenVBand="0" w:oddHBand="1" w:evenHBand="0" w:firstRowFirstColumn="0" w:firstRowLastColumn="0" w:lastRowFirstColumn="0" w:lastRowLastColumn="0"/>
+              <w:rPr>
+                <w:sz w:val="28"/>
+              </w:rPr>
+            </w:pPr>
+          </w:p>
+          <w:p>
+            <w:pPr>
+              <w:pStyle w:val="Prrafodelista"/>
+              <w:numPr>
+                <w:ilvl w:val="0"/>
+                <w:numId w:val="24"/>
+              </w:numPr>
+              <w:spacing w:line="360" w:lineRule="auto"/>
+              <w:jc w:val="both"/>
+              <w:cnfStyle w:val="000000100000" w:firstRow="0" w:lastRow="0" w:firstColumn="0" w:lastColumn="0" w:oddVBand="0" w:evenVBand="0" w:oddHBand="1" w:evenHBand="0" w:firstRowFirstColumn="0" w:firstRowLastColumn="0" w:lastRowFirstColumn="0" w:lastRowLastColumn="0"/>
+              <w:rPr>
+                <w:sz w:val="28"/>
+              </w:rPr>
+            </w:pPr>
+            <w:proofErr w:type="spellStart"/>
+            <w:r>
+              <w:rPr>
+                <w:sz w:val="28"/>
+              </w:rPr>
+              <w:t>Analist</w:t>
+            </w:r>
+            <w:proofErr w:type="spellEnd"/>
+            <w:r>
+              <w:rPr>
+                <w:sz w:val="28"/>
+              </w:rPr>
+              <w:t>.</w:t>
+            </w:r>
+          </w:p>
+        </w:tc>
+        <w:tc>
+          <w:tcPr>
+            <w:tcW w:w="6479" w:type="dxa"/>
+          </w:tcPr>
+          <w:p>
+            <w:pPr>
+              <w:pStyle w:val="Prrafodelista"/>
+              <w:numPr>
+                <w:ilvl w:val="0"/>
+                <w:numId w:val="24"/>
+              </w:numPr>
+              <w:spacing w:line="360" w:lineRule="auto"/>
+              <w:jc w:val="both"/>
+              <w:cnfStyle w:val="000000100000" w:firstRow="0" w:lastRow="0" w:firstColumn="0" w:lastColumn="0" w:oddVBand="0" w:evenVBand="0" w:oddHBand="1" w:evenHBand="0" w:firstRowFirstColumn="0" w:firstRowLastColumn="0" w:lastRowFirstColumn="0" w:lastRowLastColumn="0"/>
+              <w:rPr>
+                <w:sz w:val="28"/>
+              </w:rPr>
+            </w:pPr>
+            <w:r>
+              <w:rPr>
+                <w:sz w:val="28"/>
+              </w:rPr>
+              <w:t xml:space="preserve">Para mayor desarrollo de sus capacidades, así como reafirmación de su capacidad de liderazgo </w:t>
+            </w:r>
+          </w:p>
+          <w:p>
+            <w:pPr>
+              <w:pStyle w:val="Prrafodelista"/>
+              <w:numPr>
+                <w:ilvl w:val="0"/>
+                <w:numId w:val="24"/>
+              </w:numPr>
+              <w:spacing w:line="360" w:lineRule="auto"/>
+              <w:jc w:val="both"/>
+              <w:cnfStyle w:val="000000100000" w:firstRow="0" w:lastRow="0" w:firstColumn="0" w:lastColumn="0" w:oddVBand="0" w:evenVBand="0" w:oddHBand="1" w:evenHBand="0" w:firstRowFirstColumn="0" w:firstRowLastColumn="0" w:lastRowFirstColumn="0" w:lastRowLastColumn="0"/>
+              <w:rPr>
+                <w:sz w:val="28"/>
+              </w:rPr>
+            </w:pPr>
+            <w:r>
+              <w:rPr>
+                <w:sz w:val="28"/>
+              </w:rPr>
+              <w:t>Puesto que es bueno para detectar como traducir los requerimientos</w:t>
+            </w:r>
+          </w:p>
+        </w:tc>
+      </w:tr>
+      <w:tr>
+        <w:trPr>
+          <w:trHeight w:val="1908"/>
+        </w:trPr>
+        <w:tc>
+          <w:tcPr>
+            <w:cnfStyle w:val="001000000000" w:firstRow="0" w:lastRow="0" w:firstColumn="1" w:lastColumn="0" w:oddVBand="0" w:evenVBand="0" w:oddHBand="0" w:evenHBand="0" w:firstRowFirstColumn="0" w:firstRowLastColumn="0" w:lastRowFirstColumn="0" w:lastRowLastColumn="0"/>
+            <w:tcW w:w="2047" w:type="dxa"/>
+          </w:tcPr>
+          <w:p>
+            <w:pPr>
+              <w:spacing w:line="259" w:lineRule="auto"/>
+              <w:rPr>
+                <w:sz w:val="28"/>
+              </w:rPr>
+            </w:pPr>
+            <w:proofErr w:type="spellStart"/>
+            <w:r>
+              <w:rPr>
+                <w:sz w:val="28"/>
+              </w:rPr>
+              <w:t>Mayrani</w:t>
+            </w:r>
+            <w:proofErr w:type="spellEnd"/>
+            <w:r>
+              <w:rPr>
+                <w:sz w:val="28"/>
+              </w:rPr>
+              <w:t xml:space="preserve"> Reyes Galán</w:t>
+            </w:r>
+          </w:p>
+        </w:tc>
+        <w:tc>
+          <w:tcPr>
+            <w:tcW w:w="3618" w:type="dxa"/>
+          </w:tcPr>
+          <w:p>
+            <w:pPr>
+              <w:pStyle w:val="Prrafodelista"/>
+              <w:numPr>
+                <w:ilvl w:val="0"/>
+                <w:numId w:val="24"/>
+              </w:numPr>
+              <w:spacing w:line="360" w:lineRule="auto"/>
+              <w:jc w:val="both"/>
+              <w:cnfStyle w:val="000000000000" w:firstRow="0" w:lastRow="0" w:firstColumn="0" w:lastColumn="0" w:oddVBand="0" w:evenVBand="0" w:oddHBand="0" w:evenHBand="0" w:firstRowFirstColumn="0" w:firstRowLastColumn="0" w:lastRowFirstColumn="0" w:lastRowLastColumn="0"/>
+              <w:rPr>
+                <w:sz w:val="28"/>
+              </w:rPr>
+            </w:pPr>
+            <w:proofErr w:type="spellStart"/>
+            <w:r>
+              <w:rPr>
+                <w:sz w:val="28"/>
+              </w:rPr>
+              <w:t>Engagement</w:t>
+            </w:r>
+            <w:proofErr w:type="spellEnd"/>
+            <w:r>
+              <w:rPr>
+                <w:sz w:val="28"/>
+              </w:rPr>
+              <w:t xml:space="preserve"> Manager</w:t>
+            </w:r>
+          </w:p>
+          <w:p>
+            <w:pPr>
+              <w:spacing w:line="360" w:lineRule="auto"/>
+              <w:jc w:val="both"/>
+              <w:cnfStyle w:val="000000000000" w:firstRow="0" w:lastRow="0" w:firstColumn="0" w:lastColumn="0" w:oddVBand="0" w:evenVBand="0" w:oddHBand="0" w:evenHBand="0" w:firstRowFirstColumn="0" w:firstRowLastColumn="0" w:lastRowFirstColumn="0" w:lastRowLastColumn="0"/>
+              <w:rPr>
+                <w:sz w:val="28"/>
+              </w:rPr>
+            </w:pPr>
+          </w:p>
+          <w:p>
+            <w:pPr>
+              <w:pStyle w:val="Prrafodelista"/>
+              <w:numPr>
+                <w:ilvl w:val="0"/>
+                <w:numId w:val="24"/>
+              </w:numPr>
+              <w:spacing w:line="360" w:lineRule="auto"/>
+              <w:jc w:val="both"/>
+              <w:cnfStyle w:val="000000000000" w:firstRow="0" w:lastRow="0" w:firstColumn="0" w:lastColumn="0" w:oddVBand="0" w:evenVBand="0" w:oddHBand="0" w:evenHBand="0" w:firstRowFirstColumn="0" w:firstRowLastColumn="0" w:lastRowFirstColumn="0" w:lastRowLastColumn="0"/>
+              <w:rPr>
+                <w:sz w:val="28"/>
+                <w:lang w:val="en-US"/>
+              </w:rPr>
+            </w:pPr>
+            <w:r>
+              <w:rPr>
+                <w:sz w:val="28"/>
+                <w:lang w:val="en-US"/>
+              </w:rPr>
+              <w:t xml:space="preserve">System </w:t>
+            </w:r>
+            <w:proofErr w:type="spellStart"/>
+            <w:r>
+              <w:rPr>
+                <w:sz w:val="28"/>
+                <w:lang w:val="en-US"/>
+              </w:rPr>
+              <w:t>Architec</w:t>
+            </w:r>
+            <w:proofErr w:type="spellEnd"/>
+            <w:r>
+              <w:rPr>
+                <w:sz w:val="28"/>
+                <w:lang w:val="en-US"/>
+              </w:rPr>
+              <w:t>.</w:t>
+            </w:r>
+          </w:p>
+          <w:p>
+            <w:pPr>
+              <w:pStyle w:val="Prrafodelista"/>
+              <w:numPr>
+                <w:ilvl w:val="0"/>
+                <w:numId w:val="24"/>
+              </w:numPr>
+              <w:spacing w:line="360" w:lineRule="auto"/>
+              <w:jc w:val="both"/>
+              <w:cnfStyle w:val="000000000000" w:firstRow="0" w:lastRow="0" w:firstColumn="0" w:lastColumn="0" w:oddVBand="0" w:evenVBand="0" w:oddHBand="0" w:evenHBand="0" w:firstRowFirstColumn="0" w:firstRowLastColumn="0" w:lastRowFirstColumn="0" w:lastRowLastColumn="0"/>
+              <w:rPr>
+                <w:sz w:val="28"/>
+              </w:rPr>
+            </w:pPr>
+            <w:proofErr w:type="spellStart"/>
+            <w:r>
+              <w:rPr>
+                <w:sz w:val="28"/>
+              </w:rPr>
+              <w:t>Designer</w:t>
+            </w:r>
+            <w:proofErr w:type="spellEnd"/>
+            <w:r>
+              <w:rPr>
+                <w:sz w:val="28"/>
+              </w:rPr>
+              <w:t>.</w:t>
+            </w:r>
+          </w:p>
+          <w:p>
+            <w:pPr>
+              <w:spacing w:line="360" w:lineRule="auto"/>
+              <w:jc w:val="both"/>
+              <w:cnfStyle w:val="000000000000" w:firstRow="0" w:lastRow="0" w:firstColumn="0" w:lastColumn="0" w:oddVBand="0" w:evenVBand="0" w:oddHBand="0" w:evenHBand="0" w:firstRowFirstColumn="0" w:firstRowLastColumn="0" w:lastRowFirstColumn="0" w:lastRowLastColumn="0"/>
+              <w:rPr>
+                <w:sz w:val="28"/>
+              </w:rPr>
+            </w:pPr>
+          </w:p>
+          <w:p>
+            <w:pPr>
+              <w:pStyle w:val="Prrafodelista"/>
+              <w:numPr>
+                <w:ilvl w:val="0"/>
+                <w:numId w:val="24"/>
+              </w:numPr>
+              <w:spacing w:line="360" w:lineRule="auto"/>
+              <w:jc w:val="both"/>
+              <w:cnfStyle w:val="000000000000" w:firstRow="0" w:lastRow="0" w:firstColumn="0" w:lastColumn="0" w:oddVBand="0" w:evenVBand="0" w:oddHBand="0" w:evenHBand="0" w:firstRowFirstColumn="0" w:firstRowLastColumn="0" w:lastRowFirstColumn="0" w:lastRowLastColumn="0"/>
+              <w:rPr>
+                <w:sz w:val="28"/>
+              </w:rPr>
+            </w:pPr>
+            <w:proofErr w:type="spellStart"/>
+            <w:r>
+              <w:rPr>
+                <w:sz w:val="28"/>
+              </w:rPr>
+              <w:t>Documenter</w:t>
+            </w:r>
+            <w:proofErr w:type="spellEnd"/>
+            <w:r>
+              <w:rPr>
+                <w:sz w:val="28"/>
+              </w:rPr>
+              <w:t>.</w:t>
+            </w:r>
+          </w:p>
+        </w:tc>
+        <w:tc>
+          <w:tcPr>
+            <w:tcW w:w="6479" w:type="dxa"/>
+          </w:tcPr>
+          <w:p>
+            <w:pPr>
+              <w:pStyle w:val="Prrafodelista"/>
+              <w:numPr>
+                <w:ilvl w:val="0"/>
+                <w:numId w:val="24"/>
+              </w:numPr>
+              <w:spacing w:line="360" w:lineRule="auto"/>
+              <w:jc w:val="both"/>
+              <w:cnfStyle w:val="000000000000" w:firstRow="0" w:lastRow="0" w:firstColumn="0" w:lastColumn="0" w:oddVBand="0" w:evenVBand="0" w:oddHBand="0" w:evenHBand="0" w:firstRowFirstColumn="0" w:firstRowLastColumn="0" w:lastRowFirstColumn="0" w:lastRowLastColumn="0"/>
+              <w:rPr>
+                <w:sz w:val="28"/>
+              </w:rPr>
+            </w:pPr>
+            <w:r>
+              <w:rPr>
+                <w:sz w:val="28"/>
+              </w:rPr>
+              <w:t>Puesto que fue contacto directo con el otro equipo</w:t>
+            </w:r>
+          </w:p>
+          <w:p>
+            <w:pPr>
+              <w:pStyle w:val="Prrafodelista"/>
+              <w:numPr>
+                <w:ilvl w:val="0"/>
+                <w:numId w:val="24"/>
+              </w:numPr>
+              <w:spacing w:line="360" w:lineRule="auto"/>
+              <w:jc w:val="both"/>
+              <w:cnfStyle w:val="000000000000" w:firstRow="0" w:lastRow="0" w:firstColumn="0" w:lastColumn="0" w:oddVBand="0" w:evenVBand="0" w:oddHBand="0" w:evenHBand="0" w:firstRowFirstColumn="0" w:firstRowLastColumn="0" w:lastRowFirstColumn="0" w:lastRowLastColumn="0"/>
+              <w:rPr>
+                <w:sz w:val="28"/>
+              </w:rPr>
+            </w:pPr>
+            <w:r>
+              <w:rPr>
+                <w:sz w:val="28"/>
+              </w:rPr>
+              <w:t xml:space="preserve">Pues es muy buena para el diseño y la estructuración estética de los sitios. </w:t>
+            </w:r>
+          </w:p>
+          <w:p>
+            <w:pPr>
+              <w:pStyle w:val="Prrafodelista"/>
+              <w:numPr>
+                <w:ilvl w:val="0"/>
+                <w:numId w:val="24"/>
+              </w:numPr>
+              <w:spacing w:line="360" w:lineRule="auto"/>
+              <w:jc w:val="both"/>
+              <w:cnfStyle w:val="000000000000" w:firstRow="0" w:lastRow="0" w:firstColumn="0" w:lastColumn="0" w:oddVBand="0" w:evenVBand="0" w:oddHBand="0" w:evenHBand="0" w:firstRowFirstColumn="0" w:firstRowLastColumn="0" w:lastRowFirstColumn="0" w:lastRowLastColumn="0"/>
+              <w:rPr>
+                <w:sz w:val="28"/>
+              </w:rPr>
+            </w:pPr>
+            <w:r>
+              <w:rPr>
+                <w:sz w:val="28"/>
+              </w:rPr>
+              <w:t xml:space="preserve">Porque es organizada y muy buena en la estructuración de los documentos. </w:t>
+            </w:r>
+          </w:p>
+        </w:tc>
+      </w:tr>
+      <w:tr>
+        <w:trPr>
+          <w:cnfStyle w:val="000000100000" w:firstRow="0" w:lastRow="0" w:firstColumn="0" w:lastColumn="0" w:oddVBand="0" w:evenVBand="0" w:oddHBand="1" w:evenHBand="0" w:firstRowFirstColumn="0" w:firstRowLastColumn="0" w:lastRowFirstColumn="0" w:lastRowLastColumn="0"/>
+          <w:trHeight w:val="1908"/>
+        </w:trPr>
+        <w:tc>
+          <w:tcPr>
+            <w:cnfStyle w:val="001000000000" w:firstRow="0" w:lastRow="0" w:firstColumn="1" w:lastColumn="0" w:oddVBand="0" w:evenVBand="0" w:oddHBand="0" w:evenHBand="0" w:firstRowFirstColumn="0" w:firstRowLastColumn="0" w:lastRowFirstColumn="0" w:lastRowLastColumn="0"/>
+            <w:tcW w:w="2047" w:type="dxa"/>
+          </w:tcPr>
+          <w:p>
+            <w:pPr>
+              <w:spacing w:line="259" w:lineRule="auto"/>
+              <w:rPr>
+                <w:sz w:val="28"/>
+              </w:rPr>
+            </w:pPr>
+            <w:r>
+              <w:rPr>
+                <w:sz w:val="28"/>
+              </w:rPr>
+              <w:t xml:space="preserve">Óscar David Lopez </w:t>
+            </w:r>
+          </w:p>
+        </w:tc>
+        <w:tc>
+          <w:tcPr>
+            <w:tcW w:w="3618" w:type="dxa"/>
+          </w:tcPr>
+          <w:p>
+            <w:pPr>
+              <w:pStyle w:val="Prrafodelista"/>
+              <w:numPr>
+                <w:ilvl w:val="0"/>
+                <w:numId w:val="24"/>
+              </w:numPr>
+              <w:spacing w:line="360" w:lineRule="auto"/>
+              <w:jc w:val="both"/>
+              <w:cnfStyle w:val="000000100000" w:firstRow="0" w:lastRow="0" w:firstColumn="0" w:lastColumn="0" w:oddVBand="0" w:evenVBand="0" w:oddHBand="1" w:evenHBand="0" w:firstRowFirstColumn="0" w:firstRowLastColumn="0" w:lastRowFirstColumn="0" w:lastRowLastColumn="0"/>
+              <w:rPr>
+                <w:sz w:val="28"/>
+                <w:lang w:val="en-US"/>
+              </w:rPr>
+            </w:pPr>
+            <w:r>
+              <w:rPr>
+                <w:sz w:val="28"/>
+                <w:lang w:val="en-US"/>
+              </w:rPr>
+              <w:t>Your Management</w:t>
+            </w:r>
+          </w:p>
+          <w:p>
+            <w:pPr>
+              <w:spacing w:line="360" w:lineRule="auto"/>
+              <w:jc w:val="both"/>
+              <w:cnfStyle w:val="000000100000" w:firstRow="0" w:lastRow="0" w:firstColumn="0" w:lastColumn="0" w:oddVBand="0" w:evenVBand="0" w:oddHBand="1" w:evenHBand="0" w:firstRowFirstColumn="0" w:firstRowLastColumn="0" w:lastRowFirstColumn="0" w:lastRowLastColumn="0"/>
+              <w:rPr>
+                <w:sz w:val="28"/>
+                <w:lang w:val="en-US"/>
+              </w:rPr>
+            </w:pPr>
+          </w:p>
+          <w:p>
+            <w:pPr>
+              <w:spacing w:line="360" w:lineRule="auto"/>
+              <w:jc w:val="both"/>
+              <w:cnfStyle w:val="000000100000" w:firstRow="0" w:lastRow="0" w:firstColumn="0" w:lastColumn="0" w:oddVBand="0" w:evenVBand="0" w:oddHBand="1" w:evenHBand="0" w:firstRowFirstColumn="0" w:firstRowLastColumn="0" w:lastRowFirstColumn="0" w:lastRowLastColumn="0"/>
+              <w:rPr>
+                <w:sz w:val="28"/>
+                <w:lang w:val="en-US"/>
+              </w:rPr>
+            </w:pPr>
+          </w:p>
+          <w:p>
+            <w:pPr>
+              <w:spacing w:line="360" w:lineRule="auto"/>
+              <w:jc w:val="both"/>
+              <w:cnfStyle w:val="000000100000" w:firstRow="0" w:lastRow="0" w:firstColumn="0" w:lastColumn="0" w:oddVBand="0" w:evenVBand="0" w:oddHBand="1" w:evenHBand="0" w:firstRowFirstColumn="0" w:firstRowLastColumn="0" w:lastRowFirstColumn="0" w:lastRowLastColumn="0"/>
+              <w:rPr>
+                <w:sz w:val="28"/>
+                <w:lang w:val="en-US"/>
+              </w:rPr>
+            </w:pPr>
+          </w:p>
+          <w:p>
+            <w:pPr>
+              <w:pStyle w:val="Prrafodelista"/>
+              <w:numPr>
+                <w:ilvl w:val="0"/>
+                <w:numId w:val="24"/>
+              </w:numPr>
+              <w:spacing w:line="360" w:lineRule="auto"/>
+              <w:jc w:val="both"/>
+              <w:cnfStyle w:val="000000100000" w:firstRow="0" w:lastRow="0" w:firstColumn="0" w:lastColumn="0" w:oddVBand="0" w:evenVBand="0" w:oddHBand="1" w:evenHBand="0" w:firstRowFirstColumn="0" w:firstRowLastColumn="0" w:lastRowFirstColumn="0" w:lastRowLastColumn="0"/>
+              <w:rPr>
+                <w:sz w:val="28"/>
+                <w:lang w:val="en-US"/>
+              </w:rPr>
+            </w:pPr>
+            <w:r>
+              <w:rPr>
+                <w:sz w:val="28"/>
+                <w:lang w:val="en-US"/>
+              </w:rPr>
+              <w:lastRenderedPageBreak/>
+              <w:t xml:space="preserve">Programmer. </w:t>
+            </w:r>
+          </w:p>
+          <w:p>
+            <w:pPr>
+              <w:spacing w:line="360" w:lineRule="auto"/>
+              <w:jc w:val="both"/>
+              <w:cnfStyle w:val="000000100000" w:firstRow="0" w:lastRow="0" w:firstColumn="0" w:lastColumn="0" w:oddVBand="0" w:evenVBand="0" w:oddHBand="1" w:evenHBand="0" w:firstRowFirstColumn="0" w:firstRowLastColumn="0" w:lastRowFirstColumn="0" w:lastRowLastColumn="0"/>
+              <w:rPr>
+                <w:sz w:val="28"/>
+                <w:lang w:val="en-US"/>
+              </w:rPr>
+            </w:pPr>
+          </w:p>
+          <w:p>
+            <w:pPr>
+              <w:spacing w:line="360" w:lineRule="auto"/>
+              <w:jc w:val="both"/>
+              <w:cnfStyle w:val="000000100000" w:firstRow="0" w:lastRow="0" w:firstColumn="0" w:lastColumn="0" w:oddVBand="0" w:evenVBand="0" w:oddHBand="1" w:evenHBand="0" w:firstRowFirstColumn="0" w:firstRowLastColumn="0" w:lastRowFirstColumn="0" w:lastRowLastColumn="0"/>
+              <w:rPr>
+                <w:sz w:val="28"/>
+                <w:lang w:val="en-US"/>
+              </w:rPr>
+            </w:pPr>
+          </w:p>
+          <w:p>
+            <w:pPr>
+              <w:pStyle w:val="Prrafodelista"/>
+              <w:numPr>
+                <w:ilvl w:val="0"/>
+                <w:numId w:val="24"/>
+              </w:numPr>
+              <w:spacing w:line="360" w:lineRule="auto"/>
+              <w:jc w:val="both"/>
+              <w:cnfStyle w:val="000000100000" w:firstRow="0" w:lastRow="0" w:firstColumn="0" w:lastColumn="0" w:oddVBand="0" w:evenVBand="0" w:oddHBand="1" w:evenHBand="0" w:firstRowFirstColumn="0" w:firstRowLastColumn="0" w:lastRowFirstColumn="0" w:lastRowLastColumn="0"/>
+              <w:rPr>
+                <w:sz w:val="28"/>
+                <w:lang w:val="en-US"/>
+              </w:rPr>
+            </w:pPr>
+            <w:proofErr w:type="spellStart"/>
+            <w:r>
+              <w:rPr>
+                <w:sz w:val="28"/>
+                <w:lang w:val="en-US"/>
+              </w:rPr>
+              <w:t>Analist</w:t>
+            </w:r>
+            <w:proofErr w:type="spellEnd"/>
+          </w:p>
+          <w:p>
+            <w:pPr>
+              <w:spacing w:line="360" w:lineRule="auto"/>
+              <w:jc w:val="both"/>
+              <w:cnfStyle w:val="000000100000" w:firstRow="0" w:lastRow="0" w:firstColumn="0" w:lastColumn="0" w:oddVBand="0" w:evenVBand="0" w:oddHBand="1" w:evenHBand="0" w:firstRowFirstColumn="0" w:firstRowLastColumn="0" w:lastRowFirstColumn="0" w:lastRowLastColumn="0"/>
+              <w:rPr>
+                <w:sz w:val="28"/>
+                <w:lang w:val="en-US"/>
+              </w:rPr>
+            </w:pPr>
+          </w:p>
+          <w:p>
+            <w:pPr>
+              <w:spacing w:line="360" w:lineRule="auto"/>
+              <w:jc w:val="both"/>
+              <w:cnfStyle w:val="000000100000" w:firstRow="0" w:lastRow="0" w:firstColumn="0" w:lastColumn="0" w:oddVBand="0" w:evenVBand="0" w:oddHBand="1" w:evenHBand="0" w:firstRowFirstColumn="0" w:firstRowLastColumn="0" w:lastRowFirstColumn="0" w:lastRowLastColumn="0"/>
+              <w:rPr>
+                <w:sz w:val="28"/>
+                <w:lang w:val="en-US"/>
+              </w:rPr>
+            </w:pPr>
+          </w:p>
+          <w:p>
+            <w:pPr>
+              <w:pStyle w:val="Prrafodelista"/>
+              <w:numPr>
+                <w:ilvl w:val="0"/>
+                <w:numId w:val="24"/>
+              </w:numPr>
+              <w:spacing w:line="360" w:lineRule="auto"/>
+              <w:jc w:val="both"/>
+              <w:cnfStyle w:val="000000100000" w:firstRow="0" w:lastRow="0" w:firstColumn="0" w:lastColumn="0" w:oddVBand="0" w:evenVBand="0" w:oddHBand="1" w:evenHBand="0" w:firstRowFirstColumn="0" w:firstRowLastColumn="0" w:lastRowFirstColumn="0" w:lastRowLastColumn="0"/>
+              <w:rPr>
+                <w:sz w:val="28"/>
+                <w:lang w:val="en-US"/>
+              </w:rPr>
+            </w:pPr>
+            <w:r>
+              <w:rPr>
+                <w:sz w:val="28"/>
+                <w:lang w:val="en-US"/>
+              </w:rPr>
+              <w:t>Documenter.</w:t>
+            </w:r>
+          </w:p>
+        </w:tc>
+        <w:tc>
+          <w:tcPr>
+            <w:tcW w:w="6479" w:type="dxa"/>
+          </w:tcPr>
+          <w:p>
+            <w:pPr>
+              <w:pStyle w:val="Prrafodelista"/>
+              <w:numPr>
+                <w:ilvl w:val="0"/>
+                <w:numId w:val="24"/>
+              </w:numPr>
+              <w:spacing w:line="360" w:lineRule="auto"/>
+              <w:jc w:val="both"/>
+              <w:cnfStyle w:val="000000100000" w:firstRow="0" w:lastRow="0" w:firstColumn="0" w:lastColumn="0" w:oddVBand="0" w:evenVBand="0" w:oddHBand="1" w:evenHBand="0" w:firstRowFirstColumn="0" w:firstRowLastColumn="0" w:lastRowFirstColumn="0" w:lastRowLastColumn="0"/>
+              <w:rPr>
+                <w:sz w:val="28"/>
+                <w:lang w:val="es-MX"/>
+              </w:rPr>
+            </w:pPr>
+            <w:r>
+              <w:rPr>
+                <w:sz w:val="28"/>
+                <w:lang w:val="es-MX"/>
+              </w:rPr>
+              <w:lastRenderedPageBreak/>
+              <w:t>Para</w:t>
+            </w:r>
+            <w:r>
+              <w:rPr>
+                <w:sz w:val="28"/>
+                <w:lang w:val="es-MX"/>
+              </w:rPr>
+              <w:t xml:space="preserve"> desarrollo y mejor desempeño de sus capacidades. </w:t>
+            </w:r>
+          </w:p>
+          <w:p>
+            <w:pPr>
+              <w:pStyle w:val="Prrafodelista"/>
+              <w:numPr>
+                <w:ilvl w:val="0"/>
+                <w:numId w:val="24"/>
+              </w:numPr>
+              <w:spacing w:line="360" w:lineRule="auto"/>
+              <w:jc w:val="both"/>
+              <w:cnfStyle w:val="000000100000" w:firstRow="0" w:lastRow="0" w:firstColumn="0" w:lastColumn="0" w:oddVBand="0" w:evenVBand="0" w:oddHBand="1" w:evenHBand="0" w:firstRowFirstColumn="0" w:firstRowLastColumn="0" w:lastRowFirstColumn="0" w:lastRowLastColumn="0"/>
+              <w:rPr>
+                <w:sz w:val="28"/>
+                <w:lang w:val="es-MX"/>
+              </w:rPr>
+            </w:pPr>
+            <w:r>
+              <w:rPr>
+                <w:sz w:val="28"/>
+                <w:lang w:val="es-MX"/>
+              </w:rPr>
+              <w:lastRenderedPageBreak/>
+              <w:t>Puesto que es buen programador y sabe investigar sobre funciones que aún no conocemos</w:t>
+            </w:r>
+            <w:r>
+              <w:rPr>
+                <w:sz w:val="28"/>
+                <w:lang w:val="es-MX"/>
+              </w:rPr>
+              <w:t xml:space="preserve"> </w:t>
+            </w:r>
+          </w:p>
+          <w:p>
+            <w:pPr>
+              <w:pStyle w:val="Prrafodelista"/>
+              <w:numPr>
+                <w:ilvl w:val="0"/>
+                <w:numId w:val="24"/>
+              </w:numPr>
+              <w:spacing w:line="360" w:lineRule="auto"/>
+              <w:jc w:val="both"/>
+              <w:cnfStyle w:val="000000100000" w:firstRow="0" w:lastRow="0" w:firstColumn="0" w:lastColumn="0" w:oddVBand="0" w:evenVBand="0" w:oddHBand="1" w:evenHBand="0" w:firstRowFirstColumn="0" w:firstRowLastColumn="0" w:lastRowFirstColumn="0" w:lastRowLastColumn="0"/>
+              <w:rPr>
+                <w:sz w:val="28"/>
+                <w:lang w:val="es-MX"/>
+              </w:rPr>
+            </w:pPr>
+            <w:r>
+              <w:rPr>
+                <w:sz w:val="28"/>
+              </w:rPr>
+              <w:t>Puesto que es bueno para detectar como traducir los requerimientos</w:t>
+            </w:r>
+            <w:r>
+              <w:rPr>
+                <w:sz w:val="28"/>
+              </w:rPr>
+              <w:t xml:space="preserve"> y como implementarlos en el proyecto</w:t>
+            </w:r>
+          </w:p>
+          <w:p>
+            <w:pPr>
+              <w:pStyle w:val="Prrafodelista"/>
+              <w:numPr>
+                <w:ilvl w:val="0"/>
+                <w:numId w:val="24"/>
+              </w:numPr>
+              <w:spacing w:line="360" w:lineRule="auto"/>
+              <w:jc w:val="both"/>
+              <w:cnfStyle w:val="000000100000" w:firstRow="0" w:lastRow="0" w:firstColumn="0" w:lastColumn="0" w:oddVBand="0" w:evenVBand="0" w:oddHBand="1" w:evenHBand="0" w:firstRowFirstColumn="0" w:firstRowLastColumn="0" w:lastRowFirstColumn="0" w:lastRowLastColumn="0"/>
+              <w:rPr>
+                <w:sz w:val="28"/>
+                <w:lang w:val="es-MX"/>
+              </w:rPr>
+            </w:pPr>
+            <w:r>
+              <w:rPr>
+                <w:sz w:val="28"/>
+              </w:rPr>
+              <w:t>Porque</w:t>
+            </w:r>
+            <w:r>
+              <w:rPr>
+                <w:sz w:val="28"/>
+              </w:rPr>
+              <w:t xml:space="preserve"> es organizado y muy buen</w:t>
+            </w:r>
+            <w:r>
+              <w:rPr>
+                <w:sz w:val="28"/>
+              </w:rPr>
+              <w:t xml:space="preserve"> en la estructuración de los documentos</w:t>
+            </w:r>
+            <w:r>
+              <w:rPr>
+                <w:sz w:val="28"/>
+              </w:rPr>
+              <w:t>, así como para la sintaxis</w:t>
+            </w:r>
+            <w:r>
+              <w:rPr>
+                <w:sz w:val="28"/>
+              </w:rPr>
+              <w:t xml:space="preserve">. </w:t>
+            </w:r>
+            <w:r>
+              <w:rPr>
+                <w:sz w:val="28"/>
+                <w:lang w:val="es-MX"/>
+              </w:rPr>
+              <w:t xml:space="preserve"> </w:t>
+            </w:r>
+          </w:p>
+        </w:tc>
+      </w:tr>
+      <w:tr>
+        <w:trPr>
+          <w:trHeight w:val="1431"/>
+        </w:trPr>
+        <w:tc>
+          <w:tcPr>
+            <w:cnfStyle w:val="001000000000" w:firstRow="0" w:lastRow="0" w:firstColumn="1" w:lastColumn="0" w:oddVBand="0" w:evenVBand="0" w:oddHBand="0" w:evenHBand="0" w:firstRowFirstColumn="0" w:firstRowLastColumn="0" w:lastRowFirstColumn="0" w:lastRowLastColumn="0"/>
+            <w:tcW w:w="2047" w:type="dxa"/>
+          </w:tcPr>
+          <w:p>
+            <w:pPr>
+              <w:spacing w:line="259" w:lineRule="auto"/>
+              <w:rPr>
+                <w:sz w:val="28"/>
+              </w:rPr>
+            </w:pPr>
+            <w:r>
+              <w:rPr>
+                <w:sz w:val="28"/>
+              </w:rPr>
+              <w:lastRenderedPageBreak/>
+              <w:t>Erick</w:t>
+            </w:r>
+          </w:p>
+        </w:tc>
+        <w:tc>
+          <w:tcPr>
+            <w:tcW w:w="3618" w:type="dxa"/>
+          </w:tcPr>
+          <w:p>
+            <w:pPr>
+              <w:pStyle w:val="Prrafodelista"/>
+              <w:numPr>
+                <w:ilvl w:val="0"/>
+                <w:numId w:val="19"/>
+              </w:numPr>
+              <w:spacing w:line="360" w:lineRule="auto"/>
+              <w:jc w:val="both"/>
+              <w:cnfStyle w:val="000000000000" w:firstRow="0" w:lastRow="0" w:firstColumn="0" w:lastColumn="0" w:oddVBand="0" w:evenVBand="0" w:oddHBand="0" w:evenHBand="0" w:firstRowFirstColumn="0" w:firstRowLastColumn="0" w:lastRowFirstColumn="0" w:lastRowLastColumn="0"/>
+              <w:rPr>
+                <w:sz w:val="28"/>
+                <w:lang w:val="es-MX"/>
+              </w:rPr>
+            </w:pPr>
+            <w:proofErr w:type="spellStart"/>
+            <w:r>
+              <w:rPr>
+                <w:sz w:val="28"/>
+                <w:lang w:val="es-MX"/>
+              </w:rPr>
+              <w:t>System</w:t>
+            </w:r>
+            <w:proofErr w:type="spellEnd"/>
+            <w:r>
+              <w:rPr>
+                <w:sz w:val="28"/>
+                <w:lang w:val="es-MX"/>
+              </w:rPr>
+              <w:t xml:space="preserve"> </w:t>
+            </w:r>
+            <w:proofErr w:type="spellStart"/>
+            <w:r>
+              <w:rPr>
+                <w:sz w:val="28"/>
+                <w:lang w:val="es-MX"/>
+              </w:rPr>
+              <w:t>Architec</w:t>
+            </w:r>
+            <w:proofErr w:type="spellEnd"/>
+            <w:r>
+              <w:rPr>
+                <w:sz w:val="28"/>
+                <w:lang w:val="es-MX"/>
+              </w:rPr>
+              <w:t>.</w:t>
+            </w:r>
+          </w:p>
+          <w:p>
+            <w:pPr>
+              <w:pStyle w:val="Prrafodelista"/>
+              <w:numPr>
+                <w:ilvl w:val="0"/>
+                <w:numId w:val="19"/>
+              </w:numPr>
+              <w:spacing w:line="360" w:lineRule="auto"/>
+              <w:jc w:val="both"/>
+              <w:cnfStyle w:val="000000000000" w:firstRow="0" w:lastRow="0" w:firstColumn="0" w:lastColumn="0" w:oddVBand="0" w:evenVBand="0" w:oddHBand="0" w:evenHBand="0" w:firstRowFirstColumn="0" w:firstRowLastColumn="0" w:lastRowFirstColumn="0" w:lastRowLastColumn="0"/>
+              <w:rPr>
+                <w:sz w:val="28"/>
+              </w:rPr>
+            </w:pPr>
+            <w:proofErr w:type="spellStart"/>
+            <w:r>
+              <w:rPr>
+                <w:sz w:val="28"/>
+              </w:rPr>
+              <w:t>Designer</w:t>
+            </w:r>
+            <w:proofErr w:type="spellEnd"/>
+            <w:r>
+              <w:rPr>
+                <w:sz w:val="28"/>
+              </w:rPr>
+              <w:t>.</w:t>
+            </w:r>
+          </w:p>
+          <w:p>
+            <w:pPr>
+              <w:spacing w:line="360" w:lineRule="auto"/>
+              <w:jc w:val="both"/>
+              <w:cnfStyle w:val="000000000000" w:firstRow="0" w:lastRow="0" w:firstColumn="0" w:lastColumn="0" w:oddVBand="0" w:evenVBand="0" w:oddHBand="0" w:evenHBand="0" w:firstRowFirstColumn="0" w:firstRowLastColumn="0" w:lastRowFirstColumn="0" w:lastRowLastColumn="0"/>
+              <w:rPr>
+                <w:sz w:val="28"/>
+              </w:rPr>
+            </w:pPr>
+          </w:p>
+          <w:p>
+            <w:pPr>
+              <w:pStyle w:val="Prrafodelista"/>
+              <w:numPr>
+                <w:ilvl w:val="0"/>
+                <w:numId w:val="19"/>
+              </w:numPr>
+              <w:spacing w:line="360" w:lineRule="auto"/>
+              <w:jc w:val="both"/>
+              <w:cnfStyle w:val="000000000000" w:firstRow="0" w:lastRow="0" w:firstColumn="0" w:lastColumn="0" w:oddVBand="0" w:evenVBand="0" w:oddHBand="0" w:evenHBand="0" w:firstRowFirstColumn="0" w:firstRowLastColumn="0" w:lastRowFirstColumn="0" w:lastRowLastColumn="0"/>
+              <w:rPr>
+                <w:sz w:val="28"/>
+                <w:lang w:val="es-MX"/>
+              </w:rPr>
+            </w:pPr>
+            <w:proofErr w:type="spellStart"/>
+            <w:r>
+              <w:rPr>
+                <w:sz w:val="28"/>
+                <w:lang w:val="es-MX"/>
+              </w:rPr>
+              <w:t>Programmer</w:t>
+            </w:r>
+            <w:proofErr w:type="spellEnd"/>
+            <w:r>
+              <w:rPr>
+                <w:sz w:val="28"/>
+                <w:lang w:val="es-MX"/>
+              </w:rPr>
+              <w:t>.</w:t>
+            </w:r>
+          </w:p>
+        </w:tc>
+        <w:tc>
+          <w:tcPr>
+            <w:tcW w:w="6479" w:type="dxa"/>
+          </w:tcPr>
+          <w:p>
+            <w:pPr>
+              <w:pStyle w:val="Prrafodelista"/>
+              <w:numPr>
+                <w:ilvl w:val="0"/>
+                <w:numId w:val="19"/>
+              </w:numPr>
+              <w:spacing w:line="360" w:lineRule="auto"/>
+              <w:jc w:val="both"/>
+              <w:cnfStyle w:val="000000000000" w:firstRow="0" w:lastRow="0" w:firstColumn="0" w:lastColumn="0" w:oddVBand="0" w:evenVBand="0" w:oddHBand="0" w:evenHBand="0" w:firstRowFirstColumn="0" w:firstRowLastColumn="0" w:lastRowFirstColumn="0" w:lastRowLastColumn="0"/>
+              <w:rPr>
+                <w:sz w:val="28"/>
+                <w:lang w:val="es-MX"/>
+              </w:rPr>
+            </w:pPr>
+            <w:r>
+              <w:rPr>
+                <w:sz w:val="28"/>
+                <w:lang w:val="es-MX"/>
+              </w:rPr>
+              <w:t xml:space="preserve">Es muy buen diseñador y editor de formas e imágenes, además de que sabe combinar colores y formas. </w:t>
+            </w:r>
+          </w:p>
+          <w:p>
+            <w:pPr>
+              <w:pStyle w:val="Prrafodelista"/>
+              <w:numPr>
+                <w:ilvl w:val="0"/>
+                <w:numId w:val="19"/>
+              </w:numPr>
+              <w:spacing w:line="360" w:lineRule="auto"/>
+              <w:jc w:val="both"/>
+              <w:cnfStyle w:val="000000000000" w:firstRow="0" w:lastRow="0" w:firstColumn="0" w:lastColumn="0" w:oddVBand="0" w:evenVBand="0" w:oddHBand="0" w:evenHBand="0" w:firstRowFirstColumn="0" w:firstRowLastColumn="0" w:lastRowFirstColumn="0" w:lastRowLastColumn="0"/>
+              <w:rPr>
+                <w:sz w:val="28"/>
+                <w:lang w:val="es-MX"/>
+              </w:rPr>
+            </w:pPr>
+            <w:r>
+              <w:rPr>
+                <w:sz w:val="28"/>
+                <w:lang w:val="es-MX"/>
+              </w:rPr>
+              <w:t>Puesto que es buen programador y sabe aplicar funciones dentro de la estructuración del programa.</w:t>
+            </w:r>
+            <w:bookmarkStart w:id="24" w:name="_GoBack"/>
+            <w:bookmarkEnd w:id="24"/>
+          </w:p>
+        </w:tc>
+      </w:tr>
+    </w:tbl>
+    <w:p>
+      <w:pPr>
+        <w:pStyle w:val="Referencias"/>
+        <w:rPr>
+          <w:b/>
+        </w:rPr>
+      </w:pPr>
+    </w:p>
+    <w:p>
+      <w:pPr>
+        <w:pStyle w:val="Referencias"/>
+        <w:rPr>
+          <w:b/>
+        </w:rPr>
+      </w:pPr>
+    </w:p>
+    <w:p>
+      <w:pPr>
+        <w:spacing w:line="259" w:lineRule="auto"/>
+        <w:jc w:val="left"/>
+      </w:pPr>
+      <w:r>
+        <w:rPr>
+          <w:noProof/>
+          <w:lang w:eastAsia="es-MX"/>
+        </w:rPr>
+        <w:lastRenderedPageBreak/>
+        <mc:AlternateContent>
+          <mc:Choice Requires="wps">
+            <w:drawing>
+              <wp:anchor distT="0" distB="0" distL="114300" distR="114300" simplePos="0" relativeHeight="251681792" behindDoc="0" locked="0" layoutInCell="1" allowOverlap="1" wp14:anchorId="0957F082" wp14:editId="0DB25424">
+                <wp:simplePos x="0" y="0"/>
+                <wp:positionH relativeFrom="column">
+                  <wp:posOffset>5320665</wp:posOffset>
+                </wp:positionH>
+                <wp:positionV relativeFrom="paragraph">
+                  <wp:posOffset>4510405</wp:posOffset>
+                </wp:positionV>
+                <wp:extent cx="533400" cy="314325"/>
+                <wp:effectExtent l="0" t="0" r="0" b="9525"/>
+                <wp:wrapNone/>
+                <wp:docPr id="16" name="Cuadro de texto 16"/>
+                <wp:cNvGraphicFramePr/>
+                <a:graphic xmlns:a="http://schemas.openxmlformats.org/drawingml/2006/main">
+                  <a:graphicData uri="http://schemas.microsoft.com/office/word/2010/wordprocessingShape">
+                    <wps:wsp>
+                      <wps:cNvSpPr txBox="1"/>
+                      <wps:spPr>
+                        <a:xfrm>
+                          <a:off x="0" y="0"/>
+                          <a:ext cx="533400" cy="314325"/>
+                        </a:xfrm>
+                        <a:prstGeom prst="rect">
+                          <a:avLst/>
+                        </a:prstGeom>
+                        <a:solidFill>
+                          <a:schemeClr val="lt1"/>
+                        </a:solidFill>
+                        <a:ln w="6350">
+                          <a:noFill/>
+                        </a:ln>
+                        <a:effectLst/>
+                      </wps:spPr>
+                      <wps:style>
+                        <a:lnRef idx="0">
+                          <a:schemeClr val="accent1"/>
+                        </a:lnRef>
+                        <a:fillRef idx="0">
+                          <a:schemeClr val="accent1"/>
+                        </a:fillRef>
+                        <a:effectRef idx="0">
+                          <a:schemeClr val="accent1"/>
+                        </a:effectRef>
+                        <a:fontRef idx="minor">
+                          <a:schemeClr val="dk1"/>
+                        </a:fontRef>
+                      </wps:style>
+                      <wps:txbx>
+                        <w:txbxContent>
+                          <w:p>
+                            <w:r>
+                              <w:t>High</w:t>
+                            </w:r>
+                          </w:p>
+                        </w:txbxContent>
+                      </wps:txbx>
+                      <wps:bodyPr rot="0" spcFirstLastPara="0" vertOverflow="overflow" horzOverflow="overflow" vert="horz" wrap="square" lIns="91440" tIns="45720" rIns="91440" bIns="45720" numCol="1" spcCol="0" rtlCol="0" fromWordArt="0" anchor="t" anchorCtr="0" forceAA="0" compatLnSpc="1">
+                        <a:prstTxWarp prst="textNoShape">
+                          <a:avLst/>
+                        </a:prstTxWarp>
+                        <a:noAutofit/>
+                      </wps:bodyPr>
+                    </wps:wsp>
+                  </a:graphicData>
+                </a:graphic>
+                <wp14:sizeRelH relativeFrom="margin">
+                  <wp14:pctWidth>0</wp14:pctWidth>
+                </wp14:sizeRelH>
+                <wp14:sizeRelV relativeFrom="margin">
+                  <wp14:pctHeight>0</wp14:pctHeight>
+                </wp14:sizeRelV>
+              </wp:anchor>
+            </w:drawing>
+          </mc:Choice>
+          <mc:Fallback>
+            <w:pict>
+              <v:shapetype w14:anchorId="0957F082" id="_x0000_t202" coordsize="21600,21600" o:spt="202" path="m,l,21600r21600,l21600,xe">
+                <v:stroke joinstyle="miter"/>
+                <v:path gradientshapeok="t" o:connecttype="rect"/>
+              </v:shapetype>
+              <v:shape id="Cuadro de texto 16" o:spid="_x0000_s1027" type="#_x0000_t202" style="position:absolute;margin-left:418.95pt;margin-top:355.15pt;width:42pt;height:24.75pt;z-index:251681792;visibility:visible;mso-wrap-style:square;mso-width-percent:0;mso-height-percent:0;mso-wrap-distance-left:9pt;mso-wrap-distance-top:0;mso-wrap-distance-right:9pt;mso-wrap-distance-bottom:0;mso-position-horizontal:absolute;mso-position-horizontal-relative:text;mso-position-vertical:absolute;mso-position-vertical-relative:text;mso-width-percent:0;mso-height-percent:0;mso-width-relative:margin;mso-height-relative:margin;v-text-anchor:top" o:gfxdata="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" fillcolor="white [3201]" stroked="f" strokeweight=".5pt">
+                <v:textbox>
+                  <w:txbxContent>
+                    <w:p>
+                      <w:r>
+                        <w:t>High</w:t>
+                      </w:r>
+                    </w:p>
+                  </w:txbxContent>
+                </v:textbox>
+              </v:shape>
+            </w:pict>
+          </mc:Fallback>
+        </mc:AlternateContent>
+      </w:r>
+      <w:r>
+        <w:rPr>
+          <w:noProof/>
+          <w:lang w:eastAsia="es-MX"/>
+        </w:rPr>
+        <mc:AlternateContent>
+          <mc:Choice Requires="wps">
+            <w:drawing>
+              <wp:anchor distT="0" distB="0" distL="114300" distR="114300" simplePos="0" relativeHeight="251680768" behindDoc="0" locked="0" layoutInCell="1" allowOverlap="1" wp14:anchorId="0D52A34D" wp14:editId="364F799F">
+                <wp:simplePos x="0" y="0"/>
+                <wp:positionH relativeFrom="column">
+                  <wp:posOffset>2720340</wp:posOffset>
+                </wp:positionH>
+                <wp:positionV relativeFrom="paragraph">
+                  <wp:posOffset>4519930</wp:posOffset>
+                </wp:positionV>
+                <wp:extent cx="733425" cy="266700"/>
+                <wp:effectExtent l="0" t="0" r="9525" b="0"/>
+                <wp:wrapNone/>
+                <wp:docPr id="15" name="Cuadro de texto 15"/>
+                <wp:cNvGraphicFramePr/>
+                <a:graphic xmlns:a="http://schemas.openxmlformats.org/drawingml/2006/main">
+                  <a:graphicData uri="http://schemas.microsoft.com/office/word/2010/wordprocessingShape">
+                    <wps:wsp>
+                      <wps:cNvSpPr txBox="1"/>
+                      <wps:spPr>
+                        <a:xfrm>
+                          <a:off x="0" y="0"/>
+                          <a:ext cx="733425" cy="266700"/>
+                        </a:xfrm>
+                        <a:prstGeom prst="rect">
+                          <a:avLst/>
+                        </a:prstGeom>
+                        <a:solidFill>
+                          <a:schemeClr val="lt1"/>
+                        </a:solidFill>
+                        <a:ln w="6350">
+                          <a:noFill/>
+                        </a:ln>
+                        <a:effectLst/>
+                      </wps:spPr>
+                      <wps:style>
+                        <a:lnRef idx="0">
+                          <a:schemeClr val="accent1"/>
+                        </a:lnRef>
+                        <a:fillRef idx="0">
+                          <a:schemeClr val="accent1"/>
+                        </a:fillRef>
+                        <a:effectRef idx="0">
+                          <a:schemeClr val="accent1"/>
+                        </a:effectRef>
+                        <a:fontRef idx="minor">
+                          <a:schemeClr val="dk1"/>
+                        </a:fontRef>
+                      </wps:style>
+                      <wps:txbx>
+                        <w:txbxContent>
+                          <w:p>
+                            <w:proofErr w:type="spellStart"/>
+                            <w:r>
+                              <w:t>Interest</w:t>
+                            </w:r>
+                            <w:proofErr w:type="spellEnd"/>
+                          </w:p>
+                        </w:txbxContent>
+                      </wps:txbx>
+                      <wps:bodyPr rot="0" spcFirstLastPara="0" vertOverflow="overflow" horzOverflow="overflow" vert="horz" wrap="square" lIns="91440" tIns="45720" rIns="91440" bIns="45720" numCol="1" spcCol="0" rtlCol="0" fromWordArt="0" anchor="t" anchorCtr="0" forceAA="0" compatLnSpc="1">
+                        <a:prstTxWarp prst="textNoShape">
+                          <a:avLst/>
+                        </a:prstTxWarp>
+                        <a:noAutofit/>
+                      </wps:bodyPr>
+                    </wps:wsp>
+                  </a:graphicData>
+                </a:graphic>
+                <wp14:sizeRelH relativeFrom="margin">
+                  <wp14:pctWidth>0</wp14:pctWidth>
+                </wp14:sizeRelH>
+                <wp14:sizeRelV relativeFrom="margin">
+                  <wp14:pctHeight>0</wp14:pctHeight>
+                </wp14:sizeRelV>
+              </wp:anchor>
+            </w:drawing>
+          </mc:Choice>
+          <mc:Fallback>
+            <w:pict>
+              <v:shape w14:anchorId="0D52A34D" id="Cuadro de texto 15" o:spid="_x0000_s1028" type="#_x0000_t202" style="position:absolute;margin-left:214.2pt;margin-top:355.9pt;width:57.75pt;height:21pt;z-index:251680768;visibility:visible;mso-wrap-style:square;mso-width-percent:0;mso-height-percent:0;mso-wrap-distance-left:9pt;mso-wrap-distance-top:0;mso-wrap-distance-right:9pt;mso-wrap-distance-bottom:0;mso-position-horizontal:absolute;mso-position-horizontal-relative:text;mso-position-vertical:absolute;mso-position-vertical-relative:text;mso-width-percent:0;mso-height-percent:0;mso-width-relative:margin;mso-height-relative:margin;v-text-anchor:top" o:gfxdata="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" fillcolor="white [3201]" stroked="f" strokeweight=".5pt">
+                <v:textbox>
+                  <w:txbxContent>
+                    <w:p>
+                      <w:proofErr w:type="spellStart"/>
+                      <w:r>
+                        <w:t>Interest</w:t>
+                      </w:r>
+                      <w:proofErr w:type="spellEnd"/>
+                    </w:p>
+                  </w:txbxContent>
+                </v:textbox>
+              </v:shape>
+            </w:pict>
+          </mc:Fallback>
+        </mc:AlternateContent>
+      </w:r>
+      <w:r>
+        <w:rPr>
+          <w:noProof/>
+          <w:lang w:eastAsia="es-MX"/>
+        </w:rPr>
+        <mc:AlternateContent>
+          <mc:Choice Requires="wps">
+            <w:drawing>
+              <wp:anchor distT="0" distB="0" distL="114300" distR="114300" simplePos="0" relativeHeight="251679744" behindDoc="0" locked="0" layoutInCell="1" allowOverlap="1" wp14:anchorId="21F98887" wp14:editId="7CF76C9F">
+                <wp:simplePos x="0" y="0"/>
+                <wp:positionH relativeFrom="column">
+                  <wp:posOffset>450850</wp:posOffset>
+                </wp:positionH>
+                <wp:positionV relativeFrom="paragraph">
+                  <wp:posOffset>4510405</wp:posOffset>
+                </wp:positionV>
+                <wp:extent cx="523875" cy="266700"/>
+                <wp:effectExtent l="0" t="0" r="9525" b="0"/>
+                <wp:wrapNone/>
+                <wp:docPr id="14" name="Cuadro de texto 14"/>
+                <wp:cNvGraphicFramePr/>
+                <a:graphic xmlns:a="http://schemas.openxmlformats.org/drawingml/2006/main">
+                  <a:graphicData uri="http://schemas.microsoft.com/office/word/2010/wordprocessingShape">
+                    <wps:wsp>
+                      <wps:cNvSpPr txBox="1"/>
+                      <wps:spPr>
+                        <a:xfrm>
+                          <a:off x="0" y="0"/>
+                          <a:ext cx="523875" cy="266700"/>
+                        </a:xfrm>
+                        <a:prstGeom prst="rect">
+                          <a:avLst/>
+                        </a:prstGeom>
+                        <a:solidFill>
+                          <a:schemeClr val="lt1"/>
+                        </a:solidFill>
+                        <a:ln w="6350">
+                          <a:noFill/>
+                        </a:ln>
+                        <a:effectLst/>
+                      </wps:spPr>
+                      <wps:style>
+                        <a:lnRef idx="0">
+                          <a:schemeClr val="accent1"/>
+                        </a:lnRef>
+                        <a:fillRef idx="0">
+                          <a:schemeClr val="accent1"/>
+                        </a:fillRef>
+                        <a:effectRef idx="0">
+                          <a:schemeClr val="accent1"/>
+                        </a:effectRef>
+                        <a:fontRef idx="minor">
+                          <a:schemeClr val="dk1"/>
+                        </a:fontRef>
+                      </wps:style>
+                      <wps:txbx>
+                        <w:txbxContent>
+                          <w:p>
+                            <w:proofErr w:type="spellStart"/>
+                            <w:r>
+                              <w:t>Low</w:t>
+                            </w:r>
+                            <w:proofErr w:type="spellEnd"/>
+                          </w:p>
+                        </w:txbxContent>
+                      </wps:txbx>
+                      <wps:bodyPr rot="0" spcFirstLastPara="0" vertOverflow="overflow" horzOverflow="overflow" vert="horz" wrap="square" lIns="91440" tIns="45720" rIns="91440" bIns="45720" numCol="1" spcCol="0" rtlCol="0" fromWordArt="0" anchor="t" anchorCtr="0" forceAA="0" compatLnSpc="1">
+                        <a:prstTxWarp prst="textNoShape">
+                          <a:avLst/>
+                        </a:prstTxWarp>
+                        <a:noAutofit/>
+                      </wps:bodyPr>
+                    </wps:wsp>
+                  </a:graphicData>
+                </a:graphic>
+                <wp14:sizeRelH relativeFrom="margin">
+                  <wp14:pctWidth>0</wp14:pctWidth>
+                </wp14:sizeRelH>
+                <wp14:sizeRelV relativeFrom="margin">
+                  <wp14:pctHeight>0</wp14:pctHeight>
+                </wp14:sizeRelV>
+              </wp:anchor>
+            </w:drawing>
+          </mc:Choice>
+          <mc:Fallback>
+            <w:pict>
+              <v:shape w14:anchorId="21F98887" id="Cuadro de texto 14" o:spid="_x0000_s1029" type="#_x0000_t202" style="position:absolute;margin-left:35.5pt;margin-top:355.15pt;width:41.25pt;height:21pt;z-index:251679744;visibility:visible;mso-wrap-style:square;mso-width-percent:0;mso-height-percent:0;mso-wrap-distance-left:9pt;mso-wrap-distance-top:0;mso-wrap-distance-right:9pt;mso-wrap-distance-bottom:0;mso-position-horizontal:absolute;mso-position-horizontal-relative:text;mso-position-vertical:absolute;mso-position-vertical-relative:text;mso-width-percent:0;mso-height-percent:0;mso-width-relative:margin;mso-height-relative:margin;v-text-anchor:top" o:gfxdata="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" fillcolor="white [3201]" stroked="f" strokeweight=".5pt">
+                <v:textbox>
+                  <w:txbxContent>
+                    <w:p>
+                      <w:proofErr w:type="spellStart"/>
+                      <w:r>
+                        <w:t>Low</w:t>
+                      </w:r>
+                      <w:proofErr w:type="spellEnd"/>
+                    </w:p>
+                  </w:txbxContent>
+                </v:textbox>
+              </v:shape>
+            </w:pict>
+          </mc:Fallback>
+        </mc:AlternateContent>
+      </w:r>
+      <w:r>
+        <w:rPr>
+          <w:noProof/>
+          <w:lang w:eastAsia="es-MX"/>
+        </w:rPr>
+        <mc:AlternateContent>
+          <mc:Choice Requires="wps">
+            <w:drawing>
+              <wp:anchor distT="0" distB="0" distL="114300" distR="114300" simplePos="0" relativeHeight="251678720" behindDoc="0" locked="0" layoutInCell="1" allowOverlap="1" wp14:anchorId="3B0EF7D6" wp14:editId="4846B21F">
+                <wp:simplePos x="0" y="0"/>
+                <wp:positionH relativeFrom="column">
+                  <wp:posOffset>-118110</wp:posOffset>
+                </wp:positionH>
+                <wp:positionV relativeFrom="paragraph">
+                  <wp:posOffset>4253230</wp:posOffset>
+                </wp:positionV>
+                <wp:extent cx="523875" cy="266700"/>
+                <wp:effectExtent l="0" t="0" r="9525" b="0"/>
+                <wp:wrapNone/>
+                <wp:docPr id="13" name="Cuadro de texto 13"/>
+                <wp:cNvGraphicFramePr/>
+                <a:graphic xmlns:a="http://schemas.openxmlformats.org/drawingml/2006/main">
+                  <a:graphicData uri="http://schemas.microsoft.com/office/word/2010/wordprocessingShape">
+                    <wps:wsp>
+                      <wps:cNvSpPr txBox="1"/>
+                      <wps:spPr>
+                        <a:xfrm>
+                          <a:off x="0" y="0"/>
+                          <a:ext cx="523875" cy="266700"/>
+                        </a:xfrm>
+                        <a:prstGeom prst="rect">
+                          <a:avLst/>
+                        </a:prstGeom>
+                        <a:solidFill>
+                          <a:schemeClr val="lt1"/>
+                        </a:solidFill>
+                        <a:ln w="6350">
+                          <a:noFill/>
+                        </a:ln>
+                        <a:effectLst/>
+                      </wps:spPr>
+                      <wps:style>
+                        <a:lnRef idx="0">
+                          <a:schemeClr val="accent1"/>
+                        </a:lnRef>
+                        <a:fillRef idx="0">
+                          <a:schemeClr val="accent1"/>
+                        </a:fillRef>
+                        <a:effectRef idx="0">
+                          <a:schemeClr val="accent1"/>
+                        </a:effectRef>
+                        <a:fontRef idx="minor">
+                          <a:schemeClr val="dk1"/>
+                        </a:fontRef>
+                      </wps:style>
+                      <wps:txbx>
+                        <w:txbxContent>
+                          <w:p>
+                            <w:proofErr w:type="spellStart"/>
+                            <w:r>
+                              <w:t>Low</w:t>
+                            </w:r>
+                            <w:proofErr w:type="spellEnd"/>
+                          </w:p>
+                        </w:txbxContent>
+                      </wps:txbx>
+                      <wps:bodyPr rot="0" spcFirstLastPara="0" vertOverflow="overflow" horzOverflow="overflow" vert="horz" wrap="square" lIns="91440" tIns="45720" rIns="91440" bIns="45720" numCol="1" spcCol="0" rtlCol="0" fromWordArt="0" anchor="t" anchorCtr="0" forceAA="0" compatLnSpc="1">
+                        <a:prstTxWarp prst="textNoShape">
+                          <a:avLst/>
+                        </a:prstTxWarp>
+                        <a:noAutofit/>
+                      </wps:bodyPr>
+                    </wps:wsp>
+                  </a:graphicData>
+                </a:graphic>
+                <wp14:sizeRelH relativeFrom="margin">
+                  <wp14:pctWidth>0</wp14:pctWidth>
+                </wp14:sizeRelH>
+                <wp14:sizeRelV relativeFrom="margin">
+                  <wp14:pctHeight>0</wp14:pctHeight>
+                </wp14:sizeRelV>
+              </wp:anchor>
+            </w:drawing>
+          </mc:Choice>
+          <mc:Fallback>
+            <w:pict>
+              <v:shape w14:anchorId="3B0EF7D6" id="Cuadro de texto 13" o:spid="_x0000_s1030" type="#_x0000_t202" style="position:absolute;margin-left:-9.3pt;margin-top:334.9pt;width:41.25pt;height:21pt;z-index:251678720;visibility:visible;mso-wrap-style:square;mso-width-percent:0;mso-height-percent:0;mso-wrap-distance-left:9pt;mso-wrap-distance-top:0;mso-wrap-distance-right:9pt;mso-wrap-distance-bottom:0;mso-position-horizontal:absolute;mso-position-horizontal-relative:text;mso-position-vertical:absolute;mso-position-vertical-relative:text;mso-width-percent:0;mso-height-percent:0;mso-width-relative:margin;mso-height-relative:margin;v-text-anchor:top" o:gfxdata="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" fillcolor="white [3201]" stroked="f" strokeweight=".5pt">
+                <v:textbox>
+                  <w:txbxContent>
+                    <w:p>
+                      <w:proofErr w:type="spellStart"/>
+                      <w:r>
+                        <w:t>Low</w:t>
+                      </w:r>
+                      <w:proofErr w:type="spellEnd"/>
+                    </w:p>
+                  </w:txbxContent>
+                </v:textbox>
+              </v:shape>
+            </w:pict>
+          </mc:Fallback>
+        </mc:AlternateContent>
+      </w:r>
+      <w:r>
+        <w:rPr>
+          <w:noProof/>
+          <w:lang w:eastAsia="es-MX"/>
+        </w:rPr>
+        <mc:AlternateContent>
+          <mc:Choice Requires="wps">
+            <w:drawing>
+              <wp:anchor distT="0" distB="0" distL="114300" distR="114300" simplePos="0" relativeHeight="251676672" behindDoc="0" locked="0" layoutInCell="1" allowOverlap="1" wp14:anchorId="5B2C1FE2" wp14:editId="46D00C06">
+                <wp:simplePos x="0" y="0"/>
+                <wp:positionH relativeFrom="column">
+                  <wp:posOffset>-203200</wp:posOffset>
+                </wp:positionH>
+                <wp:positionV relativeFrom="paragraph">
+                  <wp:posOffset>62230</wp:posOffset>
+                </wp:positionV>
+                <wp:extent cx="533400" cy="314325"/>
+                <wp:effectExtent l="0" t="0" r="0" b="9525"/>
+                <wp:wrapNone/>
+                <wp:docPr id="11" name="Cuadro de texto 11"/>
+                <wp:cNvGraphicFramePr/>
+                <a:graphic xmlns:a="http://schemas.openxmlformats.org/drawingml/2006/main">
+                  <a:graphicData uri="http://schemas.microsoft.com/office/word/2010/wordprocessingShape">
+                    <wps:wsp>
+                      <wps:cNvSpPr txBox="1"/>
+                      <wps:spPr>
+                        <a:xfrm>
+                          <a:off x="0" y="0"/>
+                          <a:ext cx="533400" cy="314325"/>
+                        </a:xfrm>
+                        <a:prstGeom prst="rect">
+                          <a:avLst/>
+                        </a:prstGeom>
+                        <a:solidFill>
+                          <a:schemeClr val="lt1"/>
+                        </a:solidFill>
+                        <a:ln w="6350">
+                          <a:noFill/>
+                        </a:ln>
+                        <a:effectLst/>
+                      </wps:spPr>
+                      <wps:style>
+                        <a:lnRef idx="0">
+                          <a:schemeClr val="accent1"/>
+                        </a:lnRef>
+                        <a:fillRef idx="0">
+                          <a:schemeClr val="accent1"/>
+                        </a:fillRef>
+                        <a:effectRef idx="0">
+                          <a:schemeClr val="accent1"/>
+                        </a:effectRef>
+                        <a:fontRef idx="minor">
+                          <a:schemeClr val="dk1"/>
+                        </a:fontRef>
+                      </wps:style>
+                      <wps:txbx>
+                        <w:txbxContent>
+                          <w:p>
+                            <w:r>
+                              <w:t>High</w:t>
+                            </w:r>
+                          </w:p>
+                        </w:txbxContent>
+                      </wps:txbx>
+                      <wps:bodyPr rot="0" spcFirstLastPara="0" vertOverflow="overflow" horzOverflow="overflow" vert="horz" wrap="square" lIns="91440" tIns="45720" rIns="91440" bIns="45720" numCol="1" spcCol="0" rtlCol="0" fromWordArt="0" anchor="t" anchorCtr="0" forceAA="0" compatLnSpc="1">
+                        <a:prstTxWarp prst="textNoShape">
+                          <a:avLst/>
+                        </a:prstTxWarp>
+                        <a:noAutofit/>
+                      </wps:bodyPr>
+                    </wps:wsp>
+                  </a:graphicData>
+                </a:graphic>
+                <wp14:sizeRelH relativeFrom="margin">
+                  <wp14:pctWidth>0</wp14:pctWidth>
+                </wp14:sizeRelH>
+                <wp14:sizeRelV relativeFrom="margin">
+                  <wp14:pctHeight>0</wp14:pctHeight>
+                </wp14:sizeRelV>
+              </wp:anchor>
+            </w:drawing>
+          </mc:Choice>
+          <mc:Fallback>
+            <w:pict>
+              <v:shape w14:anchorId="5B2C1FE2" id="Cuadro de texto 11" o:spid="_x0000_s1031" type="#_x0000_t202" style="position:absolute;margin-left:-16pt;margin-top:4.9pt;width:42pt;height:24.75pt;z-index:251676672;visibility:visible;mso-wrap-style:square;mso-width-percent:0;mso-height-percent:0;mso-wrap-distance-left:9pt;mso-wrap-distance-top:0;mso-wrap-distance-right:9pt;mso-wrap-distance-bottom:0;mso-position-horizontal:absolute;mso-position-horizontal-relative:text;mso-position-vertical:absolute;mso-position-vertical-relative:text;mso-width-percent:0;mso-height-percent:0;mso-width-relative:margin;mso-height-relative:margin;v-text-anchor:top" o:gfxdata="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" fillcolor="white [3201]" stroked="f" strokeweight=".5pt">
+                <v:textbox>
+                  <w:txbxContent>
+                    <w:p>
+                      <w:r>
+                        <w:t>High</w:t>
+                      </w:r>
+                    </w:p>
+                  </w:txbxContent>
+                </v:textbox>
+              </v:shape>
+            </w:pict>
+          </mc:Fallback>
+        </mc:AlternateContent>
+      </w:r>
+      <w:r>
+        <w:rPr>
+          <w:noProof/>
+          <w:lang w:eastAsia="es-MX"/>
+        </w:rPr>
+        <mc:AlternateContent>
+          <mc:Choice Requires="wps">
+            <w:drawing>
+              <wp:anchor distT="0" distB="0" distL="114300" distR="114300" simplePos="0" relativeHeight="251677696" behindDoc="0" locked="0" layoutInCell="1" allowOverlap="1" wp14:anchorId="366A23BD" wp14:editId="20E9D02B">
+                <wp:simplePos x="0" y="0"/>
+                <wp:positionH relativeFrom="column">
+                  <wp:posOffset>-346710</wp:posOffset>
+                </wp:positionH>
+                <wp:positionV relativeFrom="paragraph">
+                  <wp:posOffset>2014855</wp:posOffset>
+                </wp:positionV>
+                <wp:extent cx="676275" cy="314325"/>
+                <wp:effectExtent l="0" t="0" r="9525" b="9525"/>
+                <wp:wrapNone/>
+                <wp:docPr id="12" name="Cuadro de texto 12"/>
+                <wp:cNvGraphicFramePr/>
+                <a:graphic xmlns:a="http://schemas.openxmlformats.org/drawingml/2006/main">
+                  <a:graphicData uri="http://schemas.microsoft.com/office/word/2010/wordprocessingShape">
+                    <wps:wsp>
+                      <wps:cNvSpPr txBox="1"/>
+                      <wps:spPr>
+                        <a:xfrm>
+                          <a:off x="0" y="0"/>
+                          <a:ext cx="676275" cy="314325"/>
+                        </a:xfrm>
+                        <a:prstGeom prst="rect">
+                          <a:avLst/>
+                        </a:prstGeom>
+                        <a:solidFill>
+                          <a:schemeClr val="lt1"/>
+                        </a:solidFill>
+                        <a:ln w="6350">
+                          <a:noFill/>
+                        </a:ln>
+                        <a:effectLst/>
+                      </wps:spPr>
+                      <wps:style>
+                        <a:lnRef idx="0">
+                          <a:schemeClr val="accent1"/>
+                        </a:lnRef>
+                        <a:fillRef idx="0">
+                          <a:schemeClr val="accent1"/>
+                        </a:fillRef>
+                        <a:effectRef idx="0">
+                          <a:schemeClr val="accent1"/>
+                        </a:effectRef>
+                        <a:fontRef idx="minor">
+                          <a:schemeClr val="dk1"/>
+                        </a:fontRef>
+                      </wps:style>
+                      <wps:txbx>
+                        <w:txbxContent>
+                          <w:p>
+                            <w:proofErr w:type="spellStart"/>
+                            <w:r>
+                              <w:t>Power</w:t>
+                            </w:r>
+                            <w:proofErr w:type="spellEnd"/>
+                          </w:p>
+                        </w:txbxContent>
+                      </wps:txbx>
+                      <wps:bodyPr rot="0" spcFirstLastPara="0" vertOverflow="overflow" horzOverflow="overflow" vert="horz" wrap="square" lIns="91440" tIns="45720" rIns="91440" bIns="45720" numCol="1" spcCol="0" rtlCol="0" fromWordArt="0" anchor="t" anchorCtr="0" forceAA="0" compatLnSpc="1">
+                        <a:prstTxWarp prst="textNoShape">
+                          <a:avLst/>
+                        </a:prstTxWarp>
+                        <a:noAutofit/>
+                      </wps:bodyPr>
+                    </wps:wsp>
+                  </a:graphicData>
+                </a:graphic>
+                <wp14:sizeRelH relativeFrom="margin">
+                  <wp14:pctWidth>0</wp14:pctWidth>
+                </wp14:sizeRelH>
+                <wp14:sizeRelV relativeFrom="margin">
+                  <wp14:pctHeight>0</wp14:pctHeight>
+                </wp14:sizeRelV>
+              </wp:anchor>
+            </w:drawing>
+          </mc:Choice>
+          <mc:Fallback>
+            <w:pict>
+              <v:shape w14:anchorId="366A23BD" id="Cuadro de texto 12" o:spid="_x0000_s1032" type="#_x0000_t202" style="position:absolute;margin-left:-27.3pt;margin-top:158.65pt;width:53.25pt;height:24.75pt;z-index:251677696;visibility:visible;mso-wrap-style:square;mso-width-percent:0;mso-height-percent:0;mso-wrap-distance-left:9pt;mso-wrap-distance-top:0;mso-wrap-distance-right:9pt;mso-wrap-distance-bottom:0;mso-position-horizontal:absolute;mso-position-horizontal-relative:text;mso-position-vertical:absolute;mso-position-vertical-relative:text;mso-width-percent:0;mso-height-percent:0;mso-width-relative:margin;mso-height-relative:margin;v-text-anchor:top" o:gfxdata="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" fillcolor="white [3201]" stroked="f" strokeweight=".5pt">
+                <v:textbox>
+                  <w:txbxContent>
+                    <w:p>
+                      <w:proofErr w:type="spellStart"/>
+                      <w:r>
+                        <w:t>Power</w:t>
+                      </w:r>
+                      <w:proofErr w:type="spellEnd"/>
+                    </w:p>
+                  </w:txbxContent>
+                </v:textbox>
+              </v:shape>
+            </w:pict>
+          </mc:Fallback>
+        </mc:AlternateContent>
+      </w:r>
+      <w:r>
+        <w:rPr>
+          <w:noProof/>
+          <w:lang w:eastAsia="es-MX"/>
+        </w:rPr>
+        <mc:AlternateContent>
+          <mc:Choice Requires="wps">
+            <w:drawing>
+              <wp:anchor distT="0" distB="0" distL="114300" distR="114300" simplePos="0" relativeHeight="251675648" behindDoc="0" locked="0" layoutInCell="1" allowOverlap="1" wp14:anchorId="44E3D88A" wp14:editId="73F6F494">
+                <wp:simplePos x="0" y="0"/>
+                <wp:positionH relativeFrom="column">
+                  <wp:posOffset>862965</wp:posOffset>
+                </wp:positionH>
+                <wp:positionV relativeFrom="paragraph">
+                  <wp:posOffset>443230</wp:posOffset>
+                </wp:positionV>
+                <wp:extent cx="1924050" cy="1200150"/>
+                <wp:effectExtent l="0" t="0" r="0" b="0"/>
+                <wp:wrapNone/>
+                <wp:docPr id="10" name="Cuadro de texto 10"/>
+                <wp:cNvGraphicFramePr/>
+                <a:graphic xmlns:a="http://schemas.openxmlformats.org/drawingml/2006/main">
+                  <a:graphicData uri="http://schemas.microsoft.com/office/word/2010/wordprocessingShape">
+                    <wps:wsp>
+                      <wps:cNvSpPr txBox="1"/>
+                      <wps:spPr>
+                        <a:xfrm>
+                          <a:off x="0" y="0"/>
+                          <a:ext cx="1924050" cy="1200150"/>
+                        </a:xfrm>
+                        <a:prstGeom prst="rect">
+                          <a:avLst/>
+                        </a:prstGeom>
+                        <a:solidFill>
+                          <a:schemeClr val="tx2">
+                            <a:lumMod val="20000"/>
+                            <a:lumOff val="80000"/>
+                          </a:schemeClr>
+                        </a:solidFill>
+                        <a:ln w="6350">
+                          <a:noFill/>
+                        </a:ln>
+                        <a:effectLst/>
+                      </wps:spPr>
+                      <wps:style>
+                        <a:lnRef idx="0">
+                          <a:schemeClr val="accent1"/>
+                        </a:lnRef>
+                        <a:fillRef idx="0">
+                          <a:schemeClr val="accent1"/>
+                        </a:fillRef>
+                        <a:effectRef idx="0">
+                          <a:schemeClr val="accent1"/>
+                        </a:effectRef>
+                        <a:fontRef idx="minor">
+                          <a:schemeClr val="dk1"/>
+                        </a:fontRef>
+                      </wps:style>
+                      <wps:txbx>
+                        <w:txbxContent>
+                          <w:p>
+                            <w:pPr>
+                              <w:rPr>
+                                <w:lang w:val="en-US"/>
+                              </w:rPr>
+                            </w:pPr>
+                          </w:p>
+                          <w:p>
+                            <w:pPr>
+                              <w:jc w:val="center"/>
+                              <w:rPr>
+                                <w:lang w:val="en-US"/>
+                              </w:rPr>
+                            </w:pPr>
+                            <w:proofErr w:type="spellStart"/>
+                            <w:r>
+                              <w:rPr>
+                                <w:lang w:val="en-US"/>
+                              </w:rPr>
+                              <w:t>Mayrani</w:t>
+                            </w:r>
+                            <w:proofErr w:type="spellEnd"/>
+                          </w:p>
+                          <w:p>
+                            <w:pPr>
+                              <w:jc w:val="center"/>
+                              <w:rPr>
+                                <w:lang w:val="en-US"/>
+                              </w:rPr>
+                            </w:pPr>
+                            <w:r>
+                              <w:rPr>
+                                <w:lang w:val="en-US"/>
+                              </w:rPr>
+                              <w:t>Engagement Manager.</w:t>
+                            </w:r>
+                          </w:p>
+                        </w:txbxContent>
+                      </wps:txbx>
+                      <wps:bodyPr rot="0" spcFirstLastPara="0" vertOverflow="overflow" horzOverflow="overflow" vert="horz" wrap="square" lIns="91440" tIns="45720" rIns="91440" bIns="45720" numCol="1" spcCol="0" rtlCol="0" fromWordArt="0" anchor="t" anchorCtr="0" forceAA="0" compatLnSpc="1">
+                        <a:prstTxWarp prst="textNoShape">
+                          <a:avLst/>
+                        </a:prstTxWarp>
+                        <a:noAutofit/>
+                      </wps:bodyPr>
+                    </wps:wsp>
+                  </a:graphicData>
+                </a:graphic>
+              </wp:anchor>
+            </w:drawing>
+          </mc:Choice>
+          <mc:Fallback>
+            <w:pict>
+              <v:shape w14:anchorId="44E3D88A" id="Cuadro de texto 10" o:spid="_x0000_s1033" type="#_x0000_t202" style="position:absolute;margin-left:67.95pt;margin-top:34.9pt;width:151.5pt;height:94.5pt;z-index:251675648;visibility:visible;mso-wrap-style:square;mso-wrap-distance-left:9pt;mso-wrap-distance-top:0;mso-wrap-distance-right:9pt;mso-wrap-distance-bottom:0;mso-position-horizontal:absolute;mso-position-horizontal-relative:text;mso-position-vertical:absolute;mso-position-vertical-relative:text;v-text-anchor:top" o:gfxdata="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" fillcolor="#c6d9f1 [671]" stroked="f" strokeweight=".5pt">
+                <v:textbox>
+                  <w:txbxContent>
+                    <w:p>
+                      <w:pPr>
+                        <w:rPr>
+                          <w:lang w:val="en-US"/>
+                        </w:rPr>
+                      </w:pPr>
+                    </w:p>
+                    <w:p>
+                      <w:pPr>
+                        <w:jc w:val="center"/>
+                        <w:rPr>
+                          <w:lang w:val="en-US"/>
+                        </w:rPr>
+                      </w:pPr>
+                      <w:proofErr w:type="spellStart"/>
+                      <w:r>
+                        <w:rPr>
+                          <w:lang w:val="en-US"/>
+                        </w:rPr>
+                        <w:t>Mayrani</w:t>
+                      </w:r>
+                      <w:proofErr w:type="spellEnd"/>
+                    </w:p>
+                    <w:p>
+                      <w:pPr>
+                        <w:jc w:val="center"/>
+                        <w:rPr>
+                          <w:lang w:val="en-US"/>
+                        </w:rPr>
+                      </w:pPr>
+                      <w:r>
+                        <w:rPr>
+                          <w:lang w:val="en-US"/>
+                        </w:rPr>
+                        <w:t>Engagement Manager.</w:t>
+                      </w:r>
+                    </w:p>
+                  </w:txbxContent>
+                </v:textbox>
+              </v:shape>
+            </w:pict>
+          </mc:Fallback>
+        </mc:AlternateContent>
+      </w:r>
+      <w:r>
+        <w:rPr>
+          <w:noProof/>
+          <w:lang w:eastAsia="es-MX"/>
+        </w:rPr>
+        <mc:AlternateContent>
+          <mc:Choice Requires="wps">
+            <w:drawing>
+              <wp:anchor distT="0" distB="0" distL="114300" distR="114300" simplePos="0" relativeHeight="251671552" behindDoc="0" locked="0" layoutInCell="1" allowOverlap="1" wp14:anchorId="6411D8C9" wp14:editId="1BB67D26">
+                <wp:simplePos x="0" y="0"/>
+                <wp:positionH relativeFrom="column">
+                  <wp:posOffset>471805</wp:posOffset>
+                </wp:positionH>
+                <wp:positionV relativeFrom="paragraph">
+                  <wp:posOffset>2148205</wp:posOffset>
+                </wp:positionV>
+                <wp:extent cx="5076825" cy="9525"/>
+                <wp:effectExtent l="0" t="0" r="28575" b="28575"/>
+                <wp:wrapNone/>
+                <wp:docPr id="4" name="Conector recto 4"/>
+                <wp:cNvGraphicFramePr/>
+                <a:graphic xmlns:a="http://schemas.openxmlformats.org/drawingml/2006/main">
+                  <a:graphicData uri="http://schemas.microsoft.com/office/word/2010/wordprocessingShape">
+                    <wps:wsp>
+                      <wps:cNvCnPr/>
+                      <wps:spPr>
+                        <a:xfrm flipV="1">
+                          <a:off x="0" y="0"/>
+                          <a:ext cx="5076825" cy="9525"/>
+                        </a:xfrm>
+                        <a:prstGeom prst="line">
+                          <a:avLst/>
+                        </a:prstGeom>
+                      </wps:spPr>
+                      <wps:style>
+                        <a:lnRef idx="3">
+                          <a:schemeClr val="accent1"/>
+                        </a:lnRef>
+                        <a:fillRef idx="0">
+                          <a:schemeClr val="accent1"/>
+                        </a:fillRef>
+                        <a:effectRef idx="2">
+                          <a:schemeClr val="accent1"/>
+                        </a:effectRef>
+                        <a:fontRef idx="minor">
+                          <a:schemeClr val="tx1"/>
+                        </a:fontRef>
+                      </wps:style>
+                      <wps:bodyPr/>
+                    </wps:wsp>
+                  </a:graphicData>
+                </a:graphic>
+              </wp:anchor>
+            </w:drawing>
+          </mc:Choice>
+          <mc:Fallback>
+            <w:pict>
+              <v:line w14:anchorId="1C38BCE2" id="Conector recto 4" o:spid="_x0000_s1026" style="position:absolute;flip:y;z-index:251671552;visibility:visible;mso-wrap-style:square;mso-wrap-distance-left:9pt;mso-wrap-distance-top:0;mso-wrap-distance-right:9pt;mso-wrap-distance-bottom:0;mso-position-horizontal:absolute;mso-position-horizontal-relative:text;mso-position-vertical:absolute;mso-position-vertical-relative:text" from="37.15pt,169.15pt" to="436.9pt,169.9pt" o:gfxdata="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" strokecolor="#4f81bd [3204]" strokeweight="3pt">
+                <v:shadow on="t" color="black" opacity="22937f" origin=",.5" offset="0,.63889mm"/>
+              </v:line>
+            </w:pict>
+          </mc:Fallback>
+        </mc:AlternateContent>
+      </w:r>
+      <w:r>
+        <w:rPr>
+          <w:noProof/>
+          <w:lang w:eastAsia="es-MX"/>
+        </w:rPr>
+        <mc:AlternateContent>
+          <mc:Choice Requires="wps">
+            <w:drawing>
+              <wp:anchor distT="0" distB="0" distL="114300" distR="114300" simplePos="0" relativeHeight="251670528" behindDoc="0" locked="0" layoutInCell="1" allowOverlap="1" wp14:anchorId="42EBE462" wp14:editId="6EA56BAD">
+                <wp:simplePos x="0" y="0"/>
+                <wp:positionH relativeFrom="column">
+                  <wp:posOffset>3006089</wp:posOffset>
+                </wp:positionH>
+                <wp:positionV relativeFrom="paragraph">
+                  <wp:posOffset>14604</wp:posOffset>
+                </wp:positionV>
+                <wp:extent cx="9525" cy="4257675"/>
+                <wp:effectExtent l="0" t="0" r="28575" b="28575"/>
+                <wp:wrapNone/>
+                <wp:docPr id="2" name="Conector recto 2"/>
+                <wp:cNvGraphicFramePr/>
+                <a:graphic xmlns:a="http://schemas.openxmlformats.org/drawingml/2006/main">
+                  <a:graphicData uri="http://schemas.microsoft.com/office/word/2010/wordprocessingShape">
+                    <wps:wsp>
+                      <wps:cNvCnPr/>
+                      <wps:spPr>
+                        <a:xfrm flipH="1">
+                          <a:off x="0" y="0"/>
+                          <a:ext cx="9525" cy="4257675"/>
+                        </a:xfrm>
+                        <a:prstGeom prst="line">
+                          <a:avLst/>
+                        </a:prstGeom>
+                      </wps:spPr>
+                      <wps:style>
+                        <a:lnRef idx="3">
+                          <a:schemeClr val="accent1"/>
+                        </a:lnRef>
+                        <a:fillRef idx="0">
+                          <a:schemeClr val="accent1"/>
+                        </a:fillRef>
+                        <a:effectRef idx="2">
+                          <a:schemeClr val="accent1"/>
+                        </a:effectRef>
+                        <a:fontRef idx="minor">
+                          <a:schemeClr val="tx1"/>
+                        </a:fontRef>
+                      </wps:style>
+                      <wps:bodyPr/>
+                    </wps:wsp>
+                  </a:graphicData>
+                </a:graphic>
+                <wp14:sizeRelV relativeFrom="margin">
+                  <wp14:pctHeight>0</wp14:pctHeight>
+                </wp14:sizeRelV>
+              </wp:anchor>
+            </w:drawing>
+          </mc:Choice>
+          <mc:Fallback>
+            <w:pict>
+              <v:line w14:anchorId="2AFA9C33" id="Conector recto 2" o:spid="_x0000_s1026" style="position:absolute;flip:x;z-index:251670528;visibility:visible;mso-wrap-style:square;mso-height-percent:0;mso-wrap-distance-left:9pt;mso-wrap-distance-top:0;mso-wrap-distance-right:9pt;mso-wrap-distance-bottom:0;mso-position-horizontal:absolute;mso-position-horizontal-relative:text;mso-position-vertical:absolute;mso-position-vertical-relative:text;mso-height-percent:0;mso-height-relative:margin" from="236.7pt,1.15pt" to="237.45pt,336.4pt" o:gfxdata="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" strokecolor="#4f81bd [3204]" strokeweight="3pt">
+                <v:shadow on="t" color="black" opacity="22937f" origin=",.5" offset="0,.63889mm"/>
+              </v:line>
+            </w:pict>
+          </mc:Fallback>
+        </mc:AlternateContent>
+      </w:r>
+      <w:r>
+        <w:rPr>
+          <w:noProof/>
+          <w:lang w:eastAsia="es-MX"/>
+        </w:rPr>
+        <mc:AlternateContent>
+          <mc:Choice Requires="wps">
+            <w:drawing>
+              <wp:anchor distT="0" distB="0" distL="114300" distR="114300" simplePos="0" relativeHeight="251669504" behindDoc="0" locked="0" layoutInCell="1" allowOverlap="1" wp14:anchorId="5B20B126" wp14:editId="1038EED3">
+                <wp:simplePos x="0" y="0"/>
+                <wp:positionH relativeFrom="column">
+                  <wp:posOffset>472440</wp:posOffset>
+                </wp:positionH>
+                <wp:positionV relativeFrom="paragraph">
+                  <wp:posOffset>14604</wp:posOffset>
+                </wp:positionV>
+                <wp:extent cx="5076825" cy="4314825"/>
+                <wp:effectExtent l="133350" t="133350" r="142875" b="161925"/>
+                <wp:wrapNone/>
+                <wp:docPr id="5" name="Rectángulo redondeado 5"/>
+                <wp:cNvGraphicFramePr/>
+                <a:graphic xmlns:a="http://schemas.openxmlformats.org/drawingml/2006/main">
+                  <a:graphicData uri="http://schemas.microsoft.com/office/word/2010/wordprocessingShape">
+                    <wps:wsp>
+                      <wps:cNvSpPr/>
+                      <wps:spPr>
+                        <a:xfrm>
+                          <a:off x="0" y="0"/>
+                          <a:ext cx="5076825" cy="4314825"/>
+                        </a:xfrm>
+                        <a:prstGeom prst="roundRect">
+                          <a:avLst/>
+                        </a:prstGeom>
+                        <a:solidFill>
+                          <a:schemeClr val="tx2">
+                            <a:lumMod val="20000"/>
+                            <a:lumOff val="80000"/>
+                          </a:schemeClr>
+                        </a:solidFill>
+                        <a:ln>
+                          <a:noFill/>
+                        </a:ln>
+                        <a:effectLst>
+                          <a:outerShdw blurRad="107950" dist="12700" dir="5400000" algn="ctr">
+                            <a:srgbClr val="000000"/>
+                          </a:outerShdw>
+                        </a:effectLst>
+                        <a:scene3d>
+                          <a:camera prst="orthographicFront">
+                            <a:rot lat="0" lon="0" rev="0"/>
+                          </a:camera>
+                          <a:lightRig rig="soft" dir="t">
+                            <a:rot lat="0" lon="0" rev="0"/>
+                          </a:lightRig>
+                        </a:scene3d>
+                        <a:sp3d contourW="44450" prstMaterial="matte">
+                          <a:bevelT w="63500" h="63500" prst="artDeco"/>
+                          <a:contourClr>
+                            <a:srgbClr val="FFFFFF"/>
+                          </a:contourClr>
+                        </a:sp3d>
+                      </wps:spPr>
+                      <wps:style>
+                        <a:lnRef idx="2">
+                          <a:schemeClr val="accent1">
+                            <a:shade val="50000"/>
+                          </a:schemeClr>
+                        </a:lnRef>
+                        <a:fillRef idx="1">
+                          <a:schemeClr val="accent1"/>
+                        </a:fillRef>
+                        <a:effectRef idx="0">
+                          <a:schemeClr val="accent1"/>
+                        </a:effectRef>
+                        <a:fontRef idx="minor">
+                          <a:schemeClr val="lt1"/>
+                        </a:fontRef>
+                      </wps:style>
+                      <wps:bodyPr rot="0" spcFirstLastPara="0" vertOverflow="overflow" horzOverflow="overflow" vert="horz" wrap="square" lIns="91440" tIns="45720" rIns="91440" bIns="45720" numCol="1" spcCol="0" rtlCol="0" fromWordArt="0" anchor="ctr" anchorCtr="0" forceAA="0" compatLnSpc="1">
+                        <a:prstTxWarp prst="textNoShape">
+                          <a:avLst/>
+                        </a:prstTxWarp>
+                        <a:noAutofit/>
+                      </wps:bodyPr>
+                    </wps:wsp>
+                  </a:graphicData>
+                </a:graphic>
+                <wp14:sizeRelV relativeFrom="margin">
+                  <wp14:pctHeight>0</wp14:pctHeight>
+                </wp14:sizeRelV>
+              </wp:anchor>
+            </w:drawing>
+          </mc:Choice>
+          <mc:Fallback>
+            <w:pict>
+              <v:roundrect w14:anchorId="6BF243C2" id="Rectángulo redondeado 5" o:spid="_x0000_s1026" style="position:absolute;margin-left:37.2pt;margin-top:1.15pt;width:399.75pt;height:339.75pt;z-index:251669504;visibility:visible;mso-wrap-style:square;mso-height-percent:0;mso-wrap-distance-left:9pt;mso-wrap-distance-top:0;mso-wrap-distance-right:9pt;mso-wrap-distance-bottom:0;mso-position-horizontal:absolute;mso-position-horizontal-relative:text;mso-position-vertical:absolute;mso-position-vertical-relative:text;mso-height-percent:0;mso-height-relative:margin;v-text-anchor:middle" arcsize="10923f" o:gfxdata="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" fillcolor="#c6d9f1 [671]" stroked="f" strokeweight="2pt">
+                <v:shadow on="t" color="black" offset="0,1pt"/>
+              </v:roundrect>
+            </w:pict>
+          </mc:Fallback>
+        </mc:AlternateContent>
+      </w:r>
+      <w:r>
+        <w:rPr>
+          <w:noProof/>
+          <w:lang w:eastAsia="es-MX"/>
+        </w:rPr>
+        <mc:AlternateContent>
+          <mc:Choice Requires="wps">
+            <w:drawing>
+              <wp:anchor distT="0" distB="0" distL="114300" distR="114300" simplePos="0" relativeHeight="251672576" behindDoc="0" locked="0" layoutInCell="1" allowOverlap="1" wp14:anchorId="732EDD54" wp14:editId="67EDE70F">
+                <wp:simplePos x="0" y="0"/>
+                <wp:positionH relativeFrom="column">
+                  <wp:posOffset>405764</wp:posOffset>
+                </wp:positionH>
+                <wp:positionV relativeFrom="paragraph">
+                  <wp:posOffset>14605</wp:posOffset>
+                </wp:positionV>
+                <wp:extent cx="45719" cy="4400550"/>
+                <wp:effectExtent l="76200" t="38100" r="50165" b="19050"/>
+                <wp:wrapNone/>
+                <wp:docPr id="6" name="Conector recto de flecha 6"/>
+                <wp:cNvGraphicFramePr/>
+                <a:graphic xmlns:a="http://schemas.openxmlformats.org/drawingml/2006/main">
+                  <a:graphicData uri="http://schemas.microsoft.com/office/word/2010/wordprocessingShape">
+                    <wps:wsp>
+                      <wps:cNvCnPr/>
+                      <wps:spPr>
+                        <a:xfrm flipH="1" flipV="1">
+                          <a:off x="0" y="0"/>
+                          <a:ext cx="45719" cy="4400550"/>
+                        </a:xfrm>
+                        <a:prstGeom prst="straightConnector1">
+                          <a:avLst/>
+                        </a:prstGeom>
+                        <a:ln>
+                          <a:tailEnd type="triangle"/>
+                        </a:ln>
+                      </wps:spPr>
+                      <wps:style>
+                        <a:lnRef idx="3">
+                          <a:schemeClr val="dk1"/>
+                        </a:lnRef>
+                        <a:fillRef idx="0">
+                          <a:schemeClr val="dk1"/>
+                        </a:fillRef>
+                        <a:effectRef idx="2">
+                          <a:schemeClr val="dk1"/>
+                        </a:effectRef>
+                        <a:fontRef idx="minor">
+                          <a:schemeClr val="tx1"/>
+                        </a:fontRef>
+                      </wps:style>
+                      <wps:bodyPr/>
+                    </wps:wsp>
+                  </a:graphicData>
+                </a:graphic>
+                <wp14:sizeRelH relativeFrom="margin">
+                  <wp14:pctWidth>0</wp14:pctWidth>
+                </wp14:sizeRelH>
+                <wp14:sizeRelV relativeFrom="margin">
+                  <wp14:pctHeight>0</wp14:pctHeight>
+                </wp14:sizeRelV>
+              </wp:anchor>
+            </w:drawing>
+          </mc:Choice>
+          <mc:Fallback>
+            <w:pict>
+              <v:shapetype w14:anchorId="6A82BFE2" id="_x0000_t32" coordsize="21600,21600" o:spt="32" o:oned="t" path="m,l21600,21600e" filled="f">
+                <v:path arrowok="t" fillok="f" o:connecttype="none"/>
+                <o:lock v:ext="edit" shapetype="t"/>
+              </v:shapetype>
+              <v:shape id="Conector recto de flecha 6" o:spid="_x0000_s1026" type="#_x0000_t32" style="position:absolute;margin-left:31.95pt;margin-top:1.15pt;width:3.6pt;height:346.5pt;flip:x y;z-index:251672576;visibility:visible;mso-wrap-style:square;mso-width-percent:0;mso-height-percent:0;mso-wrap-distance-left:9pt;mso-wrap-distance-top:0;mso-wrap-distance-right:9pt;mso-wrap-distance-bottom:0;mso-position-horizontal:absolute;mso-position-horizontal-relative:text;mso-position-vertical:absolute;mso-position-vertical-relative:text;mso-width-percent:0;mso-height-percent:0;mso-width-relative:margin;mso-height-relative:margin" o:gfxdata="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" strokecolor="black [3200]" strokeweight="3pt">
+                <v:stroke endarrow="block"/>
+                <v:shadow on="t" color="black" opacity="22937f" origin=",.5" offset="0,.63889mm"/>
+              </v:shape>
+            </w:pict>
+          </mc:Fallback>
+        </mc:AlternateContent>
+      </w:r>
+      <w:r>
+        <w:rPr>
+          <w:noProof/>
+          <w:lang w:eastAsia="es-MX"/>
+        </w:rPr>
+        <mc:AlternateContent>
+          <mc:Choice Requires="wps">
+            <w:drawing>
+              <wp:anchor distT="0" distB="0" distL="114300" distR="114300" simplePos="0" relativeHeight="251673600" behindDoc="0" locked="0" layoutInCell="1" allowOverlap="1" wp14:anchorId="2CC61AEB" wp14:editId="47037580">
+                <wp:simplePos x="0" y="0"/>
+                <wp:positionH relativeFrom="column">
+                  <wp:posOffset>471805</wp:posOffset>
+                </wp:positionH>
+                <wp:positionV relativeFrom="paragraph">
+                  <wp:posOffset>4415155</wp:posOffset>
+                </wp:positionV>
+                <wp:extent cx="5229225" cy="0"/>
+                <wp:effectExtent l="0" t="76200" r="9525" b="95250"/>
+                <wp:wrapNone/>
+                <wp:docPr id="7" name="Conector recto de flecha 7"/>
+                <wp:cNvGraphicFramePr/>
+                <a:graphic xmlns:a="http://schemas.openxmlformats.org/drawingml/2006/main">
+                  <a:graphicData uri="http://schemas.microsoft.com/office/word/2010/wordprocessingShape">
+                    <wps:wsp>
+                      <wps:cNvCnPr/>
+                      <wps:spPr>
+                        <a:xfrm>
+                          <a:off x="0" y="0"/>
+                          <a:ext cx="5229225" cy="0"/>
+                        </a:xfrm>
+                        <a:prstGeom prst="straightConnector1">
+                          <a:avLst/>
+                        </a:prstGeom>
+                        <a:ln>
+                          <a:tailEnd type="triangle"/>
+                        </a:ln>
+                      </wps:spPr>
+                      <wps:style>
+                        <a:lnRef idx="3">
+                          <a:schemeClr val="dk1"/>
+                        </a:lnRef>
+                        <a:fillRef idx="0">
+                          <a:schemeClr val="dk1"/>
+                        </a:fillRef>
+                        <a:effectRef idx="2">
+                          <a:schemeClr val="dk1"/>
+                        </a:effectRef>
+                        <a:fontRef idx="minor">
+                          <a:schemeClr val="tx1"/>
+                        </a:fontRef>
+                      </wps:style>
+                      <wps:bodyPr/>
+                    </wps:wsp>
+                  </a:graphicData>
+                </a:graphic>
+              </wp:anchor>
+            </w:drawing>
+          </mc:Choice>
+          <mc:Fallback>
+            <w:pict>
+              <v:shape w14:anchorId="3DEAB2E3" id="Conector recto de flecha 7" o:spid="_x0000_s1026" type="#_x0000_t32" style="position:absolute;margin-left:37.15pt;margin-top:347.65pt;width:411.75pt;height:0;z-index:251673600;visibility:visible;mso-wrap-style:square;mso-wrap-distance-left:9pt;mso-wrap-distance-top:0;mso-wrap-distance-right:9pt;mso-wrap-distance-bottom:0;mso-position-horizontal:absolute;mso-position-horizontal-relative:text;mso-position-vertical:absolute;mso-position-vertical-relative:text" o:gfxdata="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" strokecolor="black [3200]" strokeweight="3pt">
+                <v:stroke endarrow="block"/>
+                <v:shadow on="t" color="black" opacity="22937f" origin=",.5" offset="0,.63889mm"/>
+              </v:shape>
+            </w:pict>
+          </mc:Fallback>
+        </mc:AlternateContent>
+      </w:r>
+    </w:p>
+    <w:p>
+      <w:pPr>
+        <w:pStyle w:val="Referencias"/>
+        <w:jc w:val="center"/>
+        <w:rPr>
+          <w:b/>
+        </w:rPr>
+      </w:pPr>
+      <w:r>
+        <w:rPr>
+          <w:noProof/>
+          <w:lang w:eastAsia="es-MX"/>
+        </w:rPr>
+        <mc:AlternateContent>
+          <mc:Choice Requires="wps">
+            <w:drawing>
+              <wp:anchor distT="0" distB="0" distL="114300" distR="114300" simplePos="0" relativeHeight="251674624" behindDoc="0" locked="0" layoutInCell="1" allowOverlap="1" wp14:anchorId="255F2433" wp14:editId="4DFC900B">
+                <wp:simplePos x="0" y="0"/>
+                <wp:positionH relativeFrom="column">
+                  <wp:posOffset>3110865</wp:posOffset>
+                </wp:positionH>
+                <wp:positionV relativeFrom="paragraph">
+                  <wp:posOffset>415925</wp:posOffset>
+                </wp:positionV>
+                <wp:extent cx="2343150" cy="819150"/>
+                <wp:effectExtent l="0" t="0" r="0" b="0"/>
+                <wp:wrapNone/>
+                <wp:docPr id="8" name="Cuadro de texto 8"/>
+                <wp:cNvGraphicFramePr/>
+                <a:graphic xmlns:a="http://schemas.openxmlformats.org/drawingml/2006/main">
+                  <a:graphicData uri="http://schemas.microsoft.com/office/word/2010/wordprocessingShape">
+                    <wps:wsp>
+                      <wps:cNvSpPr txBox="1"/>
+                      <wps:spPr>
+                        <a:xfrm>
+                          <a:off x="0" y="0"/>
+                          <a:ext cx="2343150" cy="819150"/>
+                        </a:xfrm>
+                        <a:prstGeom prst="rect">
+                          <a:avLst/>
+                        </a:prstGeom>
+                        <a:solidFill>
+                          <a:schemeClr val="tx2">
+                            <a:lumMod val="20000"/>
+                            <a:lumOff val="80000"/>
+                          </a:schemeClr>
+                        </a:solidFill>
+                        <a:ln>
+                          <a:noFill/>
+                        </a:ln>
+                      </wps:spPr>
+                      <wps:style>
+                        <a:lnRef idx="2">
+                          <a:schemeClr val="accent1"/>
+                        </a:lnRef>
+                        <a:fillRef idx="1">
+                          <a:schemeClr val="lt1"/>
+                        </a:fillRef>
+                        <a:effectRef idx="0">
+                          <a:schemeClr val="accent1"/>
+                        </a:effectRef>
+                        <a:fontRef idx="minor">
+                          <a:schemeClr val="dk1"/>
+                        </a:fontRef>
+                      </wps:style>
+                      <wps:txbx>
+                        <w:txbxContent>
+                          <w:p>
+                            <w:pPr>
+                              <w:jc w:val="left"/>
+                              <w:rPr>
+                                <w:lang w:val="en-US"/>
+                              </w:rPr>
+                            </w:pPr>
+                            <w:r>
+                              <w:rPr>
+                                <w:lang w:val="en-US"/>
+                              </w:rPr>
+                              <w:t xml:space="preserve">Eduardo </w:t>
+                            </w:r>
+                            <w:r>
+                              <w:rPr>
+                                <w:lang w:val="en-US"/>
+                              </w:rPr>
+                              <w:t>-</w:t>
+                            </w:r>
+                            <w:r>
+                              <w:rPr>
+                                <w:lang w:val="en-US"/>
+                              </w:rPr>
+                              <w:t xml:space="preserve"> </w:t>
+                            </w:r>
+                            <w:r>
+                              <w:rPr>
+                                <w:lang w:val="en-US"/>
+                              </w:rPr>
+                              <w:t>Project Manager</w:t>
+                            </w:r>
+                          </w:p>
+                          <w:p>
+                            <w:pPr>
+                              <w:rPr>
+                                <w:lang w:val="en-US"/>
+                              </w:rPr>
+                            </w:pPr>
+                            <w:r>
+                              <w:rPr>
+                                <w:lang w:val="en-US"/>
+                              </w:rPr>
+                              <w:t xml:space="preserve">Jairo </w:t>
+                            </w:r>
+                            <w:r>
+                              <w:rPr>
+                                <w:lang w:val="en-US"/>
+                              </w:rPr>
+                              <w:t>-</w:t>
+                            </w:r>
+                            <w:r>
+                              <w:rPr>
+                                <w:lang w:val="en-US"/>
+                              </w:rPr>
+                              <w:t xml:space="preserve"> </w:t>
+                            </w:r>
+                            <w:r>
+                              <w:rPr>
+                                <w:lang w:val="en-US"/>
+                              </w:rPr>
+                              <w:t>Client</w:t>
+                            </w:r>
+                          </w:p>
+                        </w:txbxContent>
+                      </wps:txbx>
+                      <wps:bodyPr rot="0" spcFirstLastPara="0" vertOverflow="overflow" horzOverflow="overflow" vert="horz" wrap="square" lIns="91440" tIns="45720" rIns="91440" bIns="45720" numCol="1" spcCol="0" rtlCol="0" fromWordArt="0" anchor="t" anchorCtr="0" forceAA="0" compatLnSpc="1">
+                        <a:prstTxWarp prst="textNoShape">
+                          <a:avLst/>
+                        </a:prstTxWarp>
+                        <a:noAutofit/>
+                      </wps:bodyPr>
+                    </wps:wsp>
+                  </a:graphicData>
+                </a:graphic>
+                <wp14:sizeRelH relativeFrom="margin">
+                  <wp14:pctWidth>0</wp14:pctWidth>
+                </wp14:sizeRelH>
+              </wp:anchor>
+            </w:drawing>
+          </mc:Choice>
+          <mc:Fallback>
+            <w:pict>
+              <v:shape w14:anchorId="255F2433" id="Cuadro de texto 8" o:spid="_x0000_s1034" type="#_x0000_t202" style="position:absolute;left:0;text-align:left;margin-left:244.95pt;margin-top:32.75pt;width:184.5pt;height:64.5pt;z-index:251674624;visibility:visible;mso-wrap-style:square;mso-width-percent:0;mso-wrap-distance-left:9pt;mso-wrap-distance-top:0;mso-wrap-distance-right:9pt;mso-wrap-distance-bottom:0;mso-position-horizontal:absolute;mso-position-horizontal-relative:text;mso-position-vertical:absolute;mso-position-vertical-relative:text;mso-width-percent:0;mso-width-relative:margin;v-text-anchor:top" o:gfxdata="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" fillcolor="#c6d9f1 [671]" stroked="f" strokeweight="2pt">
+                <v:textbox>
+                  <w:txbxContent>
+                    <w:p>
+                      <w:pPr>
+                        <w:jc w:val="left"/>
+                        <w:rPr>
+                          <w:lang w:val="en-US"/>
+                        </w:rPr>
+                      </w:pPr>
+                      <w:r>
+                        <w:rPr>
+                          <w:lang w:val="en-US"/>
+                        </w:rPr>
+                        <w:t xml:space="preserve">Eduardo </w:t>
+                      </w:r>
+                      <w:r>
+                        <w:rPr>
+                          <w:lang w:val="en-US"/>
+                        </w:rPr>
+                        <w:t>-</w:t>
+                      </w:r>
+                      <w:r>
+                        <w:rPr>
+                          <w:lang w:val="en-US"/>
+                        </w:rPr>
+                        <w:t xml:space="preserve"> </w:t>
+                      </w:r>
+                      <w:r>
+                        <w:rPr>
+                          <w:lang w:val="en-US"/>
+                        </w:rPr>
+                        <w:t>Project Manager</w:t>
+                      </w:r>
+                    </w:p>
+                    <w:p>
+                      <w:pPr>
+                        <w:rPr>
+                          <w:lang w:val="en-US"/>
+                        </w:rPr>
+                      </w:pPr>
+                      <w:r>
+                        <w:rPr>
+                          <w:lang w:val="en-US"/>
+                        </w:rPr>
+                        <w:t xml:space="preserve">Jairo </w:t>
+                      </w:r>
+                      <w:r>
+                        <w:rPr>
+                          <w:lang w:val="en-US"/>
+                        </w:rPr>
+                        <w:t>-</w:t>
+                      </w:r>
+                      <w:r>
+                        <w:rPr>
+                          <w:lang w:val="en-US"/>
+                        </w:rPr>
+                        <w:t xml:space="preserve"> </w:t>
+                      </w:r>
+                      <w:r>
+                        <w:rPr>
+                          <w:lang w:val="en-US"/>
+                        </w:rPr>
+                        <w:t>Client</w:t>
+                      </w:r>
+                    </w:p>
+                  </w:txbxContent>
+                </v:textbox>
+              </v:shape>
+            </w:pict>
+          </mc:Fallback>
+        </mc:AlternateContent>
+      </w:r>
+      <w:r>
+        <w:rPr>
+          <w:noProof/>
+          <w:lang w:eastAsia="es-MX"/>
+        </w:rPr>
+        <mc:AlternateContent>
+          <mc:Choice Requires="wps">
+            <w:drawing>
+              <wp:anchor distT="0" distB="0" distL="114300" distR="114300" simplePos="0" relativeHeight="251683840" behindDoc="0" locked="0" layoutInCell="1" allowOverlap="1" wp14:anchorId="58C33342" wp14:editId="5392421E">
+                <wp:simplePos x="0" y="0"/>
+                <wp:positionH relativeFrom="column">
+                  <wp:posOffset>3038475</wp:posOffset>
+                </wp:positionH>
+                <wp:positionV relativeFrom="paragraph">
+                  <wp:posOffset>2009140</wp:posOffset>
+                </wp:positionV>
+                <wp:extent cx="2443049" cy="2095500"/>
+                <wp:effectExtent l="0" t="0" r="0" b="0"/>
+                <wp:wrapNone/>
+                <wp:docPr id="9" name="Cuadro de texto 9"/>
+                <wp:cNvGraphicFramePr/>
+                <a:graphic xmlns:a="http://schemas.openxmlformats.org/drawingml/2006/main">
+                  <a:graphicData uri="http://schemas.microsoft.com/office/word/2010/wordprocessingShape">
+                    <wps:wsp>
+                      <wps:cNvSpPr txBox="1"/>
+                      <wps:spPr>
+                        <a:xfrm>
+                          <a:off x="0" y="0"/>
+                          <a:ext cx="2443049" cy="2095500"/>
+                        </a:xfrm>
+                        <a:prstGeom prst="rect">
+                          <a:avLst/>
+                        </a:prstGeom>
+                        <a:noFill/>
+                        <a:ln w="6350">
+                          <a:noFill/>
+                        </a:ln>
+                        <a:effectLst/>
+                      </wps:spPr>
+                      <wps:style>
+                        <a:lnRef idx="0">
+                          <a:schemeClr val="accent1"/>
+                        </a:lnRef>
+                        <a:fillRef idx="0">
+                          <a:schemeClr val="accent1"/>
+                        </a:fillRef>
+                        <a:effectRef idx="0">
+                          <a:schemeClr val="accent1"/>
+                        </a:effectRef>
+                        <a:fontRef idx="minor">
+                          <a:schemeClr val="dk1"/>
+                        </a:fontRef>
+                      </wps:style>
+                      <wps:txbx>
+                        <w:txbxContent>
+                          <w:p>
+                            <w:pPr>
+                              <w:jc w:val="center"/>
+                              <w:rPr>
+                                <w:sz w:val="20"/>
+                              </w:rPr>
+                            </w:pPr>
+                            <w:r>
+                              <w:rPr>
+                                <w:sz w:val="20"/>
+                              </w:rPr>
+                              <w:t>Oscar –</w:t>
+                            </w:r>
+                          </w:p>
+                          <w:p>
+                            <w:pPr>
+                              <w:jc w:val="center"/>
+                              <w:rPr>
+                                <w:sz w:val="20"/>
+                              </w:rPr>
+                            </w:pPr>
+                            <w:proofErr w:type="spellStart"/>
+                            <w:r>
+                              <w:rPr>
+                                <w:sz w:val="20"/>
+                              </w:rPr>
+                              <w:t>Programmer</w:t>
+                            </w:r>
+                            <w:proofErr w:type="spellEnd"/>
+                            <w:r>
+                              <w:rPr>
+                                <w:sz w:val="20"/>
+                              </w:rPr>
+                              <w:t>, Documentador.</w:t>
+                            </w:r>
+                          </w:p>
+                          <w:p>
+                            <w:pPr>
+                              <w:jc w:val="center"/>
+                              <w:rPr>
+                                <w:sz w:val="20"/>
+                              </w:rPr>
+                            </w:pPr>
+                            <w:proofErr w:type="spellStart"/>
+                            <w:r>
+                              <w:rPr>
+                                <w:sz w:val="20"/>
+                              </w:rPr>
+                              <w:t>May</w:t>
+                            </w:r>
+                            <w:proofErr w:type="spellEnd"/>
+                          </w:p>
+                          <w:p>
+                            <w:pPr>
+                              <w:jc w:val="center"/>
+                              <w:rPr>
+                                <w:sz w:val="20"/>
+                              </w:rPr>
+                            </w:pPr>
+                            <w:proofErr w:type="spellStart"/>
+                            <w:r>
+                              <w:rPr>
+                                <w:sz w:val="20"/>
+                              </w:rPr>
+                              <w:t>Designer</w:t>
+                            </w:r>
+                            <w:proofErr w:type="spellEnd"/>
+                            <w:r>
+                              <w:rPr>
+                                <w:sz w:val="20"/>
+                              </w:rPr>
+                              <w:t xml:space="preserve">, </w:t>
+                            </w:r>
+                            <w:proofErr w:type="spellStart"/>
+                            <w:r>
+                              <w:rPr>
+                                <w:sz w:val="20"/>
+                              </w:rPr>
+                              <w:t>Documenter</w:t>
+                            </w:r>
+                            <w:proofErr w:type="spellEnd"/>
+                            <w:r>
+                              <w:rPr>
+                                <w:sz w:val="20"/>
+                              </w:rPr>
+                              <w:t>.</w:t>
+                            </w:r>
+                          </w:p>
+                          <w:p>
+                            <w:pPr>
+                              <w:jc w:val="center"/>
+                              <w:rPr>
+                                <w:sz w:val="20"/>
+                                <w:lang w:val="en-US"/>
+                              </w:rPr>
+                            </w:pPr>
+                            <w:r>
+                              <w:rPr>
+                                <w:sz w:val="20"/>
+                                <w:lang w:val="en-US"/>
+                              </w:rPr>
+                              <w:t>Erick</w:t>
+                            </w:r>
+                          </w:p>
+                          <w:p>
+                            <w:pPr>
+                              <w:jc w:val="center"/>
+                              <w:rPr>
+                                <w:lang w:val="en-US"/>
+                              </w:rPr>
+                            </w:pPr>
+                            <w:r>
+                              <w:rPr>
+                                <w:sz w:val="20"/>
+                                <w:lang w:val="en-US"/>
+                              </w:rPr>
+                              <w:t xml:space="preserve">Programmer, System </w:t>
+                            </w:r>
+                            <w:proofErr w:type="spellStart"/>
+                            <w:r>
+                              <w:rPr>
+                                <w:sz w:val="20"/>
+                                <w:lang w:val="en-US"/>
+                              </w:rPr>
+                              <w:t>Architec</w:t>
+                            </w:r>
+                            <w:proofErr w:type="spellEnd"/>
+                          </w:p>
+                        </w:txbxContent>
+                      </wps:txbx>
+                      <wps:bodyPr rot="0" spcFirstLastPara="0" vertOverflow="overflow" horzOverflow="overflow" vert="horz" wrap="square" lIns="91440" tIns="45720" rIns="91440" bIns="45720" numCol="1" spcCol="0" rtlCol="0" fromWordArt="0" anchor="t" anchorCtr="0" forceAA="0" compatLnSpc="1">
+                        <a:prstTxWarp prst="textNoShape">
+                          <a:avLst/>
+                        </a:prstTxWarp>
+                        <a:noAutofit/>
+                      </wps:bodyPr>
+                    </wps:wsp>
+                  </a:graphicData>
+                </a:graphic>
+                <wp14:sizeRelH relativeFrom="margin">
+                  <wp14:pctWidth>0</wp14:pctWidth>
+                </wp14:sizeRelH>
+                <wp14:sizeRelV relativeFrom="margin">
+                  <wp14:pctHeight>0</wp14:pctHeight>
+                </wp14:sizeRelV>
+              </wp:anchor>
+            </w:drawing>
+          </mc:Choice>
+          <mc:Fallback>
+            <w:pict>
+              <v:shape w14:anchorId="58C33342" id="Cuadro de texto 9" o:spid="_x0000_s1035" type="#_x0000_t202" style="position:absolute;left:0;text-align:left;margin-left:239.25pt;margin-top:158.2pt;width:192.35pt;height:165pt;z-index:251683840;visibility:visible;mso-wrap-style:square;mso-width-percent:0;mso-height-percent:0;mso-wrap-distance-left:9pt;mso-wrap-distance-top:0;mso-wrap-distance-right:9pt;mso-wrap-distance-bottom:0;mso-position-horizontal:absolute;mso-position-horizontal-relative:text;mso-position-vertical:absolute;mso-position-vertical-relative:text;mso-width-percent:0;mso-height-percent:0;mso-width-relative:margin;mso-height-relative:margin;v-text-anchor:top" o:gfxdata="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" filled="f" stroked="f" strokeweight=".5pt">
+                <v:textbox>
+                  <w:txbxContent>
+                    <w:p>
+                      <w:pPr>
+                        <w:jc w:val="center"/>
+                        <w:rPr>
+                          <w:sz w:val="20"/>
+                        </w:rPr>
+                      </w:pPr>
+                      <w:r>
+                        <w:rPr>
+                          <w:sz w:val="20"/>
+                        </w:rPr>
+                        <w:t>Oscar –</w:t>
+                      </w:r>
+                    </w:p>
+                    <w:p>
+                      <w:pPr>
+                        <w:jc w:val="center"/>
+                        <w:rPr>
+                          <w:sz w:val="20"/>
+                        </w:rPr>
+                      </w:pPr>
+                      <w:proofErr w:type="spellStart"/>
+                      <w:r>
+                        <w:rPr>
+                          <w:sz w:val="20"/>
+                        </w:rPr>
+                        <w:t>Programmer</w:t>
+                      </w:r>
+                      <w:proofErr w:type="spellEnd"/>
+                      <w:r>
+                        <w:rPr>
+                          <w:sz w:val="20"/>
+                        </w:rPr>
+                        <w:t>, Documentador.</w:t>
+                      </w:r>
+                    </w:p>
+                    <w:p>
+                      <w:pPr>
+                        <w:jc w:val="center"/>
+                        <w:rPr>
+                          <w:sz w:val="20"/>
+                        </w:rPr>
+                      </w:pPr>
+                      <w:proofErr w:type="spellStart"/>
+                      <w:r>
+                        <w:rPr>
+                          <w:sz w:val="20"/>
+                        </w:rPr>
+                        <w:t>May</w:t>
+                      </w:r>
+                      <w:proofErr w:type="spellEnd"/>
+                    </w:p>
+                    <w:p>
+                      <w:pPr>
+                        <w:jc w:val="center"/>
+                        <w:rPr>
+                          <w:sz w:val="20"/>
+                        </w:rPr>
+                      </w:pPr>
+                      <w:proofErr w:type="spellStart"/>
+                      <w:r>
+                        <w:rPr>
+                          <w:sz w:val="20"/>
+                        </w:rPr>
+                        <w:t>Designer</w:t>
+                      </w:r>
+                      <w:proofErr w:type="spellEnd"/>
+                      <w:r>
+                        <w:rPr>
+                          <w:sz w:val="20"/>
+                        </w:rPr>
+                        <w:t xml:space="preserve">, </w:t>
+                      </w:r>
+                      <w:proofErr w:type="spellStart"/>
+                      <w:r>
+                        <w:rPr>
+                          <w:sz w:val="20"/>
+                        </w:rPr>
+                        <w:t>Documenter</w:t>
+                      </w:r>
+                      <w:proofErr w:type="spellEnd"/>
+                      <w:r>
+                        <w:rPr>
+                          <w:sz w:val="20"/>
+                        </w:rPr>
+                        <w:t>.</w:t>
+                      </w:r>
+                    </w:p>
+                    <w:p>
+                      <w:pPr>
+                        <w:jc w:val="center"/>
+                        <w:rPr>
+                          <w:sz w:val="20"/>
+                          <w:lang w:val="en-US"/>
+                        </w:rPr>
+                      </w:pPr>
+                      <w:r>
+                        <w:rPr>
+                          <w:sz w:val="20"/>
+                          <w:lang w:val="en-US"/>
+                        </w:rPr>
+                        <w:t>Erick</w:t>
+                      </w:r>
+                    </w:p>
+                    <w:p>
+                      <w:pPr>
+                        <w:jc w:val="center"/>
+                        <w:rPr>
+                          <w:lang w:val="en-US"/>
+                        </w:rPr>
+                      </w:pPr>
+                      <w:r>
+                        <w:rPr>
+                          <w:sz w:val="20"/>
+                          <w:lang w:val="en-US"/>
+                        </w:rPr>
+                        <w:t xml:space="preserve">Programmer, System </w:t>
+                      </w:r>
+                      <w:proofErr w:type="spellStart"/>
+                      <w:r>
+                        <w:rPr>
+                          <w:sz w:val="20"/>
+                          <w:lang w:val="en-US"/>
+                        </w:rPr>
+                        <w:t>Architec</w:t>
+                      </w:r>
+                      <w:proofErr w:type="spellEnd"/>
+                    </w:p>
+                  </w:txbxContent>
+                </v:textbox>
+              </v:shape>
+            </w:pict>
+          </mc:Fallback>
+        </mc:AlternateContent>
+      </w:r>
     </w:p>
     <w:sectPr>
       <w:headerReference w:type="default" r:id="rId28"/>
@@ -8497,7 +12386,7 @@
             <w:szCs w:val="20"/>
             <w:lang w:val="es-ES"/>
           </w:rPr>
-          <w:t>15</w:t>
+          <w:t>13</w:t>
         </w:r>
         <w:r>
           <w:rPr>
@@ -9249,6 +13138,119 @@
     </w:lvl>
   </w:abstractNum>
   <w:abstractNum w:abstractNumId="6">
+    <w:nsid w:val="206738FD"/>
+    <w:multiLevelType w:val="hybridMultilevel"/>
+    <w:tmpl w:val="D41A91D6"/>
+    <w:lvl w:ilvl="0" w:tplc="080A0001">
+      <w:start w:val="1"/>
+      <w:numFmt w:val="bullet"/>
+      <w:lvlText w:val=""/>
+      <w:lvlJc w:val="left"/>
+      <w:pPr>
+        <w:ind w:left="720" w:hanging="360"/>
+      </w:pPr>
+      <w:rPr>
+        <w:rFonts w:ascii="Symbol" w:hAnsi="Symbol" w:hint="default"/>
+      </w:rPr>
+    </w:lvl>
+    <w:lvl w:ilvl="1" w:tplc="080A0003" w:tentative="1">
+      <w:start w:val="1"/>
+      <w:numFmt w:val="bullet"/>
+      <w:lvlText w:val="o"/>
+      <w:lvlJc w:val="left"/>
+      <w:pPr>
+        <w:ind w:left="1440" w:hanging="360"/>
+      </w:pPr>
+      <w:rPr>
+        <w:rFonts w:ascii="Courier New" w:hAnsi="Courier New" w:cs="Courier New" w:hint="default"/>
+      </w:rPr>
+    </w:lvl>
+    <w:lvl w:ilvl="2" w:tplc="080A0005" w:tentative="1">
+      <w:start w:val="1"/>
+      <w:numFmt w:val="bullet"/>
+      <w:lvlText w:val=""/>
+      <w:lvlJc w:val="left"/>
+      <w:pPr>
+        <w:ind w:left="2160" w:hanging="360"/>
+      </w:pPr>
+      <w:rPr>
+        <w:rFonts w:ascii="Wingdings" w:hAnsi="Wingdings" w:hint="default"/>
+      </w:rPr>
+    </w:lvl>
+    <w:lvl w:ilvl="3" w:tplc="080A0001" w:tentative="1">
+      <w:start w:val="1"/>
+      <w:numFmt w:val="bullet"/>
+      <w:lvlText w:val=""/>
+      <w:lvlJc w:val="left"/>
+      <w:pPr>
+        <w:ind w:left="2880" w:hanging="360"/>
+      </w:pPr>
+      <w:rPr>
+        <w:rFonts w:ascii="Symbol" w:hAnsi="Symbol" w:hint="default"/>
+      </w:rPr>
+    </w:lvl>
+    <w:lvl w:ilvl="4" w:tplc="080A0003" w:tentative="1">
+      <w:start w:val="1"/>
+      <w:numFmt w:val="bullet"/>
+      <w:lvlText w:val="o"/>
+      <w:lvlJc w:val="left"/>
+      <w:pPr>
+        <w:ind w:left="3600" w:hanging="360"/>
+      </w:pPr>
+      <w:rPr>
+        <w:rFonts w:ascii="Courier New" w:hAnsi="Courier New" w:cs="Courier New" w:hint="default"/>
+      </w:rPr>
+    </w:lvl>
+    <w:lvl w:ilvl="5" w:tplc="080A0005" w:tentative="1">
+      <w:start w:val="1"/>
+      <w:numFmt w:val="bullet"/>
+      <w:lvlText w:val=""/>
+      <w:lvlJc w:val="left"/>
+      <w:pPr>
+        <w:ind w:left="4320" w:hanging="360"/>
+      </w:pPr>
+      <w:rPr>
+        <w:rFonts w:ascii="Wingdings" w:hAnsi="Wingdings" w:hint="default"/>
+      </w:rPr>
+    </w:lvl>
+    <w:lvl w:ilvl="6" w:tplc="080A0001" w:tentative="1">
+      <w:start w:val="1"/>
+      <w:numFmt w:val="bullet"/>
+      <w:lvlText w:val=""/>
+      <w:lvlJc w:val="left"/>
+      <w:pPr>
+        <w:ind w:left="5040" w:hanging="360"/>
+      </w:pPr>
+      <w:rPr>
+        <w:rFonts w:ascii="Symbol" w:hAnsi="Symbol" w:hint="default"/>
+      </w:rPr>
+    </w:lvl>
+    <w:lvl w:ilvl="7" w:tplc="080A0003" w:tentative="1">
+      <w:start w:val="1"/>
+      <w:numFmt w:val="bullet"/>
+      <w:lvlText w:val="o"/>
+      <w:lvlJc w:val="left"/>
+      <w:pPr>
+        <w:ind w:left="5760" w:hanging="360"/>
+      </w:pPr>
+      <w:rPr>
+        <w:rFonts w:ascii="Courier New" w:hAnsi="Courier New" w:cs="Courier New" w:hint="default"/>
+      </w:rPr>
+    </w:lvl>
+    <w:lvl w:ilvl="8" w:tplc="080A0005" w:tentative="1">
+      <w:start w:val="1"/>
+      <w:numFmt w:val="bullet"/>
+      <w:lvlText w:val=""/>
+      <w:lvlJc w:val="left"/>
+      <w:pPr>
+        <w:ind w:left="6480" w:hanging="360"/>
+      </w:pPr>
+      <w:rPr>
+        <w:rFonts w:ascii="Wingdings" w:hAnsi="Wingdings" w:hint="default"/>
+      </w:rPr>
+    </w:lvl>
+  </w:abstractNum>
+  <w:abstractNum w:abstractNumId="7">
     <w:nsid w:val="2202723C"/>
     <w:multiLevelType w:val="hybridMultilevel"/>
     <w:tmpl w:val="8AFA2696"/>
@@ -9362,7 +13364,7 @@
       </w:rPr>
     </w:lvl>
   </w:abstractNum>
-  <w:abstractNum w:abstractNumId="7">
+  <w:abstractNum w:abstractNumId="8">
     <w:nsid w:val="27A22AF3"/>
     <w:multiLevelType w:val="hybridMultilevel"/>
     <w:tmpl w:val="E5CC5CAC"/>
@@ -9475,7 +13477,7 @@
       </w:rPr>
     </w:lvl>
   </w:abstractNum>
-  <w:abstractNum w:abstractNumId="8">
+  <w:abstractNum w:abstractNumId="9">
     <w:nsid w:val="2DE15B3A"/>
     <w:multiLevelType w:val="hybridMultilevel"/>
     <w:tmpl w:val="1C0AF1E6"/>
@@ -9588,7 +13590,7 @@
       </w:rPr>
     </w:lvl>
   </w:abstractNum>
-  <w:abstractNum w:abstractNumId="9">
+  <w:abstractNum w:abstractNumId="10">
     <w:nsid w:val="31BE0B82"/>
     <w:multiLevelType w:val="hybridMultilevel"/>
     <w:tmpl w:val="41C6A3BA"/>
@@ -9701,7 +13703,7 @@
       </w:rPr>
     </w:lvl>
   </w:abstractNum>
-  <w:abstractNum w:abstractNumId="10">
+  <w:abstractNum w:abstractNumId="11">
     <w:nsid w:val="34D62738"/>
     <w:multiLevelType w:val="hybridMultilevel"/>
     <w:tmpl w:val="72220FCC"/>
@@ -9814,7 +13816,7 @@
       </w:rPr>
     </w:lvl>
   </w:abstractNum>
-  <w:abstractNum w:abstractNumId="11">
+  <w:abstractNum w:abstractNumId="12">
     <w:nsid w:val="49EA5401"/>
     <w:multiLevelType w:val="multilevel"/>
     <w:tmpl w:val="142880C0"/>
@@ -9932,7 +13934,7 @@
       </w:rPr>
     </w:lvl>
   </w:abstractNum>
-  <w:abstractNum w:abstractNumId="12">
+  <w:abstractNum w:abstractNumId="13">
     <w:nsid w:val="4F007CEB"/>
     <w:multiLevelType w:val="multilevel"/>
     <w:tmpl w:val="DDC08DEA"/>
@@ -10052,7 +14054,7 @@
       </w:rPr>
     </w:lvl>
   </w:abstractNum>
-  <w:abstractNum w:abstractNumId="13">
+  <w:abstractNum w:abstractNumId="14">
     <w:nsid w:val="53412D0A"/>
     <w:multiLevelType w:val="hybridMultilevel"/>
     <w:tmpl w:val="A56E0E56"/>
@@ -10138,7 +14140,7 @@
       </w:pPr>
     </w:lvl>
   </w:abstractNum>
-  <w:abstractNum w:abstractNumId="14">
+  <w:abstractNum w:abstractNumId="15">
     <w:nsid w:val="56135DD1"/>
     <w:multiLevelType w:val="hybridMultilevel"/>
     <w:tmpl w:val="EB129398"/>
@@ -10225,7 +14227,7 @@
       </w:pPr>
     </w:lvl>
   </w:abstractNum>
-  <w:abstractNum w:abstractNumId="15">
+  <w:abstractNum w:abstractNumId="16">
     <w:nsid w:val="66E34EB4"/>
     <w:multiLevelType w:val="hybridMultilevel"/>
     <w:tmpl w:val="265AC8C0"/>
@@ -10339,7 +14341,7 @@
       </w:rPr>
     </w:lvl>
   </w:abstractNum>
-  <w:abstractNum w:abstractNumId="16">
+  <w:abstractNum w:abstractNumId="17">
     <w:nsid w:val="67BF586E"/>
     <w:multiLevelType w:val="hybridMultilevel"/>
     <w:tmpl w:val="68085B98"/>
@@ -10452,7 +14454,7 @@
       </w:rPr>
     </w:lvl>
   </w:abstractNum>
-  <w:abstractNum w:abstractNumId="17">
+  <w:abstractNum w:abstractNumId="18">
     <w:nsid w:val="76D3412E"/>
     <w:multiLevelType w:val="multilevel"/>
     <w:tmpl w:val="84369364"/>
@@ -10601,7 +14603,7 @@
       </w:rPr>
     </w:lvl>
   </w:abstractNum>
-  <w:abstractNum w:abstractNumId="18">
+  <w:abstractNum w:abstractNumId="19">
     <w:nsid w:val="78F77C2B"/>
     <w:multiLevelType w:val="multilevel"/>
     <w:tmpl w:val="05CCA81E"/>
@@ -10721,7 +14723,7 @@
       </w:rPr>
     </w:lvl>
   </w:abstractNum>
-  <w:abstractNum w:abstractNumId="19">
+  <w:abstractNum w:abstractNumId="20">
     <w:nsid w:val="79BB5A5A"/>
     <w:multiLevelType w:val="multilevel"/>
     <w:tmpl w:val="64F45898"/>
@@ -10835,7 +14837,7 @@
       </w:rPr>
     </w:lvl>
   </w:abstractNum>
-  <w:abstractNum w:abstractNumId="20">
+  <w:abstractNum w:abstractNumId="21">
     <w:nsid w:val="7D3C2A1C"/>
     <w:multiLevelType w:val="multilevel"/>
     <w:tmpl w:val="28B0663A"/>
@@ -10949,7 +14951,7 @@
       </w:rPr>
     </w:lvl>
   </w:abstractNum>
-  <w:abstractNum w:abstractNumId="21">
+  <w:abstractNum w:abstractNumId="22">
     <w:nsid w:val="7DC37191"/>
     <w:multiLevelType w:val="hybridMultilevel"/>
     <w:tmpl w:val="117C436C"/>
@@ -11062,7 +15064,7 @@
       </w:rPr>
     </w:lvl>
   </w:abstractNum>
-  <w:abstractNum w:abstractNumId="22">
+  <w:abstractNum w:abstractNumId="23">
     <w:nsid w:val="7F6D3C07"/>
     <w:multiLevelType w:val="hybridMultilevel"/>
     <w:tmpl w:val="43D005CC"/>
@@ -11176,19 +15178,19 @@
     </w:lvl>
   </w:abstractNum>
   <w:num w:numId="1">
+    <w:abstractNumId w:val="15"/>
+  </w:num>
+  <w:num w:numId="2">
     <w:abstractNumId w:val="14"/>
   </w:num>
-  <w:num w:numId="2">
-    <w:abstractNumId w:val="13"/>
-  </w:num>
   <w:num w:numId="3">
-    <w:abstractNumId w:val="20"/>
+    <w:abstractNumId w:val="21"/>
   </w:num>
   <w:num w:numId="4">
     <w:abstractNumId w:val="5"/>
   </w:num>
   <w:num w:numId="5">
-    <w:abstractNumId w:val="15"/>
+    <w:abstractNumId w:val="16"/>
   </w:num>
   <w:num w:numId="6">
     <w:abstractNumId w:val="3"/>
@@ -11197,52 +15199,55 @@
     <w:abstractNumId w:val="0"/>
   </w:num>
   <w:num w:numId="8">
-    <w:abstractNumId w:val="6"/>
+    <w:abstractNumId w:val="7"/>
   </w:num>
   <w:num w:numId="9">
-    <w:abstractNumId w:val="11"/>
+    <w:abstractNumId w:val="12"/>
   </w:num>
   <w:num w:numId="10">
+    <w:abstractNumId w:val="23"/>
+  </w:num>
+  <w:num w:numId="11">
+    <w:abstractNumId w:val="17"/>
+  </w:num>
+  <w:num w:numId="12">
     <w:abstractNumId w:val="22"/>
   </w:num>
-  <w:num w:numId="11">
-    <w:abstractNumId w:val="16"/>
-  </w:num>
-  <w:num w:numId="12">
-    <w:abstractNumId w:val="21"/>
-  </w:num>
   <w:num w:numId="13">
-    <w:abstractNumId w:val="12"/>
+    <w:abstractNumId w:val="13"/>
   </w:num>
   <w:num w:numId="14">
-    <w:abstractNumId w:val="18"/>
+    <w:abstractNumId w:val="19"/>
   </w:num>
   <w:num w:numId="15">
-    <w:abstractNumId w:val="19"/>
+    <w:abstractNumId w:val="20"/>
   </w:num>
   <w:num w:numId="16">
-    <w:abstractNumId w:val="9"/>
+    <w:abstractNumId w:val="10"/>
   </w:num>
   <w:num w:numId="17">
     <w:abstractNumId w:val="4"/>
   </w:num>
   <w:num w:numId="18">
-    <w:abstractNumId w:val="10"/>
+    <w:abstractNumId w:val="11"/>
   </w:num>
   <w:num w:numId="19">
-    <w:abstractNumId w:val="8"/>
+    <w:abstractNumId w:val="9"/>
   </w:num>
   <w:num w:numId="20">
-    <w:abstractNumId w:val="17"/>
+    <w:abstractNumId w:val="18"/>
   </w:num>
   <w:num w:numId="21">
     <w:abstractNumId w:val="1"/>
   </w:num>
   <w:num w:numId="22">
-    <w:abstractNumId w:val="7"/>
+    <w:abstractNumId w:val="8"/>
   </w:num>
   <w:num w:numId="23">
     <w:abstractNumId w:val="2"/>
+  </w:num>
+  <w:num w:numId="24">
+    <w:abstractNumId w:val="6"/>
   </w:num>
 </w:numbering>
 </file>
@@ -12314,6 +16319,246 @@
       <w:ind w:left="480"/>
     </w:pPr>
   </w:style>
+  <w:style w:type="table" w:styleId="Tabladecuadrcula5oscura">
+    <w:name w:val="Grid Table 5 Dark"/>
+    <w:basedOn w:val="Tablanormal"/>
+    <w:uiPriority w:val="50"/>
+    <w:rsid w:val="003561A5"/>
+    <w:pPr>
+      <w:spacing w:line="240" w:lineRule="auto"/>
+      <w:jc w:val="left"/>
+    </w:pPr>
+    <w:rPr>
+      <w:rFonts w:asciiTheme="minorHAnsi" w:hAnsiTheme="minorHAnsi" w:cstheme="minorBidi"/>
+      <w:color w:val="auto"/>
+      <w:sz w:val="22"/>
+      <w:szCs w:val="22"/>
+    </w:rPr>
+    <w:tblPr>
+      <w:tblStyleRowBandSize w:val="1"/>
+      <w:tblStyleColBandSize w:val="1"/>
+      <w:tblInd w:w="0" w:type="dxa"/>
+      <w:tblBorders>
+        <w:top w:val="single" w:sz="4" w:space="0" w:color="FFFFFF" w:themeColor="background1"/>
+        <w:left w:val="single" w:sz="4" w:space="0" w:color="FFFFFF" w:themeColor="background1"/>
+        <w:bottom w:val="single" w:sz="4" w:space="0" w:color="FFFFFF" w:themeColor="background1"/>
+        <w:right w:val="single" w:sz="4" w:space="0" w:color="FFFFFF" w:themeColor="background1"/>
+        <w:insideH w:val="single" w:sz="4" w:space="0" w:color="FFFFFF" w:themeColor="background1"/>
+        <w:insideV w:val="single" w:sz="4" w:space="0" w:color="FFFFFF" w:themeColor="background1"/>
+      </w:tblBorders>
+      <w:tblCellMar>
+        <w:top w:w="0" w:type="dxa"/>
+        <w:left w:w="108" w:type="dxa"/>
+        <w:bottom w:w="0" w:type="dxa"/>
+        <w:right w:w="108" w:type="dxa"/>
+      </w:tblCellMar>
+    </w:tblPr>
+    <w:tcPr>
+      <w:shd w:val="clear" w:color="auto" w:fill="CCCCCC" w:themeFill="text1" w:themeFillTint="33"/>
+    </w:tcPr>
+    <w:tblStylePr w:type="firstRow">
+      <w:rPr>
+        <w:b/>
+        <w:bCs/>
+        <w:color w:val="FFFFFF" w:themeColor="background1"/>
+      </w:rPr>
+      <w:tblPr/>
+      <w:tcPr>
+        <w:tcBorders>
+          <w:top w:val="single" w:sz="4" w:space="0" w:color="FFFFFF" w:themeColor="background1"/>
+          <w:left w:val="single" w:sz="4" w:space="0" w:color="FFFFFF" w:themeColor="background1"/>
+          <w:right w:val="single" w:sz="4" w:space="0" w:color="FFFFFF" w:themeColor="background1"/>
+          <w:insideH w:val="nil"/>
+          <w:insideV w:val="nil"/>
+        </w:tcBorders>
+        <w:shd w:val="clear" w:color="auto" w:fill="000000" w:themeFill="text1"/>
+      </w:tcPr>
+    </w:tblStylePr>
+    <w:tblStylePr w:type="lastRow">
+      <w:rPr>
+        <w:b/>
+        <w:bCs/>
+        <w:color w:val="FFFFFF" w:themeColor="background1"/>
+      </w:rPr>
+      <w:tblPr/>
+      <w:tcPr>
+        <w:tcBorders>
+          <w:left w:val="single" w:sz="4" w:space="0" w:color="FFFFFF" w:themeColor="background1"/>
+          <w:bottom w:val="single" w:sz="4" w:space="0" w:color="FFFFFF" w:themeColor="background1"/>
+          <w:right w:val="single" w:sz="4" w:space="0" w:color="FFFFFF" w:themeColor="background1"/>
+          <w:insideH w:val="nil"/>
+          <w:insideV w:val="nil"/>
+        </w:tcBorders>
+        <w:shd w:val="clear" w:color="auto" w:fill="000000" w:themeFill="text1"/>
+      </w:tcPr>
+    </w:tblStylePr>
+    <w:tblStylePr w:type="firstCol">
+      <w:rPr>
+        <w:b/>
+        <w:bCs/>
+        <w:color w:val="FFFFFF" w:themeColor="background1"/>
+      </w:rPr>
+      <w:tblPr/>
+      <w:tcPr>
+        <w:tcBorders>
+          <w:top w:val="single" w:sz="4" w:space="0" w:color="FFFFFF" w:themeColor="background1"/>
+          <w:left w:val="single" w:sz="4" w:space="0" w:color="FFFFFF" w:themeColor="background1"/>
+          <w:bottom w:val="single" w:sz="4" w:space="0" w:color="FFFFFF" w:themeColor="background1"/>
+          <w:insideV w:val="nil"/>
+        </w:tcBorders>
+        <w:shd w:val="clear" w:color="auto" w:fill="000000" w:themeFill="text1"/>
+      </w:tcPr>
+    </w:tblStylePr>
+    <w:tblStylePr w:type="lastCol">
+      <w:rPr>
+        <w:b/>
+        <w:bCs/>
+        <w:color w:val="FFFFFF" w:themeColor="background1"/>
+      </w:rPr>
+      <w:tblPr/>
+      <w:tcPr>
+        <w:tcBorders>
+          <w:top w:val="single" w:sz="4" w:space="0" w:color="FFFFFF" w:themeColor="background1"/>
+          <w:bottom w:val="single" w:sz="4" w:space="0" w:color="FFFFFF" w:themeColor="background1"/>
+          <w:right w:val="single" w:sz="4" w:space="0" w:color="FFFFFF" w:themeColor="background1"/>
+          <w:insideV w:val="nil"/>
+        </w:tcBorders>
+        <w:shd w:val="clear" w:color="auto" w:fill="000000" w:themeFill="text1"/>
+      </w:tcPr>
+    </w:tblStylePr>
+    <w:tblStylePr w:type="band1Vert">
+      <w:tblPr/>
+      <w:tcPr>
+        <w:shd w:val="clear" w:color="auto" w:fill="999999" w:themeFill="text1" w:themeFillTint="66"/>
+      </w:tcPr>
+    </w:tblStylePr>
+    <w:tblStylePr w:type="band1Horz">
+      <w:tblPr/>
+      <w:tcPr>
+        <w:shd w:val="clear" w:color="auto" w:fill="999999" w:themeFill="text1" w:themeFillTint="66"/>
+      </w:tcPr>
+    </w:tblStylePr>
+  </w:style>
+  <w:style w:type="table" w:styleId="Tabladecuadrcula5oscura-nfasis1">
+    <w:name w:val="Grid Table 5 Dark Accent 1"/>
+    <w:basedOn w:val="Tablanormal"/>
+    <w:uiPriority w:val="50"/>
+    <w:rsid w:val="003561A5"/>
+    <w:pPr>
+      <w:spacing w:line="240" w:lineRule="auto"/>
+      <w:jc w:val="left"/>
+    </w:pPr>
+    <w:rPr>
+      <w:rFonts w:asciiTheme="minorHAnsi" w:hAnsiTheme="minorHAnsi" w:cstheme="minorBidi"/>
+      <w:color w:val="auto"/>
+      <w:sz w:val="22"/>
+      <w:szCs w:val="22"/>
+    </w:rPr>
+    <w:tblPr>
+      <w:tblStyleRowBandSize w:val="1"/>
+      <w:tblStyleColBandSize w:val="1"/>
+      <w:tblInd w:w="0" w:type="dxa"/>
+      <w:tblBorders>
+        <w:top w:val="single" w:sz="4" w:space="0" w:color="FFFFFF" w:themeColor="background1"/>
+        <w:left w:val="single" w:sz="4" w:space="0" w:color="FFFFFF" w:themeColor="background1"/>
+        <w:bottom w:val="single" w:sz="4" w:space="0" w:color="FFFFFF" w:themeColor="background1"/>
+        <w:right w:val="single" w:sz="4" w:space="0" w:color="FFFFFF" w:themeColor="background1"/>
+        <w:insideH w:val="single" w:sz="4" w:space="0" w:color="FFFFFF" w:themeColor="background1"/>
+        <w:insideV w:val="single" w:sz="4" w:space="0" w:color="FFFFFF" w:themeColor="background1"/>
+      </w:tblBorders>
+      <w:tblCellMar>
+        <w:top w:w="0" w:type="dxa"/>
+        <w:left w:w="108" w:type="dxa"/>
+        <w:bottom w:w="0" w:type="dxa"/>
+        <w:right w:w="108" w:type="dxa"/>
+      </w:tblCellMar>
+    </w:tblPr>
+    <w:tcPr>
+      <w:shd w:val="clear" w:color="auto" w:fill="DBE5F1" w:themeFill="accent1" w:themeFillTint="33"/>
+    </w:tcPr>
+    <w:tblStylePr w:type="firstRow">
+      <w:rPr>
+        <w:b/>
+        <w:bCs/>
+        <w:color w:val="FFFFFF" w:themeColor="background1"/>
+      </w:rPr>
+      <w:tblPr/>
+      <w:tcPr>
+        <w:tcBorders>
+          <w:top w:val="single" w:sz="4" w:space="0" w:color="FFFFFF" w:themeColor="background1"/>
+          <w:left w:val="single" w:sz="4" w:space="0" w:color="FFFFFF" w:themeColor="background1"/>
+          <w:right w:val="single" w:sz="4" w:space="0" w:color="FFFFFF" w:themeColor="background1"/>
+          <w:insideH w:val="nil"/>
+          <w:insideV w:val="nil"/>
+        </w:tcBorders>
+        <w:shd w:val="clear" w:color="auto" w:fill="4F81BD" w:themeFill="accent1"/>
+      </w:tcPr>
+    </w:tblStylePr>
+    <w:tblStylePr w:type="lastRow">
+      <w:rPr>
+        <w:b/>
+        <w:bCs/>
+        <w:color w:val="FFFFFF" w:themeColor="background1"/>
+      </w:rPr>
+      <w:tblPr/>
+      <w:tcPr>
+        <w:tcBorders>
+          <w:left w:val="single" w:sz="4" w:space="0" w:color="FFFFFF" w:themeColor="background1"/>
+          <w:bottom w:val="single" w:sz="4" w:space="0" w:color="FFFFFF" w:themeColor="background1"/>
+          <w:right w:val="single" w:sz="4" w:space="0" w:color="FFFFFF" w:themeColor="background1"/>
+          <w:insideH w:val="nil"/>
+          <w:insideV w:val="nil"/>
+        </w:tcBorders>
+        <w:shd w:val="clear" w:color="auto" w:fill="4F81BD" w:themeFill="accent1"/>
+      </w:tcPr>
+    </w:tblStylePr>
+    <w:tblStylePr w:type="firstCol">
+      <w:rPr>
+        <w:b/>
+        <w:bCs/>
+        <w:color w:val="FFFFFF" w:themeColor="background1"/>
+      </w:rPr>
+      <w:tblPr/>
+      <w:tcPr>
+        <w:tcBorders>
+          <w:top w:val="single" w:sz="4" w:space="0" w:color="FFFFFF" w:themeColor="background1"/>
+          <w:left w:val="single" w:sz="4" w:space="0" w:color="FFFFFF" w:themeColor="background1"/>
+          <w:bottom w:val="single" w:sz="4" w:space="0" w:color="FFFFFF" w:themeColor="background1"/>
+          <w:insideV w:val="nil"/>
+        </w:tcBorders>
+        <w:shd w:val="clear" w:color="auto" w:fill="4F81BD" w:themeFill="accent1"/>
+      </w:tcPr>
+    </w:tblStylePr>
+    <w:tblStylePr w:type="lastCol">
+      <w:rPr>
+        <w:b/>
+        <w:bCs/>
+        <w:color w:val="FFFFFF" w:themeColor="background1"/>
+      </w:rPr>
+      <w:tblPr/>
+      <w:tcPr>
+        <w:tcBorders>
+          <w:top w:val="single" w:sz="4" w:space="0" w:color="FFFFFF" w:themeColor="background1"/>
+          <w:bottom w:val="single" w:sz="4" w:space="0" w:color="FFFFFF" w:themeColor="background1"/>
+          <w:right w:val="single" w:sz="4" w:space="0" w:color="FFFFFF" w:themeColor="background1"/>
+          <w:insideV w:val="nil"/>
+        </w:tcBorders>
+        <w:shd w:val="clear" w:color="auto" w:fill="4F81BD" w:themeFill="accent1"/>
+      </w:tcPr>
+    </w:tblStylePr>
+    <w:tblStylePr w:type="band1Vert">
+      <w:tblPr/>
+      <w:tcPr>
+        <w:shd w:val="clear" w:color="auto" w:fill="B8CCE4" w:themeFill="accent1" w:themeFillTint="66"/>
+      </w:tcPr>
+    </w:tblStylePr>
+    <w:tblStylePr w:type="band1Horz">
+      <w:tblPr/>
+      <w:tcPr>
+        <w:shd w:val="clear" w:color="auto" w:fill="B8CCE4" w:themeFill="accent1" w:themeFillTint="66"/>
+      </w:tcPr>
+    </w:tblStylePr>
+  </w:style>
 </w:styles>
 </file>
 
@@ -12607,7 +16852,7 @@
 </file>
 
 <file path=customXml/itemProps1.xml><?xml version="1.0" encoding="utf-8"?>
-<ds:datastoreItem xmlns:ds="http://schemas.openxmlformats.org/officeDocument/2006/customXml" ds:itemID="{74D3FAE9-6AA9-4A52-8207-CE5F585CDA92}">
+<ds:datastoreItem xmlns:ds="http://schemas.openxmlformats.org/officeDocument/2006/customXml" ds:itemID="{EC56A73A-CC46-4499-A546-525978440652}">
   <ds:schemaRefs>
     <ds:schemaRef ds:uri="http://schemas.openxmlformats.org/officeDocument/2006/bibliography"/>
   </ds:schemaRefs>

</xml_diff>